<commit_message>
updated scripts and documentation for command-line use; a few minor changes to the UI
</commit_message>
<xml_diff>
--- a/documentation/QScores_CommandLine.docx
+++ b/documentation/QScores_CommandLine.docx
@@ -50,8 +50,6 @@
         </w:rPr>
         <w:t>Line</w:t>
       </w:r>
-      <w:bookmarkStart w:id="0" w:name="_GoBack"/>
-      <w:bookmarkEnd w:id="0"/>
     </w:p>
     <w:p/>
     <w:p/>
@@ -67,7 +65,7 @@
       </w:r>
       <w:proofErr w:type="spellStart"/>
       <w:r>
-        <w:t>ModelZ</w:t>
+        <w:t>MapQ</w:t>
       </w:r>
       <w:proofErr w:type="spellEnd"/>
       <w:r>
@@ -86,27 +84,42 @@
     <w:p/>
     <w:p>
       <w:r>
-        <w:t>Then, Q-scores can be calculated from the command line using a command which varies slightly by platform:</w:t>
+        <w:t>Then, Q-scores can be calculated from the command line using a command which varies slightly by platform</w:t>
+      </w:r>
+      <w:r>
+        <w:t>, and whether to use multiprocessing:</w:t>
       </w:r>
     </w:p>
     <w:p/>
     <w:p>
       <w:r>
+        <w:t>Using only a</w:t>
+      </w:r>
+      <w:r>
+        <w:t xml:space="preserve"> single processor:</w:t>
+      </w:r>
+    </w:p>
+    <w:p>
+      <w:pPr>
+        <w:ind w:left="720"/>
+      </w:pPr>
+      <w:r>
         <w:t>Mac Command:</w:t>
       </w:r>
     </w:p>
     <w:p>
       <w:pPr>
-        <w:rPr>
-          <w:rFonts w:ascii="Courier" w:hAnsi="Courier"/>
-          <w:sz w:val="20"/>
-          <w:szCs w:val="20"/>
-        </w:rPr>
-      </w:pPr>
-      <w:r>
-        <w:rPr>
-          <w:rFonts w:ascii="Courier" w:hAnsi="Courier"/>
-          <w:sz w:val="20"/>
+        <w:ind w:left="720"/>
+        <w:rPr>
+          <w:rFonts w:ascii="Courier" w:hAnsi="Courier"/>
+          <w:sz w:val="16"/>
+          <w:szCs w:val="20"/>
+        </w:rPr>
+      </w:pPr>
+      <w:r>
+        <w:rPr>
+          <w:rFonts w:ascii="Courier" w:hAnsi="Courier"/>
+          <w:sz w:val="16"/>
           <w:szCs w:val="20"/>
         </w:rPr>
         <w:t>[path to Chimera]/Contents/MacOS/chimera --</w:t>
@@ -115,7 +128,7 @@
       <w:r>
         <w:rPr>
           <w:rFonts w:ascii="Courier" w:hAnsi="Courier"/>
-          <w:sz w:val="20"/>
+          <w:sz w:val="16"/>
           <w:szCs w:val="20"/>
         </w:rPr>
         <w:t>nogui</w:t>
@@ -124,7 +137,7 @@
       <w:r>
         <w:rPr>
           <w:rFonts w:ascii="Courier" w:hAnsi="Courier"/>
-          <w:sz w:val="20"/>
+          <w:sz w:val="16"/>
           <w:szCs w:val="20"/>
         </w:rPr>
         <w:t xml:space="preserve"> --silent --</w:t>
@@ -133,7 +146,7 @@
       <w:r>
         <w:rPr>
           <w:rFonts w:ascii="Courier" w:hAnsi="Courier"/>
-          <w:sz w:val="20"/>
+          <w:sz w:val="16"/>
           <w:szCs w:val="20"/>
         </w:rPr>
         <w:t>nostatus</w:t>
@@ -142,30 +155,469 @@
       <w:r>
         <w:rPr>
           <w:rFonts w:ascii="Courier" w:hAnsi="Courier"/>
-          <w:sz w:val="20"/>
-          <w:szCs w:val="20"/>
-        </w:rPr>
-        <w:t xml:space="preserve"> [path to map] [path to model] [path to Chimera]/Contents/Resources/share/modelz/mapq_run.py</w:t>
+          <w:sz w:val="16"/>
+          <w:szCs w:val="20"/>
+        </w:rPr>
+        <w:t xml:space="preserve"> [path to map] [path to model] [path to Chimera]/Contents/Resources/share/</w:t>
+      </w:r>
+      <w:r>
+        <w:rPr>
+          <w:rFonts w:ascii="Courier" w:hAnsi="Courier"/>
+          <w:sz w:val="16"/>
+          <w:szCs w:val="20"/>
+        </w:rPr>
+        <w:t>mapq</w:t>
+      </w:r>
+      <w:r>
+        <w:rPr>
+          <w:rFonts w:ascii="Courier" w:hAnsi="Courier"/>
+          <w:sz w:val="16"/>
+          <w:szCs w:val="20"/>
+        </w:rPr>
+        <w:t>/mapq_run.py</w:t>
+      </w:r>
+    </w:p>
+    <w:p>
+      <w:pPr>
+        <w:ind w:left="720"/>
+      </w:pPr>
+    </w:p>
+    <w:p>
+      <w:pPr>
+        <w:ind w:left="720"/>
+      </w:pPr>
+      <w:r>
+        <w:t>Mac Example:</w:t>
+      </w:r>
+    </w:p>
+    <w:p>
+      <w:pPr>
+        <w:ind w:left="720"/>
+        <w:rPr>
+          <w:rFonts w:ascii="Courier" w:hAnsi="Courier"/>
+          <w:sz w:val="16"/>
+          <w:szCs w:val="20"/>
+        </w:rPr>
+      </w:pPr>
+      <w:r>
+        <w:rPr>
+          <w:rFonts w:ascii="Courier" w:hAnsi="Courier"/>
+          <w:sz w:val="16"/>
+          <w:szCs w:val="20"/>
+        </w:rPr>
+        <w:t>~/Desktop/</w:t>
+      </w:r>
+      <w:proofErr w:type="spellStart"/>
+      <w:r>
+        <w:rPr>
+          <w:rFonts w:ascii="Courier" w:hAnsi="Courier"/>
+          <w:sz w:val="16"/>
+          <w:szCs w:val="20"/>
+        </w:rPr>
+        <w:t>Chimera.app</w:t>
+      </w:r>
+      <w:proofErr w:type="spellEnd"/>
+      <w:r>
+        <w:rPr>
+          <w:rFonts w:ascii="Courier" w:hAnsi="Courier"/>
+          <w:sz w:val="16"/>
+          <w:szCs w:val="20"/>
+        </w:rPr>
+        <w:t>/Contents/MacOS/chimera --</w:t>
+      </w:r>
+      <w:proofErr w:type="spellStart"/>
+      <w:r>
+        <w:rPr>
+          <w:rFonts w:ascii="Courier" w:hAnsi="Courier"/>
+          <w:sz w:val="16"/>
+          <w:szCs w:val="20"/>
+        </w:rPr>
+        <w:t>nogui</w:t>
+      </w:r>
+      <w:proofErr w:type="spellEnd"/>
+      <w:r>
+        <w:rPr>
+          <w:rFonts w:ascii="Courier" w:hAnsi="Courier"/>
+          <w:sz w:val="16"/>
+          <w:szCs w:val="20"/>
+        </w:rPr>
+        <w:t xml:space="preserve"> --silent --</w:t>
+      </w:r>
+      <w:proofErr w:type="spellStart"/>
+      <w:r>
+        <w:rPr>
+          <w:rFonts w:ascii="Courier" w:hAnsi="Courier"/>
+          <w:sz w:val="16"/>
+          <w:szCs w:val="20"/>
+        </w:rPr>
+        <w:t>nostatus</w:t>
+      </w:r>
+      <w:proofErr w:type="spellEnd"/>
+      <w:r>
+        <w:rPr>
+          <w:rFonts w:ascii="Courier" w:hAnsi="Courier"/>
+          <w:sz w:val="16"/>
+          <w:szCs w:val="20"/>
+        </w:rPr>
+        <w:t xml:space="preserve"> ~/_data/</w:t>
+      </w:r>
+      <w:proofErr w:type="spellStart"/>
+      <w:r>
+        <w:rPr>
+          <w:rFonts w:ascii="Courier" w:hAnsi="Courier"/>
+          <w:sz w:val="16"/>
+          <w:szCs w:val="20"/>
+        </w:rPr>
+        <w:t>mmetrics</w:t>
+      </w:r>
+      <w:proofErr w:type="spellEnd"/>
+      <w:r>
+        <w:rPr>
+          <w:rFonts w:ascii="Courier" w:hAnsi="Courier"/>
+          <w:sz w:val="16"/>
+          <w:szCs w:val="20"/>
+        </w:rPr>
+        <w:t>/emd_20026/emd_20026.map ~/_data/</w:t>
+      </w:r>
+      <w:proofErr w:type="spellStart"/>
+      <w:r>
+        <w:rPr>
+          <w:rFonts w:ascii="Courier" w:hAnsi="Courier"/>
+          <w:sz w:val="16"/>
+          <w:szCs w:val="20"/>
+        </w:rPr>
+        <w:t>mmetrics</w:t>
+      </w:r>
+      <w:proofErr w:type="spellEnd"/>
+      <w:r>
+        <w:rPr>
+          <w:rFonts w:ascii="Courier" w:hAnsi="Courier"/>
+          <w:sz w:val="16"/>
+          <w:szCs w:val="20"/>
+        </w:rPr>
+        <w:t>/emd_20026/3ajo.pdb ~/Desktop/Chimera.app/Contents/Resources/share/</w:t>
+      </w:r>
+      <w:r>
+        <w:rPr>
+          <w:rFonts w:ascii="Courier" w:hAnsi="Courier"/>
+          <w:sz w:val="16"/>
+          <w:szCs w:val="20"/>
+        </w:rPr>
+        <w:t>mapq</w:t>
+      </w:r>
+      <w:r>
+        <w:rPr>
+          <w:rFonts w:ascii="Courier" w:hAnsi="Courier"/>
+          <w:sz w:val="16"/>
+          <w:szCs w:val="20"/>
+        </w:rPr>
+        <w:t xml:space="preserve">/mapq_run.py </w:t>
       </w:r>
     </w:p>
     <w:p/>
     <w:p>
+      <w:pPr>
+        <w:ind w:left="720"/>
+      </w:pPr>
+      <w:r>
+        <w:t>Unix Command:</w:t>
+      </w:r>
+    </w:p>
+    <w:p>
+      <w:pPr>
+        <w:ind w:left="720"/>
+        <w:rPr>
+          <w:rFonts w:ascii="Courier" w:hAnsi="Courier"/>
+          <w:sz w:val="16"/>
+          <w:szCs w:val="20"/>
+        </w:rPr>
+      </w:pPr>
+      <w:r>
+        <w:rPr>
+          <w:rFonts w:ascii="Courier" w:hAnsi="Courier"/>
+          <w:sz w:val="16"/>
+          <w:szCs w:val="20"/>
+        </w:rPr>
+        <w:t>[path to Chimera]/bin/chimera --</w:t>
+      </w:r>
+      <w:proofErr w:type="spellStart"/>
+      <w:r>
+        <w:rPr>
+          <w:rFonts w:ascii="Courier" w:hAnsi="Courier"/>
+          <w:sz w:val="16"/>
+          <w:szCs w:val="20"/>
+        </w:rPr>
+        <w:t>nogui</w:t>
+      </w:r>
+      <w:proofErr w:type="spellEnd"/>
+      <w:r>
+        <w:rPr>
+          <w:rFonts w:ascii="Courier" w:hAnsi="Courier"/>
+          <w:sz w:val="16"/>
+          <w:szCs w:val="20"/>
+        </w:rPr>
+        <w:t xml:space="preserve"> --silent --</w:t>
+      </w:r>
+      <w:proofErr w:type="spellStart"/>
+      <w:r>
+        <w:rPr>
+          <w:rFonts w:ascii="Courier" w:hAnsi="Courier"/>
+          <w:sz w:val="16"/>
+          <w:szCs w:val="20"/>
+        </w:rPr>
+        <w:t>nostatus</w:t>
+      </w:r>
+      <w:proofErr w:type="spellEnd"/>
+      <w:r>
+        <w:rPr>
+          <w:rFonts w:ascii="Courier" w:hAnsi="Courier"/>
+          <w:sz w:val="16"/>
+          <w:szCs w:val="20"/>
+        </w:rPr>
+        <w:t xml:space="preserve"> [path to map] [path to model] [path to Chimera]/share/</w:t>
+      </w:r>
+      <w:r>
+        <w:rPr>
+          <w:rFonts w:ascii="Courier" w:hAnsi="Courier"/>
+          <w:sz w:val="16"/>
+          <w:szCs w:val="20"/>
+        </w:rPr>
+        <w:t>mapq</w:t>
+      </w:r>
+      <w:r>
+        <w:rPr>
+          <w:rFonts w:ascii="Courier" w:hAnsi="Courier"/>
+          <w:sz w:val="16"/>
+          <w:szCs w:val="20"/>
+        </w:rPr>
+        <w:t>/mapq_run.py</w:t>
+      </w:r>
+    </w:p>
+    <w:p>
+      <w:pPr>
+        <w:ind w:left="720"/>
+      </w:pPr>
+    </w:p>
+    <w:p>
+      <w:pPr>
+        <w:ind w:left="720"/>
+      </w:pPr>
+      <w:r>
+        <w:t>Unix Example:</w:t>
+      </w:r>
+    </w:p>
+    <w:p>
+      <w:pPr>
+        <w:ind w:left="720"/>
+        <w:rPr>
+          <w:rFonts w:ascii="Courier" w:hAnsi="Courier"/>
+          <w:sz w:val="16"/>
+          <w:szCs w:val="20"/>
+        </w:rPr>
+      </w:pPr>
+      <w:r>
+        <w:rPr>
+          <w:rFonts w:ascii="Courier" w:hAnsi="Courier"/>
+          <w:sz w:val="16"/>
+          <w:szCs w:val="20"/>
+        </w:rPr>
+        <w:t>~/_</w:t>
+      </w:r>
+      <w:proofErr w:type="spellStart"/>
+      <w:r>
+        <w:rPr>
+          <w:rFonts w:ascii="Courier" w:hAnsi="Courier"/>
+          <w:sz w:val="16"/>
+          <w:szCs w:val="20"/>
+        </w:rPr>
+        <w:t>mol</w:t>
+      </w:r>
+      <w:proofErr w:type="spellEnd"/>
+      <w:r>
+        <w:rPr>
+          <w:rFonts w:ascii="Courier" w:hAnsi="Courier"/>
+          <w:sz w:val="16"/>
+          <w:szCs w:val="20"/>
+        </w:rPr>
+        <w:t>/Chimera/bin/chimera --</w:t>
+      </w:r>
+      <w:proofErr w:type="spellStart"/>
+      <w:r>
+        <w:rPr>
+          <w:rFonts w:ascii="Courier" w:hAnsi="Courier"/>
+          <w:sz w:val="16"/>
+          <w:szCs w:val="20"/>
+        </w:rPr>
+        <w:t>nogui</w:t>
+      </w:r>
+      <w:proofErr w:type="spellEnd"/>
+      <w:r>
+        <w:rPr>
+          <w:rFonts w:ascii="Courier" w:hAnsi="Courier"/>
+          <w:sz w:val="16"/>
+          <w:szCs w:val="20"/>
+        </w:rPr>
+        <w:t xml:space="preserve"> --silent --</w:t>
+      </w:r>
+      <w:proofErr w:type="spellStart"/>
+      <w:r>
+        <w:rPr>
+          <w:rFonts w:ascii="Courier" w:hAnsi="Courier"/>
+          <w:sz w:val="16"/>
+          <w:szCs w:val="20"/>
+        </w:rPr>
+        <w:t>nostatus</w:t>
+      </w:r>
+      <w:proofErr w:type="spellEnd"/>
+      <w:r>
+        <w:rPr>
+          <w:rFonts w:ascii="Courier" w:hAnsi="Courier"/>
+          <w:sz w:val="16"/>
+          <w:szCs w:val="20"/>
+        </w:rPr>
+        <w:t xml:space="preserve"> ~/Dropbox/_data/Ferritin/k175/k175_fi.mrc ~/Dropbox/_data/Ferritin/k175/3ajo_f.pdb ~/_mol/Chimera/share/</w:t>
+      </w:r>
+      <w:r>
+        <w:rPr>
+          <w:rFonts w:ascii="Courier" w:hAnsi="Courier"/>
+          <w:sz w:val="16"/>
+          <w:szCs w:val="20"/>
+        </w:rPr>
+        <w:t>mapq</w:t>
+      </w:r>
+      <w:r>
+        <w:rPr>
+          <w:rFonts w:ascii="Courier" w:hAnsi="Courier"/>
+          <w:sz w:val="16"/>
+          <w:szCs w:val="20"/>
+        </w:rPr>
+        <w:t>/mapq_run.py</w:t>
+      </w:r>
+    </w:p>
+    <w:p/>
+    <w:p>
+      <w:r>
+        <w:t xml:space="preserve">Using multi-processing (the number of processors/cores will be </w:t>
+      </w:r>
+      <w:r>
+        <w:t xml:space="preserve">automatically </w:t>
+      </w:r>
+      <w:r>
+        <w:t>detected and used</w:t>
+      </w:r>
+      <w:r>
+        <w:t xml:space="preserve"> – this may be set as an option in the future</w:t>
+      </w:r>
+      <w:bookmarkStart w:id="0" w:name="_GoBack"/>
+      <w:bookmarkEnd w:id="0"/>
+      <w:r>
+        <w:t>):</w:t>
+      </w:r>
+    </w:p>
+    <w:p>
+      <w:pPr>
+        <w:ind w:left="720"/>
+      </w:pPr>
+      <w:r>
+        <w:t>Mac Command:</w:t>
+      </w:r>
+    </w:p>
+    <w:p>
+      <w:pPr>
+        <w:ind w:left="720"/>
+        <w:rPr>
+          <w:rFonts w:ascii="Courier" w:hAnsi="Courier"/>
+          <w:sz w:val="16"/>
+          <w:szCs w:val="20"/>
+        </w:rPr>
+      </w:pPr>
+      <w:r>
+        <w:rPr>
+          <w:rFonts w:ascii="Courier" w:hAnsi="Courier"/>
+          <w:sz w:val="16"/>
+          <w:szCs w:val="20"/>
+        </w:rPr>
+        <w:t>[path to Chimera]/Contents/MacOS/chimera --</w:t>
+      </w:r>
+      <w:proofErr w:type="spellStart"/>
+      <w:r>
+        <w:rPr>
+          <w:rFonts w:ascii="Courier" w:hAnsi="Courier"/>
+          <w:sz w:val="16"/>
+          <w:szCs w:val="20"/>
+        </w:rPr>
+        <w:t>nogui</w:t>
+      </w:r>
+      <w:proofErr w:type="spellEnd"/>
+      <w:r>
+        <w:rPr>
+          <w:rFonts w:ascii="Courier" w:hAnsi="Courier"/>
+          <w:sz w:val="16"/>
+          <w:szCs w:val="20"/>
+        </w:rPr>
+        <w:t xml:space="preserve"> --silent --</w:t>
+      </w:r>
+      <w:proofErr w:type="spellStart"/>
+      <w:r>
+        <w:rPr>
+          <w:rFonts w:ascii="Courier" w:hAnsi="Courier"/>
+          <w:sz w:val="16"/>
+          <w:szCs w:val="20"/>
+        </w:rPr>
+        <w:t>nostatus</w:t>
+      </w:r>
+      <w:proofErr w:type="spellEnd"/>
+      <w:r>
+        <w:rPr>
+          <w:rFonts w:ascii="Courier" w:hAnsi="Courier"/>
+          <w:sz w:val="16"/>
+          <w:szCs w:val="20"/>
+        </w:rPr>
+        <w:t xml:space="preserve"> [path to map] [path to model] [path to Chimera]/Contents/Resources/share/mapq/mapq_run</w:t>
+      </w:r>
+      <w:r>
+        <w:rPr>
+          <w:rFonts w:ascii="Courier" w:hAnsi="Courier"/>
+          <w:sz w:val="16"/>
+          <w:szCs w:val="20"/>
+        </w:rPr>
+        <w:t>_MP</w:t>
+      </w:r>
+      <w:r>
+        <w:rPr>
+          <w:rFonts w:ascii="Courier" w:hAnsi="Courier"/>
+          <w:sz w:val="16"/>
+          <w:szCs w:val="20"/>
+        </w:rPr>
+        <w:t>.py</w:t>
+      </w:r>
+    </w:p>
+    <w:p>
+      <w:pPr>
+        <w:ind w:left="720"/>
+      </w:pPr>
+    </w:p>
+    <w:p>
+      <w:pPr>
+        <w:ind w:left="720"/>
+      </w:pPr>
       <w:r>
         <w:t>Mac Example:</w:t>
       </w:r>
     </w:p>
     <w:p>
       <w:pPr>
-        <w:rPr>
-          <w:rFonts w:ascii="Courier" w:hAnsi="Courier"/>
-          <w:sz w:val="20"/>
-          <w:szCs w:val="20"/>
-        </w:rPr>
-      </w:pPr>
-      <w:r>
-        <w:rPr>
-          <w:rFonts w:ascii="Courier" w:hAnsi="Courier"/>
-          <w:sz w:val="20"/>
+        <w:ind w:left="720"/>
+        <w:rPr>
+          <w:rFonts w:ascii="Courier" w:hAnsi="Courier"/>
+          <w:sz w:val="16"/>
+          <w:szCs w:val="20"/>
+        </w:rPr>
+      </w:pPr>
+      <w:r>
+        <w:rPr>
+          <w:rFonts w:ascii="Courier" w:hAnsi="Courier"/>
+          <w:sz w:val="16"/>
           <w:szCs w:val="20"/>
         </w:rPr>
         <w:t>~/Desktop/</w:t>
@@ -174,7 +626,7 @@
       <w:r>
         <w:rPr>
           <w:rFonts w:ascii="Courier" w:hAnsi="Courier"/>
-          <w:sz w:val="20"/>
+          <w:sz w:val="16"/>
           <w:szCs w:val="20"/>
         </w:rPr>
         <w:t>Chimera.app</w:t>
@@ -183,7 +635,7 @@
       <w:r>
         <w:rPr>
           <w:rFonts w:ascii="Courier" w:hAnsi="Courier"/>
-          <w:sz w:val="20"/>
+          <w:sz w:val="16"/>
           <w:szCs w:val="20"/>
         </w:rPr>
         <w:t>/Contents/MacOS/chimera --</w:t>
@@ -192,7 +644,7 @@
       <w:r>
         <w:rPr>
           <w:rFonts w:ascii="Courier" w:hAnsi="Courier"/>
-          <w:sz w:val="20"/>
+          <w:sz w:val="16"/>
           <w:szCs w:val="20"/>
         </w:rPr>
         <w:t>nogui</w:t>
@@ -201,7 +653,7 @@
       <w:r>
         <w:rPr>
           <w:rFonts w:ascii="Courier" w:hAnsi="Courier"/>
-          <w:sz w:val="20"/>
+          <w:sz w:val="16"/>
           <w:szCs w:val="20"/>
         </w:rPr>
         <w:t xml:space="preserve"> --silent --</w:t>
@@ -210,7 +662,7 @@
       <w:r>
         <w:rPr>
           <w:rFonts w:ascii="Courier" w:hAnsi="Courier"/>
-          <w:sz w:val="20"/>
+          <w:sz w:val="16"/>
           <w:szCs w:val="20"/>
         </w:rPr>
         <w:t>nostatus</w:t>
@@ -219,7 +671,7 @@
       <w:r>
         <w:rPr>
           <w:rFonts w:ascii="Courier" w:hAnsi="Courier"/>
-          <w:sz w:val="20"/>
+          <w:sz w:val="16"/>
           <w:szCs w:val="20"/>
         </w:rPr>
         <w:t xml:space="preserve"> ~/_data/</w:t>
@@ -228,7 +680,7 @@
       <w:r>
         <w:rPr>
           <w:rFonts w:ascii="Courier" w:hAnsi="Courier"/>
-          <w:sz w:val="20"/>
+          <w:sz w:val="16"/>
           <w:szCs w:val="20"/>
         </w:rPr>
         <w:t>mmetrics</w:t>
@@ -237,7 +689,7 @@
       <w:r>
         <w:rPr>
           <w:rFonts w:ascii="Courier" w:hAnsi="Courier"/>
-          <w:sz w:val="20"/>
+          <w:sz w:val="16"/>
           <w:szCs w:val="20"/>
         </w:rPr>
         <w:t>/emd_20026/emd_20026.map ~/_data/</w:t>
@@ -246,7 +698,7 @@
       <w:r>
         <w:rPr>
           <w:rFonts w:ascii="Courier" w:hAnsi="Courier"/>
-          <w:sz w:val="20"/>
+          <w:sz w:val="16"/>
           <w:szCs w:val="20"/>
         </w:rPr>
         <w:t>mmetrics</w:t>
@@ -255,100 +707,286 @@
       <w:r>
         <w:rPr>
           <w:rFonts w:ascii="Courier" w:hAnsi="Courier"/>
-          <w:sz w:val="20"/>
-          <w:szCs w:val="20"/>
-        </w:rPr>
-        <w:t xml:space="preserve">/emd_20026/3ajo.pdb ~/Desktop/Chimera.app/Contents/Resources/share/modelz/mapq_run.py </w:t>
+          <w:sz w:val="16"/>
+          <w:szCs w:val="20"/>
+        </w:rPr>
+        <w:t>/emd_20026/3ajo.pdb ~/Desktop/Chimera.app/Contents/Resources/share/mapq/mapq_run</w:t>
+      </w:r>
+      <w:r>
+        <w:rPr>
+          <w:rFonts w:ascii="Courier" w:hAnsi="Courier"/>
+          <w:sz w:val="16"/>
+          <w:szCs w:val="20"/>
+        </w:rPr>
+        <w:t>_MP</w:t>
+      </w:r>
+      <w:r>
+        <w:rPr>
+          <w:rFonts w:ascii="Courier" w:hAnsi="Courier"/>
+          <w:sz w:val="16"/>
+          <w:szCs w:val="20"/>
+        </w:rPr>
+        <w:t xml:space="preserve">.py </w:t>
+      </w:r>
+    </w:p>
+    <w:p/>
+    <w:p>
+      <w:pPr>
+        <w:ind w:left="720"/>
+      </w:pPr>
+      <w:r>
+        <w:t>Unix Command:</w:t>
+      </w:r>
+    </w:p>
+    <w:p>
+      <w:pPr>
+        <w:ind w:left="720"/>
+        <w:rPr>
+          <w:rFonts w:ascii="Courier" w:hAnsi="Courier"/>
+          <w:sz w:val="16"/>
+          <w:szCs w:val="20"/>
+        </w:rPr>
+      </w:pPr>
+      <w:r>
+        <w:rPr>
+          <w:rFonts w:ascii="Courier" w:hAnsi="Courier"/>
+          <w:sz w:val="16"/>
+          <w:szCs w:val="20"/>
+        </w:rPr>
+        <w:t>[path to Chimera]/bin/chimera --</w:t>
+      </w:r>
+      <w:proofErr w:type="spellStart"/>
+      <w:r>
+        <w:rPr>
+          <w:rFonts w:ascii="Courier" w:hAnsi="Courier"/>
+          <w:sz w:val="16"/>
+          <w:szCs w:val="20"/>
+        </w:rPr>
+        <w:t>nogui</w:t>
+      </w:r>
+      <w:proofErr w:type="spellEnd"/>
+      <w:r>
+        <w:rPr>
+          <w:rFonts w:ascii="Courier" w:hAnsi="Courier"/>
+          <w:sz w:val="16"/>
+          <w:szCs w:val="20"/>
+        </w:rPr>
+        <w:t xml:space="preserve"> --silent --</w:t>
+      </w:r>
+      <w:proofErr w:type="spellStart"/>
+      <w:r>
+        <w:rPr>
+          <w:rFonts w:ascii="Courier" w:hAnsi="Courier"/>
+          <w:sz w:val="16"/>
+          <w:szCs w:val="20"/>
+        </w:rPr>
+        <w:t>nostatus</w:t>
+      </w:r>
+      <w:proofErr w:type="spellEnd"/>
+      <w:r>
+        <w:rPr>
+          <w:rFonts w:ascii="Courier" w:hAnsi="Courier"/>
+          <w:sz w:val="16"/>
+          <w:szCs w:val="20"/>
+        </w:rPr>
+        <w:t xml:space="preserve"> [path to map] [path to model] [path to Chimera]/share/mapq/mapq_run</w:t>
+      </w:r>
+      <w:r>
+        <w:rPr>
+          <w:rFonts w:ascii="Courier" w:hAnsi="Courier"/>
+          <w:sz w:val="16"/>
+          <w:szCs w:val="20"/>
+        </w:rPr>
+        <w:t>_MP</w:t>
+      </w:r>
+      <w:r>
+        <w:rPr>
+          <w:rFonts w:ascii="Courier" w:hAnsi="Courier"/>
+          <w:sz w:val="16"/>
+          <w:szCs w:val="20"/>
+        </w:rPr>
+        <w:t>.py</w:t>
+      </w:r>
+    </w:p>
+    <w:p>
+      <w:pPr>
+        <w:ind w:left="720"/>
+      </w:pPr>
+    </w:p>
+    <w:p>
+      <w:pPr>
+        <w:ind w:left="720"/>
+      </w:pPr>
+      <w:r>
+        <w:t>Unix Example:</w:t>
+      </w:r>
+    </w:p>
+    <w:p>
+      <w:pPr>
+        <w:ind w:left="720"/>
+        <w:rPr>
+          <w:rFonts w:ascii="Courier" w:hAnsi="Courier"/>
+          <w:sz w:val="16"/>
+          <w:szCs w:val="20"/>
+        </w:rPr>
+      </w:pPr>
+      <w:r>
+        <w:rPr>
+          <w:rFonts w:ascii="Courier" w:hAnsi="Courier"/>
+          <w:sz w:val="16"/>
+          <w:szCs w:val="20"/>
+        </w:rPr>
+        <w:t>~/_</w:t>
+      </w:r>
+      <w:proofErr w:type="spellStart"/>
+      <w:r>
+        <w:rPr>
+          <w:rFonts w:ascii="Courier" w:hAnsi="Courier"/>
+          <w:sz w:val="16"/>
+          <w:szCs w:val="20"/>
+        </w:rPr>
+        <w:t>mol</w:t>
+      </w:r>
+      <w:proofErr w:type="spellEnd"/>
+      <w:r>
+        <w:rPr>
+          <w:rFonts w:ascii="Courier" w:hAnsi="Courier"/>
+          <w:sz w:val="16"/>
+          <w:szCs w:val="20"/>
+        </w:rPr>
+        <w:t>/Chimera/bin/chimera --</w:t>
+      </w:r>
+      <w:proofErr w:type="spellStart"/>
+      <w:r>
+        <w:rPr>
+          <w:rFonts w:ascii="Courier" w:hAnsi="Courier"/>
+          <w:sz w:val="16"/>
+          <w:szCs w:val="20"/>
+        </w:rPr>
+        <w:t>nogui</w:t>
+      </w:r>
+      <w:proofErr w:type="spellEnd"/>
+      <w:r>
+        <w:rPr>
+          <w:rFonts w:ascii="Courier" w:hAnsi="Courier"/>
+          <w:sz w:val="16"/>
+          <w:szCs w:val="20"/>
+        </w:rPr>
+        <w:t xml:space="preserve"> --silent --</w:t>
+      </w:r>
+      <w:proofErr w:type="spellStart"/>
+      <w:r>
+        <w:rPr>
+          <w:rFonts w:ascii="Courier" w:hAnsi="Courier"/>
+          <w:sz w:val="16"/>
+          <w:szCs w:val="20"/>
+        </w:rPr>
+        <w:t>nostatus</w:t>
+      </w:r>
+      <w:proofErr w:type="spellEnd"/>
+      <w:r>
+        <w:rPr>
+          <w:rFonts w:ascii="Courier" w:hAnsi="Courier"/>
+          <w:sz w:val="16"/>
+          <w:szCs w:val="20"/>
+        </w:rPr>
+        <w:t xml:space="preserve"> ~/Dropbox/_data/Ferritin/k175/k175_fi.mrc ~/Dropbox/_data/Ferritin/k175/3ajo_f.pdb ~/_mol/Chimera/share/mapq/mapq_run</w:t>
+      </w:r>
+      <w:r>
+        <w:rPr>
+          <w:rFonts w:ascii="Courier" w:hAnsi="Courier"/>
+          <w:sz w:val="16"/>
+          <w:szCs w:val="20"/>
+        </w:rPr>
+        <w:t>_MP</w:t>
+      </w:r>
+      <w:r>
+        <w:rPr>
+          <w:rFonts w:ascii="Courier" w:hAnsi="Courier"/>
+          <w:sz w:val="16"/>
+          <w:szCs w:val="20"/>
+        </w:rPr>
+        <w:t>.py</w:t>
       </w:r>
     </w:p>
     <w:p/>
     <w:p/>
     <w:p>
       <w:r>
-        <w:t>Unix Command:</w:t>
-      </w:r>
-    </w:p>
-    <w:p>
-      <w:pPr>
-        <w:rPr>
-          <w:rFonts w:ascii="Courier" w:hAnsi="Courier"/>
-          <w:sz w:val="20"/>
-          <w:szCs w:val="20"/>
-        </w:rPr>
-      </w:pPr>
-      <w:r>
-        <w:rPr>
-          <w:rFonts w:ascii="Courier" w:hAnsi="Courier"/>
-          <w:sz w:val="20"/>
-          <w:szCs w:val="20"/>
-        </w:rPr>
-        <w:t>[path to Chimera]/bin/chimera --</w:t>
-      </w:r>
-      <w:proofErr w:type="spellStart"/>
-      <w:r>
-        <w:rPr>
-          <w:rFonts w:ascii="Courier" w:hAnsi="Courier"/>
-          <w:sz w:val="20"/>
-          <w:szCs w:val="20"/>
-        </w:rPr>
-        <w:t>nogui</w:t>
-      </w:r>
-      <w:proofErr w:type="spellEnd"/>
-      <w:r>
-        <w:rPr>
-          <w:rFonts w:ascii="Courier" w:hAnsi="Courier"/>
-          <w:sz w:val="20"/>
-          <w:szCs w:val="20"/>
-        </w:rPr>
-        <w:t xml:space="preserve"> --silent --</w:t>
-      </w:r>
-      <w:proofErr w:type="spellStart"/>
-      <w:r>
-        <w:rPr>
-          <w:rFonts w:ascii="Courier" w:hAnsi="Courier"/>
-          <w:sz w:val="20"/>
-          <w:szCs w:val="20"/>
-        </w:rPr>
-        <w:t>nostatus</w:t>
-      </w:r>
-      <w:proofErr w:type="spellEnd"/>
-      <w:r>
-        <w:rPr>
-          <w:rFonts w:ascii="Courier" w:hAnsi="Courier"/>
-          <w:sz w:val="20"/>
-          <w:szCs w:val="20"/>
-        </w:rPr>
-        <w:t xml:space="preserve"> [path to map] [path to model] [path to Chimera]/share/modelz/mapq_run.py</w:t>
+        <w:t>T</w:t>
+      </w:r>
+      <w:r>
+        <w:t>he output should be something like this</w:t>
+      </w:r>
+      <w:r>
+        <w:t xml:space="preserve"> (will vary slightly depending on whether multi-processing was used or not):</w:t>
       </w:r>
     </w:p>
     <w:p/>
     <w:p>
-      <w:r>
-        <w:t>Unix Example:</w:t>
-      </w:r>
-    </w:p>
-    <w:p>
-      <w:pPr>
-        <w:rPr>
-          <w:rFonts w:ascii="Courier" w:hAnsi="Courier"/>
-          <w:sz w:val="20"/>
-          <w:szCs w:val="20"/>
-        </w:rPr>
-      </w:pPr>
-      <w:r>
-        <w:rPr>
-          <w:rFonts w:ascii="Courier" w:hAnsi="Courier"/>
-          <w:sz w:val="20"/>
-          <w:szCs w:val="20"/>
-        </w:rPr>
-        <w:t>~/_</w:t>
-      </w:r>
-      <w:proofErr w:type="spellStart"/>
-      <w:r>
-        <w:rPr>
-          <w:rFonts w:ascii="Courier" w:hAnsi="Courier"/>
-          <w:sz w:val="20"/>
-          <w:szCs w:val="20"/>
+      <w:pPr>
+        <w:rPr>
+          <w:rFonts w:ascii="Courier" w:hAnsi="Courier"/>
+          <w:sz w:val="16"/>
+          <w:szCs w:val="16"/>
+        </w:rPr>
+      </w:pPr>
+      <w:r>
+        <w:rPr>
+          <w:rFonts w:ascii="Courier" w:hAnsi="Courier"/>
+          <w:sz w:val="16"/>
+          <w:szCs w:val="16"/>
+        </w:rPr>
+        <w:t>Q Scores</w:t>
+      </w:r>
+      <w:r>
+        <w:rPr>
+          <w:rFonts w:ascii="Courier" w:hAnsi="Courier"/>
+          <w:sz w:val="16"/>
+          <w:szCs w:val="16"/>
+        </w:rPr>
+        <w:t>:</w:t>
+      </w:r>
+    </w:p>
+    <w:p>
+      <w:pPr>
+        <w:rPr>
+          <w:rFonts w:ascii="Courier" w:hAnsi="Courier"/>
+          <w:sz w:val="16"/>
+          <w:szCs w:val="16"/>
+        </w:rPr>
+      </w:pPr>
+      <w:r>
+        <w:rPr>
+          <w:rFonts w:ascii="Courier" w:hAnsi="Courier"/>
+          <w:sz w:val="16"/>
+          <w:szCs w:val="16"/>
+        </w:rPr>
+        <w:t xml:space="preserve"> - map: emd_20026.map</w:t>
+      </w:r>
+    </w:p>
+    <w:p>
+      <w:pPr>
+        <w:rPr>
+          <w:rFonts w:ascii="Courier" w:hAnsi="Courier"/>
+          <w:sz w:val="16"/>
+          <w:szCs w:val="16"/>
+        </w:rPr>
+      </w:pPr>
+      <w:r>
+        <w:rPr>
+          <w:rFonts w:ascii="Courier" w:hAnsi="Courier"/>
+          <w:sz w:val="16"/>
+          <w:szCs w:val="16"/>
+        </w:rPr>
+        <w:t xml:space="preserve"> - </w:t>
+      </w:r>
+      <w:proofErr w:type="spellStart"/>
+      <w:r>
+        <w:rPr>
+          <w:rFonts w:ascii="Courier" w:hAnsi="Courier"/>
+          <w:sz w:val="16"/>
+          <w:szCs w:val="16"/>
         </w:rPr>
         <w:t>mol</w:t>
       </w:r>
@@ -356,122 +994,8 @@
       <w:r>
         <w:rPr>
           <w:rFonts w:ascii="Courier" w:hAnsi="Courier"/>
-          <w:sz w:val="20"/>
-          <w:szCs w:val="20"/>
-        </w:rPr>
-        <w:t>/Chimera/bin/chimera --</w:t>
-      </w:r>
-      <w:proofErr w:type="spellStart"/>
-      <w:r>
-        <w:rPr>
-          <w:rFonts w:ascii="Courier" w:hAnsi="Courier"/>
-          <w:sz w:val="20"/>
-          <w:szCs w:val="20"/>
-        </w:rPr>
-        <w:t>nogui</w:t>
-      </w:r>
-      <w:proofErr w:type="spellEnd"/>
-      <w:r>
-        <w:rPr>
-          <w:rFonts w:ascii="Courier" w:hAnsi="Courier"/>
-          <w:sz w:val="20"/>
-          <w:szCs w:val="20"/>
-        </w:rPr>
-        <w:t xml:space="preserve"> --silent --</w:t>
-      </w:r>
-      <w:proofErr w:type="spellStart"/>
-      <w:r>
-        <w:rPr>
-          <w:rFonts w:ascii="Courier" w:hAnsi="Courier"/>
-          <w:sz w:val="20"/>
-          <w:szCs w:val="20"/>
-        </w:rPr>
-        <w:t>nostatus</w:t>
-      </w:r>
-      <w:proofErr w:type="spellEnd"/>
-      <w:r>
-        <w:rPr>
-          <w:rFonts w:ascii="Courier" w:hAnsi="Courier"/>
-          <w:sz w:val="20"/>
-          <w:szCs w:val="20"/>
-        </w:rPr>
-        <w:t xml:space="preserve"> ~/Dropbox/_data/Ferritin/k175/k175_fi.mrc ~/Dropbox/_data/Ferritin/k175/3ajo_f.pdb ~/_mol/Chimera/share/modelz/mapq_run.py</w:t>
-      </w:r>
-    </w:p>
-    <w:p/>
-    <w:p/>
-    <w:p/>
-    <w:p>
-      <w:r>
-        <w:t>In all cases, the output should be something like this:</w:t>
-      </w:r>
-    </w:p>
-    <w:p/>
-    <w:p>
-      <w:pPr>
-        <w:rPr>
-          <w:rFonts w:ascii="Courier" w:hAnsi="Courier"/>
-          <w:sz w:val="20"/>
-          <w:szCs w:val="20"/>
-        </w:rPr>
-      </w:pPr>
-      <w:r>
-        <w:rPr>
-          <w:rFonts w:ascii="Courier" w:hAnsi="Courier"/>
-          <w:sz w:val="20"/>
-          <w:szCs w:val="20"/>
-        </w:rPr>
-        <w:t>Q Scores - using 6 processors</w:t>
-      </w:r>
-    </w:p>
-    <w:p>
-      <w:pPr>
-        <w:rPr>
-          <w:rFonts w:ascii="Courier" w:hAnsi="Courier"/>
-          <w:sz w:val="20"/>
-          <w:szCs w:val="20"/>
-        </w:rPr>
-      </w:pPr>
-      <w:r>
-        <w:rPr>
-          <w:rFonts w:ascii="Courier" w:hAnsi="Courier"/>
-          <w:sz w:val="20"/>
-          <w:szCs w:val="20"/>
-        </w:rPr>
-        <w:t xml:space="preserve"> - map: emd_20026.map</w:t>
-      </w:r>
-    </w:p>
-    <w:p>
-      <w:pPr>
-        <w:rPr>
-          <w:rFonts w:ascii="Courier" w:hAnsi="Courier"/>
-          <w:sz w:val="20"/>
-          <w:szCs w:val="20"/>
-        </w:rPr>
-      </w:pPr>
-      <w:r>
-        <w:rPr>
-          <w:rFonts w:ascii="Courier" w:hAnsi="Courier"/>
-          <w:sz w:val="20"/>
-          <w:szCs w:val="20"/>
-        </w:rPr>
-        <w:t xml:space="preserve"> - </w:t>
-      </w:r>
-      <w:proofErr w:type="spellStart"/>
-      <w:r>
-        <w:rPr>
-          <w:rFonts w:ascii="Courier" w:hAnsi="Courier"/>
-          <w:sz w:val="20"/>
-          <w:szCs w:val="20"/>
-        </w:rPr>
-        <w:t>mol</w:t>
-      </w:r>
-      <w:proofErr w:type="spellEnd"/>
-      <w:r>
-        <w:rPr>
-          <w:rFonts w:ascii="Courier" w:hAnsi="Courier"/>
-          <w:sz w:val="20"/>
-          <w:szCs w:val="20"/>
+          <w:sz w:val="16"/>
+          <w:szCs w:val="16"/>
         </w:rPr>
         <w:t>: 3ajo.pdb, chain: _all_</w:t>
       </w:r>
@@ -480,15 +1004,15 @@
       <w:pPr>
         <w:rPr>
           <w:rFonts w:ascii="Courier" w:hAnsi="Courier"/>
-          <w:sz w:val="20"/>
-          <w:szCs w:val="20"/>
-        </w:rPr>
-      </w:pPr>
-      <w:r>
-        <w:rPr>
-          <w:rFonts w:ascii="Courier" w:hAnsi="Courier"/>
-          <w:sz w:val="20"/>
-          <w:szCs w:val="20"/>
+          <w:sz w:val="16"/>
+          <w:szCs w:val="16"/>
+        </w:rPr>
+      </w:pPr>
+      <w:r>
+        <w:rPr>
+          <w:rFonts w:ascii="Courier" w:hAnsi="Courier"/>
+          <w:sz w:val="16"/>
+          <w:szCs w:val="16"/>
         </w:rPr>
         <w:t xml:space="preserve"> - sigma: 0.50</w:t>
       </w:r>
@@ -497,15 +1021,15 @@
       <w:pPr>
         <w:rPr>
           <w:rFonts w:ascii="Courier" w:hAnsi="Courier"/>
-          <w:sz w:val="20"/>
-          <w:szCs w:val="20"/>
-        </w:rPr>
-      </w:pPr>
-      <w:r>
-        <w:rPr>
-          <w:rFonts w:ascii="Courier" w:hAnsi="Courier"/>
-          <w:sz w:val="20"/>
-          <w:szCs w:val="20"/>
+          <w:sz w:val="16"/>
+          <w:szCs w:val="16"/>
+        </w:rPr>
+      </w:pPr>
+      <w:r>
+        <w:rPr>
+          <w:rFonts w:ascii="Courier" w:hAnsi="Courier"/>
+          <w:sz w:val="16"/>
+          <w:szCs w:val="16"/>
         </w:rPr>
         <w:t xml:space="preserve"> - mind: -0.061, </w:t>
       </w:r>
@@ -513,8 +1037,8 @@
       <w:r>
         <w:rPr>
           <w:rFonts w:ascii="Courier" w:hAnsi="Courier"/>
-          <w:sz w:val="20"/>
-          <w:szCs w:val="20"/>
+          <w:sz w:val="16"/>
+          <w:szCs w:val="16"/>
         </w:rPr>
         <w:t>maxd</w:t>
       </w:r>
@@ -522,8 +1046,8 @@
       <w:r>
         <w:rPr>
           <w:rFonts w:ascii="Courier" w:hAnsi="Courier"/>
-          <w:sz w:val="20"/>
-          <w:szCs w:val="20"/>
+          <w:sz w:val="16"/>
+          <w:szCs w:val="16"/>
         </w:rPr>
         <w:t>: 0.109</w:t>
       </w:r>
@@ -532,15 +1056,15 @@
       <w:pPr>
         <w:rPr>
           <w:rFonts w:ascii="Courier" w:hAnsi="Courier"/>
-          <w:sz w:val="20"/>
-          <w:szCs w:val="20"/>
-        </w:rPr>
-      </w:pPr>
-      <w:r>
-        <w:rPr>
-          <w:rFonts w:ascii="Courier" w:hAnsi="Courier"/>
-          <w:sz w:val="20"/>
-          <w:szCs w:val="20"/>
+          <w:sz w:val="16"/>
+          <w:szCs w:val="16"/>
+        </w:rPr>
+      </w:pPr>
+      <w:r>
+        <w:rPr>
+          <w:rFonts w:ascii="Courier" w:hAnsi="Courier"/>
+          <w:sz w:val="16"/>
+          <w:szCs w:val="16"/>
         </w:rPr>
         <w:t xml:space="preserve"> - atoms to do: 1714</w:t>
       </w:r>
@@ -549,15 +1073,15 @@
       <w:pPr>
         <w:rPr>
           <w:rFonts w:ascii="Courier" w:hAnsi="Courier"/>
-          <w:sz w:val="20"/>
-          <w:szCs w:val="20"/>
-        </w:rPr>
-      </w:pPr>
-      <w:r>
-        <w:rPr>
-          <w:rFonts w:ascii="Courier" w:hAnsi="Courier"/>
-          <w:sz w:val="20"/>
-          <w:szCs w:val="20"/>
+          <w:sz w:val="16"/>
+          <w:szCs w:val="16"/>
+        </w:rPr>
+      </w:pPr>
+      <w:r>
+        <w:rPr>
+          <w:rFonts w:ascii="Courier" w:hAnsi="Courier"/>
+          <w:sz w:val="16"/>
+          <w:szCs w:val="16"/>
         </w:rPr>
         <w:t xml:space="preserve"> - path: /Users/greg/Desktop/Chimera.app/Contents/Resources/share/mapqp.py</w:t>
       </w:r>
@@ -566,15 +1090,15 @@
       <w:pPr>
         <w:rPr>
           <w:rFonts w:ascii="Courier" w:hAnsi="Courier"/>
-          <w:sz w:val="20"/>
-          <w:szCs w:val="20"/>
-        </w:rPr>
-      </w:pPr>
-      <w:r>
-        <w:rPr>
-          <w:rFonts w:ascii="Courier" w:hAnsi="Courier"/>
-          <w:sz w:val="20"/>
-          <w:szCs w:val="20"/>
+          <w:sz w:val="16"/>
+          <w:szCs w:val="16"/>
+        </w:rPr>
+      </w:pPr>
+      <w:r>
+        <w:rPr>
+          <w:rFonts w:ascii="Courier" w:hAnsi="Courier"/>
+          <w:sz w:val="16"/>
+          <w:szCs w:val="16"/>
         </w:rPr>
         <w:t xml:space="preserve"> - on mac</w:t>
       </w:r>
@@ -583,281 +1107,92 @@
       <w:pPr>
         <w:rPr>
           <w:rFonts w:ascii="Courier" w:hAnsi="Courier"/>
-          <w:sz w:val="20"/>
-          <w:szCs w:val="20"/>
-        </w:rPr>
-      </w:pPr>
-    </w:p>
-    <w:p>
-      <w:pPr>
-        <w:rPr>
-          <w:rFonts w:ascii="Courier" w:hAnsi="Courier"/>
-          <w:sz w:val="20"/>
-          <w:szCs w:val="20"/>
-        </w:rPr>
-      </w:pPr>
-      <w:r>
-        <w:rPr>
-          <w:rFonts w:ascii="Courier" w:hAnsi="Courier"/>
-          <w:sz w:val="20"/>
-          <w:szCs w:val="20"/>
-        </w:rPr>
-        <w:t>Starting parallel processes...</w:t>
-      </w:r>
-    </w:p>
-    <w:p>
-      <w:pPr>
-        <w:rPr>
-          <w:rFonts w:ascii="Courier" w:hAnsi="Courier"/>
-          <w:sz w:val="20"/>
-          <w:szCs w:val="20"/>
-        </w:rPr>
-      </w:pPr>
-      <w:r>
-        <w:rPr>
-          <w:rFonts w:ascii="Courier" w:hAnsi="Courier"/>
-          <w:sz w:val="20"/>
-          <w:szCs w:val="20"/>
-        </w:rPr>
-        <w:t xml:space="preserve"> - 1/6, 5-37</w:t>
-      </w:r>
-    </w:p>
-    <w:p>
-      <w:pPr>
-        <w:rPr>
-          <w:rFonts w:ascii="Courier" w:hAnsi="Courier"/>
-          <w:sz w:val="20"/>
-          <w:szCs w:val="20"/>
-        </w:rPr>
-      </w:pPr>
-      <w:r>
-        <w:rPr>
-          <w:rFonts w:ascii="Courier" w:hAnsi="Courier"/>
-          <w:sz w:val="20"/>
-          <w:szCs w:val="20"/>
-        </w:rPr>
-        <w:t xml:space="preserve"> - 2/6, 37-68</w:t>
-      </w:r>
-    </w:p>
-    <w:p>
-      <w:pPr>
-        <w:rPr>
-          <w:rFonts w:ascii="Courier" w:hAnsi="Courier"/>
-          <w:sz w:val="20"/>
-          <w:szCs w:val="20"/>
-        </w:rPr>
-      </w:pPr>
-      <w:r>
-        <w:rPr>
-          <w:rFonts w:ascii="Courier" w:hAnsi="Courier"/>
-          <w:sz w:val="20"/>
-          <w:szCs w:val="20"/>
-        </w:rPr>
-        <w:t xml:space="preserve"> - 3/6, 68-101</w:t>
-      </w:r>
-    </w:p>
-    <w:p>
-      <w:pPr>
-        <w:rPr>
-          <w:rFonts w:ascii="Courier" w:hAnsi="Courier"/>
-          <w:sz w:val="20"/>
-          <w:szCs w:val="20"/>
-        </w:rPr>
-      </w:pPr>
-      <w:r>
-        <w:rPr>
-          <w:rFonts w:ascii="Courier" w:hAnsi="Courier"/>
-          <w:sz w:val="20"/>
-          <w:szCs w:val="20"/>
-        </w:rPr>
-        <w:t xml:space="preserve"> - 4/6, 101-135</w:t>
-      </w:r>
-    </w:p>
-    <w:p>
-      <w:pPr>
-        <w:rPr>
-          <w:rFonts w:ascii="Courier" w:hAnsi="Courier"/>
-          <w:sz w:val="20"/>
-          <w:szCs w:val="20"/>
-        </w:rPr>
-      </w:pPr>
-      <w:r>
-        <w:rPr>
-          <w:rFonts w:ascii="Courier" w:hAnsi="Courier"/>
-          <w:sz w:val="20"/>
-          <w:szCs w:val="20"/>
-        </w:rPr>
-        <w:t xml:space="preserve"> - 5/6, 136-171</w:t>
-      </w:r>
-    </w:p>
-    <w:p>
-      <w:pPr>
-        <w:rPr>
-          <w:rFonts w:ascii="Courier" w:hAnsi="Courier"/>
-          <w:sz w:val="20"/>
-          <w:szCs w:val="20"/>
-        </w:rPr>
-      </w:pPr>
-      <w:r>
-        <w:rPr>
-          <w:rFonts w:ascii="Courier" w:hAnsi="Courier"/>
-          <w:sz w:val="20"/>
-          <w:szCs w:val="20"/>
-        </w:rPr>
-        <w:t xml:space="preserve"> - 6/6, 171-423</w:t>
-      </w:r>
-    </w:p>
-    <w:p>
-      <w:pPr>
-        <w:rPr>
-          <w:rFonts w:ascii="Courier" w:hAnsi="Courier"/>
-          <w:sz w:val="20"/>
-          <w:szCs w:val="20"/>
-        </w:rPr>
-      </w:pPr>
-    </w:p>
-    <w:p>
-      <w:pPr>
-        <w:rPr>
-          <w:rFonts w:ascii="Courier" w:hAnsi="Courier"/>
-          <w:sz w:val="20"/>
-          <w:szCs w:val="20"/>
-        </w:rPr>
-      </w:pPr>
-      <w:r>
-        <w:rPr>
-          <w:rFonts w:ascii="Courier" w:hAnsi="Courier"/>
-          <w:sz w:val="20"/>
-          <w:szCs w:val="20"/>
-        </w:rPr>
-        <w:t>Waiting...</w:t>
-      </w:r>
-    </w:p>
-    <w:p>
-      <w:pPr>
-        <w:rPr>
-          <w:rFonts w:ascii="Courier" w:hAnsi="Courier"/>
-          <w:sz w:val="20"/>
-          <w:szCs w:val="20"/>
-        </w:rPr>
-      </w:pPr>
-      <w:r>
-        <w:rPr>
-          <w:rFonts w:ascii="Courier" w:hAnsi="Courier"/>
-          <w:sz w:val="20"/>
-          <w:szCs w:val="20"/>
-        </w:rPr>
-        <w:t xml:space="preserve">0 1 2 3 4 5 </w:t>
-      </w:r>
-    </w:p>
-    <w:p>
-      <w:pPr>
-        <w:rPr>
-          <w:rFonts w:ascii="Courier" w:hAnsi="Courier"/>
-          <w:sz w:val="20"/>
-          <w:szCs w:val="20"/>
-        </w:rPr>
-      </w:pPr>
-    </w:p>
-    <w:p>
-      <w:pPr>
-        <w:rPr>
-          <w:rFonts w:ascii="Courier" w:hAnsi="Courier"/>
-          <w:sz w:val="20"/>
-          <w:szCs w:val="20"/>
-        </w:rPr>
-      </w:pPr>
-      <w:r>
-        <w:rPr>
-          <w:rFonts w:ascii="Courier" w:hAnsi="Courier"/>
-          <w:sz w:val="20"/>
-          <w:szCs w:val="20"/>
-        </w:rPr>
-        <w:t>Getting...</w:t>
-      </w:r>
-    </w:p>
-    <w:p>
-      <w:pPr>
-        <w:rPr>
-          <w:rFonts w:ascii="Courier" w:hAnsi="Courier"/>
-          <w:sz w:val="20"/>
-          <w:szCs w:val="20"/>
-        </w:rPr>
-      </w:pPr>
-      <w:r>
-        <w:rPr>
-          <w:rFonts w:ascii="Courier" w:hAnsi="Courier"/>
-          <w:sz w:val="20"/>
-          <w:szCs w:val="20"/>
-        </w:rPr>
-        <w:t xml:space="preserve">0 1 2 3 4 5 </w:t>
-      </w:r>
-    </w:p>
-    <w:p>
-      <w:pPr>
-        <w:rPr>
-          <w:rFonts w:ascii="Courier" w:hAnsi="Courier"/>
-          <w:sz w:val="20"/>
-          <w:szCs w:val="20"/>
-        </w:rPr>
-      </w:pPr>
-    </w:p>
-    <w:p>
-      <w:pPr>
-        <w:rPr>
-          <w:rFonts w:ascii="Courier" w:hAnsi="Courier"/>
-          <w:sz w:val="20"/>
-          <w:szCs w:val="20"/>
-        </w:rPr>
-      </w:pPr>
-      <w:r>
-        <w:rPr>
-          <w:rFonts w:ascii="Courier" w:hAnsi="Courier"/>
-          <w:sz w:val="20"/>
-          <w:szCs w:val="20"/>
-        </w:rPr>
-        <w:t xml:space="preserve"> - done, time: 67.532019</w:t>
-      </w:r>
-    </w:p>
-    <w:p>
-      <w:pPr>
-        <w:rPr>
-          <w:rFonts w:ascii="Courier" w:hAnsi="Courier"/>
-          <w:sz w:val="20"/>
-          <w:szCs w:val="20"/>
-        </w:rPr>
-      </w:pPr>
-      <w:r>
-        <w:rPr>
-          <w:rFonts w:ascii="Courier" w:hAnsi="Courier"/>
-          <w:sz w:val="20"/>
-          <w:szCs w:val="20"/>
-        </w:rPr>
-        <w:t xml:space="preserve"> - done, time: 1 min, 7.5 sec</w:t>
-      </w:r>
-    </w:p>
-    <w:p>
-      <w:pPr>
-        <w:rPr>
-          <w:rFonts w:ascii="Courier" w:hAnsi="Courier"/>
-          <w:sz w:val="20"/>
-          <w:szCs w:val="20"/>
-        </w:rPr>
-      </w:pPr>
-    </w:p>
-    <w:p>
-      <w:pPr>
-        <w:rPr>
-          <w:rFonts w:ascii="Courier" w:hAnsi="Courier"/>
-          <w:sz w:val="20"/>
-          <w:szCs w:val="20"/>
-        </w:rPr>
-      </w:pPr>
-      <w:r>
-        <w:rPr>
-          <w:rFonts w:ascii="Courier" w:hAnsi="Courier"/>
-          <w:sz w:val="20"/>
-          <w:szCs w:val="20"/>
+          <w:sz w:val="16"/>
+          <w:szCs w:val="16"/>
+        </w:rPr>
+      </w:pPr>
+    </w:p>
+    <w:p>
+      <w:pPr>
+        <w:rPr>
+          <w:rFonts w:ascii="Courier" w:hAnsi="Courier"/>
+          <w:sz w:val="16"/>
+          <w:szCs w:val="16"/>
+        </w:rPr>
+      </w:pPr>
+      <w:r>
+        <w:rPr>
+          <w:rFonts w:ascii="Courier" w:hAnsi="Courier"/>
+          <w:sz w:val="16"/>
+          <w:szCs w:val="16"/>
+        </w:rPr>
+        <w:t>[...]</w:t>
+      </w:r>
+    </w:p>
+    <w:p>
+      <w:pPr>
+        <w:rPr>
+          <w:rFonts w:ascii="Courier" w:hAnsi="Courier"/>
+          <w:sz w:val="16"/>
+          <w:szCs w:val="16"/>
+        </w:rPr>
+      </w:pPr>
+    </w:p>
+    <w:p>
+      <w:pPr>
+        <w:rPr>
+          <w:rFonts w:ascii="Courier" w:hAnsi="Courier"/>
+          <w:sz w:val="16"/>
+          <w:szCs w:val="16"/>
+        </w:rPr>
+      </w:pPr>
+      <w:r>
+        <w:rPr>
+          <w:rFonts w:ascii="Courier" w:hAnsi="Courier"/>
+          <w:sz w:val="16"/>
+          <w:szCs w:val="16"/>
+        </w:rPr>
+        <w:t xml:space="preserve"> </w:t>
+      </w:r>
+      <w:r>
+        <w:rPr>
+          <w:rFonts w:ascii="Courier" w:hAnsi="Courier"/>
+          <w:sz w:val="16"/>
+          <w:szCs w:val="16"/>
+        </w:rPr>
+        <w:t>- done, time: 70.172916</w:t>
+      </w:r>
+    </w:p>
+    <w:p>
+      <w:pPr>
+        <w:rPr>
+          <w:rFonts w:ascii="Courier" w:hAnsi="Courier"/>
+          <w:sz w:val="16"/>
+          <w:szCs w:val="16"/>
+        </w:rPr>
+      </w:pPr>
+      <w:r>
+        <w:rPr>
+          <w:rFonts w:ascii="Courier" w:hAnsi="Courier"/>
+          <w:sz w:val="16"/>
+          <w:szCs w:val="16"/>
+        </w:rPr>
+        <w:t xml:space="preserve"> - done, time: 1 min, 10.2 sec</w:t>
+      </w:r>
+    </w:p>
+    <w:p>
+      <w:pPr>
+        <w:rPr>
+          <w:rFonts w:ascii="Courier" w:hAnsi="Courier"/>
+          <w:sz w:val="16"/>
+          <w:szCs w:val="16"/>
+        </w:rPr>
+      </w:pPr>
+      <w:r>
+        <w:rPr>
+          <w:rFonts w:ascii="Courier" w:hAnsi="Courier"/>
+          <w:sz w:val="16"/>
+          <w:szCs w:val="16"/>
         </w:rPr>
         <w:t xml:space="preserve">Saving </w:t>
       </w:r>
@@ -865,8 +1200,8 @@
       <w:r>
         <w:rPr>
           <w:rFonts w:ascii="Courier" w:hAnsi="Courier"/>
-          <w:sz w:val="20"/>
-          <w:szCs w:val="20"/>
+          <w:sz w:val="16"/>
+          <w:szCs w:val="16"/>
         </w:rPr>
         <w:t>pdb</w:t>
       </w:r>
@@ -874,34 +1209,17 @@
       <w:r>
         <w:rPr>
           <w:rFonts w:ascii="Courier" w:hAnsi="Courier"/>
-          <w:sz w:val="20"/>
-          <w:szCs w:val="20"/>
-        </w:rPr>
-        <w:t xml:space="preserve"> with Q-scores in B-factor column:</w:t>
-      </w:r>
-    </w:p>
-    <w:p>
-      <w:pPr>
-        <w:rPr>
-          <w:rFonts w:ascii="Courier" w:hAnsi="Courier"/>
-          <w:sz w:val="20"/>
-          <w:szCs w:val="20"/>
-        </w:rPr>
-      </w:pPr>
-      <w:r>
-        <w:rPr>
-          <w:rFonts w:ascii="Courier" w:hAnsi="Courier"/>
-          <w:sz w:val="20"/>
-          <w:szCs w:val="20"/>
-        </w:rPr>
-        <w:t xml:space="preserve"> -  /Users/</w:t>
-      </w:r>
-      <w:proofErr w:type="spellStart"/>
-      <w:r>
-        <w:rPr>
-          <w:rFonts w:ascii="Courier" w:hAnsi="Courier"/>
-          <w:sz w:val="20"/>
-          <w:szCs w:val="20"/>
+          <w:sz w:val="16"/>
+          <w:szCs w:val="16"/>
+        </w:rPr>
+        <w:t xml:space="preserve"> with Q-scores: /Users/</w:t>
+      </w:r>
+      <w:proofErr w:type="spellStart"/>
+      <w:r>
+        <w:rPr>
+          <w:rFonts w:ascii="Courier" w:hAnsi="Courier"/>
+          <w:sz w:val="16"/>
+          <w:szCs w:val="16"/>
         </w:rPr>
         <w:t>greg</w:t>
       </w:r>
@@ -909,8 +1227,8 @@
       <w:r>
         <w:rPr>
           <w:rFonts w:ascii="Courier" w:hAnsi="Courier"/>
-          <w:sz w:val="20"/>
-          <w:szCs w:val="20"/>
+          <w:sz w:val="16"/>
+          <w:szCs w:val="16"/>
         </w:rPr>
         <w:t>/_data/</w:t>
       </w:r>
@@ -918,8 +1236,8 @@
       <w:r>
         <w:rPr>
           <w:rFonts w:ascii="Courier" w:hAnsi="Courier"/>
-          <w:sz w:val="20"/>
-          <w:szCs w:val="20"/>
+          <w:sz w:val="16"/>
+          <w:szCs w:val="16"/>
         </w:rPr>
         <w:t>mmetrics</w:t>
       </w:r>
@@ -927,8 +1245,8 @@
       <w:r>
         <w:rPr>
           <w:rFonts w:ascii="Courier" w:hAnsi="Courier"/>
-          <w:sz w:val="20"/>
-          <w:szCs w:val="20"/>
+          <w:sz w:val="16"/>
+          <w:szCs w:val="16"/>
         </w:rPr>
         <w:t>/emd_20026/3ajo__Q__emd_20026.pdb</w:t>
       </w:r>
@@ -937,63 +1255,455 @@
       <w:pPr>
         <w:rPr>
           <w:rFonts w:ascii="Courier" w:hAnsi="Courier"/>
-          <w:sz w:val="20"/>
-          <w:szCs w:val="20"/>
-        </w:rPr>
-      </w:pPr>
-    </w:p>
-    <w:p>
-      <w:pPr>
-        <w:rPr>
-          <w:rFonts w:ascii="Courier" w:hAnsi="Courier"/>
-          <w:sz w:val="20"/>
-          <w:szCs w:val="20"/>
-        </w:rPr>
-      </w:pPr>
-      <w:r>
-        <w:rPr>
-          <w:rFonts w:ascii="Courier" w:hAnsi="Courier"/>
-          <w:sz w:val="20"/>
-          <w:szCs w:val="20"/>
-        </w:rPr>
-        <w:t>Average atom Q-score for entire model: 0.73471</w:t>
-      </w:r>
-    </w:p>
-    <w:p>
-      <w:pPr>
-        <w:rPr>
-          <w:rFonts w:ascii="Courier" w:hAnsi="Courier"/>
-          <w:sz w:val="20"/>
-          <w:szCs w:val="20"/>
-        </w:rPr>
-      </w:pPr>
-      <w:r>
-        <w:rPr>
-          <w:rFonts w:ascii="Courier" w:hAnsi="Courier"/>
-          <w:sz w:val="20"/>
-          <w:szCs w:val="20"/>
-        </w:rPr>
-        <w:t xml:space="preserve"> - Protein: 0.77718</w:t>
-      </w:r>
-    </w:p>
-    <w:p>
-      <w:pPr>
-        <w:rPr>
-          <w:rFonts w:ascii="Courier" w:hAnsi="Courier"/>
-          <w:sz w:val="20"/>
-          <w:szCs w:val="20"/>
-        </w:rPr>
-      </w:pPr>
-      <w:r>
-        <w:rPr>
-          <w:rFonts w:ascii="Courier" w:hAnsi="Courier"/>
-          <w:sz w:val="20"/>
-          <w:szCs w:val="20"/>
-        </w:rPr>
-        <w:t xml:space="preserve"> - Other: 0.47512</w:t>
-      </w:r>
-    </w:p>
-    <w:p/>
+          <w:sz w:val="16"/>
+          <w:szCs w:val="16"/>
+        </w:rPr>
+      </w:pPr>
+    </w:p>
+    <w:p>
+      <w:pPr>
+        <w:rPr>
+          <w:rFonts w:ascii="Courier" w:hAnsi="Courier"/>
+          <w:sz w:val="16"/>
+          <w:szCs w:val="16"/>
+        </w:rPr>
+      </w:pPr>
+      <w:r>
+        <w:rPr>
+          <w:rFonts w:ascii="Courier" w:hAnsi="Courier"/>
+          <w:sz w:val="16"/>
+          <w:szCs w:val="16"/>
+        </w:rPr>
+        <w:t>Q for 413 res...</w:t>
+      </w:r>
+    </w:p>
+    <w:p>
+      <w:pPr>
+        <w:rPr>
+          <w:rFonts w:ascii="Courier" w:hAnsi="Courier"/>
+          <w:sz w:val="16"/>
+          <w:szCs w:val="16"/>
+        </w:rPr>
+      </w:pPr>
+      <w:r>
+        <w:rPr>
+          <w:rFonts w:ascii="Courier" w:hAnsi="Courier"/>
+          <w:sz w:val="16"/>
+          <w:szCs w:val="16"/>
+        </w:rPr>
+        <w:t>Model Q-score: 0.776</w:t>
+      </w:r>
+    </w:p>
+    <w:p>
+      <w:pPr>
+        <w:rPr>
+          <w:rFonts w:ascii="Courier" w:hAnsi="Courier"/>
+          <w:sz w:val="16"/>
+          <w:szCs w:val="16"/>
+        </w:rPr>
+      </w:pPr>
+    </w:p>
+    <w:p>
+      <w:pPr>
+        <w:rPr>
+          <w:rFonts w:ascii="Courier" w:hAnsi="Courier"/>
+          <w:sz w:val="16"/>
+          <w:szCs w:val="16"/>
+        </w:rPr>
+      </w:pPr>
+      <w:r>
+        <w:rPr>
+          <w:rFonts w:ascii="Courier" w:hAnsi="Courier"/>
+          <w:sz w:val="16"/>
+          <w:szCs w:val="16"/>
+        </w:rPr>
+        <w:t>Chain</w:t>
+      </w:r>
+      <w:r>
+        <w:rPr>
+          <w:rFonts w:ascii="Courier" w:hAnsi="Courier"/>
+          <w:sz w:val="16"/>
+          <w:szCs w:val="16"/>
+        </w:rPr>
+        <w:tab/>
+      </w:r>
+      <w:proofErr w:type="spellStart"/>
+      <w:r>
+        <w:rPr>
+          <w:rFonts w:ascii="Courier" w:hAnsi="Courier"/>
+          <w:sz w:val="16"/>
+          <w:szCs w:val="16"/>
+        </w:rPr>
+        <w:t>Avg.Q</w:t>
+      </w:r>
+      <w:proofErr w:type="spellEnd"/>
+      <w:r>
+        <w:rPr>
+          <w:rFonts w:ascii="Courier" w:hAnsi="Courier"/>
+          <w:sz w:val="16"/>
+          <w:szCs w:val="16"/>
+        </w:rPr>
+        <w:t>-score</w:t>
+      </w:r>
+      <w:r>
+        <w:rPr>
+          <w:rFonts w:ascii="Courier" w:hAnsi="Courier"/>
+          <w:sz w:val="16"/>
+          <w:szCs w:val="16"/>
+        </w:rPr>
+        <w:tab/>
+      </w:r>
+      <w:proofErr w:type="spellStart"/>
+      <w:r>
+        <w:rPr>
+          <w:rFonts w:ascii="Courier" w:hAnsi="Courier"/>
+          <w:sz w:val="16"/>
+          <w:szCs w:val="16"/>
+        </w:rPr>
+        <w:t>Est.Res</w:t>
+      </w:r>
+      <w:proofErr w:type="spellEnd"/>
+      <w:r>
+        <w:rPr>
+          <w:rFonts w:ascii="Courier" w:hAnsi="Courier"/>
+          <w:sz w:val="16"/>
+          <w:szCs w:val="16"/>
+        </w:rPr>
+        <w:t>.(A)</w:t>
+      </w:r>
+    </w:p>
+    <w:p>
+      <w:pPr>
+        <w:rPr>
+          <w:rFonts w:ascii="Courier" w:hAnsi="Courier"/>
+          <w:sz w:val="16"/>
+          <w:szCs w:val="16"/>
+        </w:rPr>
+      </w:pPr>
+      <w:r>
+        <w:rPr>
+          <w:rFonts w:ascii="Courier" w:hAnsi="Courier"/>
+          <w:sz w:val="16"/>
+          <w:szCs w:val="16"/>
+        </w:rPr>
+        <w:t xml:space="preserve"> chain A (</w:t>
+      </w:r>
+      <w:proofErr w:type="spellStart"/>
+      <w:r>
+        <w:rPr>
+          <w:rFonts w:ascii="Courier" w:hAnsi="Courier"/>
+          <w:sz w:val="16"/>
+          <w:szCs w:val="16"/>
+        </w:rPr>
+        <w:t>hoh</w:t>
+      </w:r>
+      <w:proofErr w:type="spellEnd"/>
+      <w:r>
+        <w:rPr>
+          <w:rFonts w:ascii="Courier" w:hAnsi="Courier"/>
+          <w:sz w:val="16"/>
+          <w:szCs w:val="16"/>
+        </w:rPr>
+        <w:t>)</w:t>
+      </w:r>
+      <w:r>
+        <w:rPr>
+          <w:rFonts w:ascii="Courier" w:hAnsi="Courier"/>
+          <w:sz w:val="16"/>
+          <w:szCs w:val="16"/>
+        </w:rPr>
+        <w:tab/>
+        <w:t>0.506</w:t>
+      </w:r>
+      <w:r>
+        <w:rPr>
+          <w:rFonts w:ascii="Courier" w:hAnsi="Courier"/>
+          <w:sz w:val="16"/>
+          <w:szCs w:val="16"/>
+        </w:rPr>
+        <w:tab/>
+        <w:t>3.45</w:t>
+      </w:r>
+    </w:p>
+    <w:p>
+      <w:pPr>
+        <w:rPr>
+          <w:rFonts w:ascii="Courier" w:hAnsi="Courier"/>
+          <w:sz w:val="16"/>
+          <w:szCs w:val="16"/>
+        </w:rPr>
+      </w:pPr>
+      <w:r>
+        <w:rPr>
+          <w:rFonts w:ascii="Courier" w:hAnsi="Courier"/>
+          <w:sz w:val="16"/>
+          <w:szCs w:val="16"/>
+        </w:rPr>
+        <w:t xml:space="preserve"> chain A (mg)</w:t>
+      </w:r>
+      <w:r>
+        <w:rPr>
+          <w:rFonts w:ascii="Courier" w:hAnsi="Courier"/>
+          <w:sz w:val="16"/>
+          <w:szCs w:val="16"/>
+        </w:rPr>
+        <w:tab/>
+        <w:t>0.510</w:t>
+      </w:r>
+      <w:r>
+        <w:rPr>
+          <w:rFonts w:ascii="Courier" w:hAnsi="Courier"/>
+          <w:sz w:val="16"/>
+          <w:szCs w:val="16"/>
+        </w:rPr>
+        <w:tab/>
+        <w:t>3.42</w:t>
+      </w:r>
+    </w:p>
+    <w:p>
+      <w:pPr>
+        <w:rPr>
+          <w:rFonts w:ascii="Courier" w:hAnsi="Courier"/>
+          <w:sz w:val="16"/>
+          <w:szCs w:val="16"/>
+        </w:rPr>
+      </w:pPr>
+      <w:r>
+        <w:rPr>
+          <w:rFonts w:ascii="Courier" w:hAnsi="Courier"/>
+          <w:sz w:val="16"/>
+          <w:szCs w:val="16"/>
+        </w:rPr>
+        <w:t xml:space="preserve"> chain A (protein)</w:t>
+      </w:r>
+      <w:r>
+        <w:rPr>
+          <w:rFonts w:ascii="Courier" w:hAnsi="Courier"/>
+          <w:sz w:val="16"/>
+          <w:szCs w:val="16"/>
+        </w:rPr>
+        <w:tab/>
+        <w:t>0.820</w:t>
+      </w:r>
+      <w:r>
+        <w:rPr>
+          <w:rFonts w:ascii="Courier" w:hAnsi="Courier"/>
+          <w:sz w:val="16"/>
+          <w:szCs w:val="16"/>
+        </w:rPr>
+        <w:tab/>
+        <w:t>1.69</w:t>
+      </w:r>
+    </w:p>
+    <w:p>
+      <w:pPr>
+        <w:rPr>
+          <w:rFonts w:ascii="Courier" w:hAnsi="Courier"/>
+          <w:sz w:val="16"/>
+          <w:szCs w:val="16"/>
+        </w:rPr>
+      </w:pPr>
+    </w:p>
+    <w:p>
+      <w:pPr>
+        <w:rPr>
+          <w:rFonts w:ascii="Courier" w:hAnsi="Courier"/>
+          <w:sz w:val="16"/>
+          <w:szCs w:val="16"/>
+        </w:rPr>
+      </w:pPr>
+      <w:r>
+        <w:rPr>
+          <w:rFonts w:ascii="Courier" w:hAnsi="Courier"/>
+          <w:sz w:val="16"/>
+          <w:szCs w:val="16"/>
+        </w:rPr>
+        <w:t>Type</w:t>
+      </w:r>
+      <w:r>
+        <w:rPr>
+          <w:rFonts w:ascii="Courier" w:hAnsi="Courier"/>
+          <w:sz w:val="16"/>
+          <w:szCs w:val="16"/>
+        </w:rPr>
+        <w:tab/>
+      </w:r>
+      <w:proofErr w:type="spellStart"/>
+      <w:r>
+        <w:rPr>
+          <w:rFonts w:ascii="Courier" w:hAnsi="Courier"/>
+          <w:sz w:val="16"/>
+          <w:szCs w:val="16"/>
+        </w:rPr>
+        <w:t>Avg.Q</w:t>
+      </w:r>
+      <w:proofErr w:type="spellEnd"/>
+      <w:r>
+        <w:rPr>
+          <w:rFonts w:ascii="Courier" w:hAnsi="Courier"/>
+          <w:sz w:val="16"/>
+          <w:szCs w:val="16"/>
+        </w:rPr>
+        <w:t>-score</w:t>
+      </w:r>
+      <w:r>
+        <w:rPr>
+          <w:rFonts w:ascii="Courier" w:hAnsi="Courier"/>
+          <w:sz w:val="16"/>
+          <w:szCs w:val="16"/>
+        </w:rPr>
+        <w:tab/>
+      </w:r>
+      <w:proofErr w:type="spellStart"/>
+      <w:r>
+        <w:rPr>
+          <w:rFonts w:ascii="Courier" w:hAnsi="Courier"/>
+          <w:sz w:val="16"/>
+          <w:szCs w:val="16"/>
+        </w:rPr>
+        <w:t>Est.Res</w:t>
+      </w:r>
+      <w:proofErr w:type="spellEnd"/>
+      <w:r>
+        <w:rPr>
+          <w:rFonts w:ascii="Courier" w:hAnsi="Courier"/>
+          <w:sz w:val="16"/>
+          <w:szCs w:val="16"/>
+        </w:rPr>
+        <w:t>.(A)</w:t>
+      </w:r>
+    </w:p>
+    <w:p>
+      <w:pPr>
+        <w:rPr>
+          <w:rFonts w:ascii="Courier" w:hAnsi="Courier"/>
+          <w:sz w:val="16"/>
+          <w:szCs w:val="16"/>
+        </w:rPr>
+      </w:pPr>
+      <w:r>
+        <w:rPr>
+          <w:rFonts w:ascii="Courier" w:hAnsi="Courier"/>
+          <w:sz w:val="16"/>
+          <w:szCs w:val="16"/>
+        </w:rPr>
+        <w:t xml:space="preserve"> Protein</w:t>
+      </w:r>
+      <w:r>
+        <w:rPr>
+          <w:rFonts w:ascii="Courier" w:hAnsi="Courier"/>
+          <w:sz w:val="16"/>
+          <w:szCs w:val="16"/>
+        </w:rPr>
+        <w:tab/>
+        <w:t>0.820</w:t>
+      </w:r>
+      <w:r>
+        <w:rPr>
+          <w:rFonts w:ascii="Courier" w:hAnsi="Courier"/>
+          <w:sz w:val="16"/>
+          <w:szCs w:val="16"/>
+        </w:rPr>
+        <w:tab/>
+        <w:t>1.69</w:t>
+      </w:r>
+    </w:p>
+    <w:p>
+      <w:pPr>
+        <w:rPr>
+          <w:rFonts w:ascii="Courier" w:hAnsi="Courier"/>
+          <w:sz w:val="16"/>
+          <w:szCs w:val="16"/>
+        </w:rPr>
+      </w:pPr>
+      <w:r>
+        <w:rPr>
+          <w:rFonts w:ascii="Courier" w:hAnsi="Courier"/>
+          <w:sz w:val="16"/>
+          <w:szCs w:val="16"/>
+        </w:rPr>
+        <w:t xml:space="preserve"> MG</w:t>
+      </w:r>
+      <w:r>
+        <w:rPr>
+          <w:rFonts w:ascii="Courier" w:hAnsi="Courier"/>
+          <w:sz w:val="16"/>
+          <w:szCs w:val="16"/>
+        </w:rPr>
+        <w:tab/>
+        <w:t>0.510</w:t>
+      </w:r>
+      <w:r>
+        <w:rPr>
+          <w:rFonts w:ascii="Courier" w:hAnsi="Courier"/>
+          <w:sz w:val="16"/>
+          <w:szCs w:val="16"/>
+        </w:rPr>
+        <w:tab/>
+        <w:t>3.42</w:t>
+      </w:r>
+    </w:p>
+    <w:p>
+      <w:pPr>
+        <w:rPr>
+          <w:rFonts w:ascii="Courier" w:hAnsi="Courier"/>
+          <w:sz w:val="16"/>
+          <w:szCs w:val="16"/>
+        </w:rPr>
+      </w:pPr>
+      <w:r>
+        <w:rPr>
+          <w:rFonts w:ascii="Courier" w:hAnsi="Courier"/>
+          <w:sz w:val="16"/>
+          <w:szCs w:val="16"/>
+        </w:rPr>
+        <w:t xml:space="preserve"> HOH</w:t>
+      </w:r>
+      <w:r>
+        <w:rPr>
+          <w:rFonts w:ascii="Courier" w:hAnsi="Courier"/>
+          <w:sz w:val="16"/>
+          <w:szCs w:val="16"/>
+        </w:rPr>
+        <w:tab/>
+        <w:t>0.506</w:t>
+      </w:r>
+      <w:r>
+        <w:rPr>
+          <w:rFonts w:ascii="Courier" w:hAnsi="Courier"/>
+          <w:sz w:val="16"/>
+          <w:szCs w:val="16"/>
+        </w:rPr>
+        <w:tab/>
+        <w:t>3.45</w:t>
+      </w:r>
+    </w:p>
+    <w:p>
+      <w:pPr>
+        <w:rPr>
+          <w:rFonts w:ascii="Courier" w:hAnsi="Courier"/>
+          <w:sz w:val="16"/>
+          <w:szCs w:val="16"/>
+        </w:rPr>
+      </w:pPr>
+    </w:p>
+    <w:p>
+      <w:pPr>
+        <w:rPr>
+          <w:rFonts w:ascii="Courier" w:hAnsi="Courier"/>
+          <w:sz w:val="16"/>
+          <w:szCs w:val="16"/>
+        </w:rPr>
+      </w:pPr>
+      <w:r>
+        <w:rPr>
+          <w:rFonts w:ascii="Courier" w:hAnsi="Courier"/>
+          <w:sz w:val="16"/>
+          <w:szCs w:val="16"/>
+        </w:rPr>
+        <w:t>Avg. Q score: 0.776</w:t>
+      </w:r>
+    </w:p>
     <w:p/>
     <w:p>
       <w:pPr>
@@ -1007,7 +1717,13 @@
         <w:t>T</w:t>
       </w:r>
       <w:r>
-        <w:t xml:space="preserve">he score for the entire model is on the third last line (0.73471). </w:t>
+        <w:t>he score for the entire model is on the third last line (0.</w:t>
+      </w:r>
+      <w:r>
+        <w:t>776</w:t>
+      </w:r>
+      <w:r>
+        <w:t xml:space="preserve">). </w:t>
       </w:r>
     </w:p>
     <w:p>
@@ -1022,13 +1738,28 @@
         <w:t xml:space="preserve">The </w:t>
       </w:r>
       <w:r>
+        <w:t xml:space="preserve">other few </w:t>
+      </w:r>
+      <w:r>
         <w:t>last</w:t>
       </w:r>
       <w:r>
         <w:t xml:space="preserve"> lines summarize the scores by atom type</w:t>
       </w:r>
       <w:r>
-        <w:t>: protein, nucleic acids, and other (e.g. ligands, water molecules).</w:t>
+        <w:t>: protein, nucleic acids, and other</w:t>
+      </w:r>
+      <w:r>
+        <w:t xml:space="preserve">, </w:t>
+      </w:r>
+      <w:r>
+        <w:t xml:space="preserve">e.g. </w:t>
+      </w:r>
+      <w:r>
+        <w:t>Mg, Hoh (water atoms)</w:t>
+      </w:r>
+      <w:r>
+        <w:t>.</w:t>
       </w:r>
     </w:p>
     <w:p>

</xml_diff>

<commit_message>
updated documentation for command line usage
</commit_message>
<xml_diff>
--- a/documentation/QScores_CommandLine.docx
+++ b/documentation/QScores_CommandLine.docx
@@ -508,406 +508,486 @@
       <w:r>
         <w:t xml:space="preserve"> – this may be set as an option in the future</w:t>
       </w:r>
+      <w:r>
+        <w:t>):</w:t>
+      </w:r>
+    </w:p>
+    <w:p>
+      <w:pPr>
+        <w:ind w:left="720"/>
+      </w:pPr>
+      <w:r>
+        <w:t>Mac Command:</w:t>
+      </w:r>
+    </w:p>
+    <w:p>
+      <w:pPr>
+        <w:ind w:left="720"/>
+        <w:rPr>
+          <w:rFonts w:ascii="Courier" w:hAnsi="Courier"/>
+          <w:sz w:val="16"/>
+          <w:szCs w:val="20"/>
+        </w:rPr>
+      </w:pPr>
+      <w:r>
+        <w:rPr>
+          <w:rFonts w:ascii="Courier" w:hAnsi="Courier"/>
+          <w:sz w:val="16"/>
+          <w:szCs w:val="20"/>
+        </w:rPr>
+        <w:t>[path to Chimera]/Contents/MacOS/chimera --</w:t>
+      </w:r>
+      <w:proofErr w:type="spellStart"/>
+      <w:r>
+        <w:rPr>
+          <w:rFonts w:ascii="Courier" w:hAnsi="Courier"/>
+          <w:sz w:val="16"/>
+          <w:szCs w:val="20"/>
+        </w:rPr>
+        <w:t>nogui</w:t>
+      </w:r>
+      <w:proofErr w:type="spellEnd"/>
+      <w:r>
+        <w:rPr>
+          <w:rFonts w:ascii="Courier" w:hAnsi="Courier"/>
+          <w:sz w:val="16"/>
+          <w:szCs w:val="20"/>
+        </w:rPr>
+        <w:t xml:space="preserve"> --silent --</w:t>
+      </w:r>
+      <w:proofErr w:type="spellStart"/>
+      <w:r>
+        <w:rPr>
+          <w:rFonts w:ascii="Courier" w:hAnsi="Courier"/>
+          <w:sz w:val="16"/>
+          <w:szCs w:val="20"/>
+        </w:rPr>
+        <w:t>nostatus</w:t>
+      </w:r>
+      <w:proofErr w:type="spellEnd"/>
+      <w:r>
+        <w:rPr>
+          <w:rFonts w:ascii="Courier" w:hAnsi="Courier"/>
+          <w:sz w:val="16"/>
+          <w:szCs w:val="20"/>
+        </w:rPr>
+        <w:t xml:space="preserve"> [path to map] [path to model] [path to Chimera]/Contents/Resources/share/mapq/mapq_run</w:t>
+      </w:r>
+      <w:r>
+        <w:rPr>
+          <w:rFonts w:ascii="Courier" w:hAnsi="Courier"/>
+          <w:sz w:val="16"/>
+          <w:szCs w:val="20"/>
+        </w:rPr>
+        <w:t>_MP</w:t>
+      </w:r>
+      <w:r>
+        <w:rPr>
+          <w:rFonts w:ascii="Courier" w:hAnsi="Courier"/>
+          <w:sz w:val="16"/>
+          <w:szCs w:val="20"/>
+        </w:rPr>
+        <w:t>.py</w:t>
+      </w:r>
+    </w:p>
+    <w:p>
+      <w:pPr>
+        <w:ind w:left="720"/>
+      </w:pPr>
+    </w:p>
+    <w:p>
+      <w:pPr>
+        <w:ind w:left="720"/>
+      </w:pPr>
+      <w:r>
+        <w:t>Mac Example:</w:t>
+      </w:r>
+    </w:p>
+    <w:p>
+      <w:pPr>
+        <w:ind w:left="720"/>
+        <w:rPr>
+          <w:rFonts w:ascii="Courier" w:hAnsi="Courier"/>
+          <w:sz w:val="16"/>
+          <w:szCs w:val="20"/>
+        </w:rPr>
+      </w:pPr>
+      <w:r>
+        <w:rPr>
+          <w:rFonts w:ascii="Courier" w:hAnsi="Courier"/>
+          <w:sz w:val="16"/>
+          <w:szCs w:val="20"/>
+        </w:rPr>
+        <w:t>~/Desktop/</w:t>
+      </w:r>
+      <w:proofErr w:type="spellStart"/>
+      <w:r>
+        <w:rPr>
+          <w:rFonts w:ascii="Courier" w:hAnsi="Courier"/>
+          <w:sz w:val="16"/>
+          <w:szCs w:val="20"/>
+        </w:rPr>
+        <w:t>Chimera.app</w:t>
+      </w:r>
+      <w:proofErr w:type="spellEnd"/>
+      <w:r>
+        <w:rPr>
+          <w:rFonts w:ascii="Courier" w:hAnsi="Courier"/>
+          <w:sz w:val="16"/>
+          <w:szCs w:val="20"/>
+        </w:rPr>
+        <w:t>/Contents/MacOS/chimera --</w:t>
+      </w:r>
+      <w:proofErr w:type="spellStart"/>
+      <w:r>
+        <w:rPr>
+          <w:rFonts w:ascii="Courier" w:hAnsi="Courier"/>
+          <w:sz w:val="16"/>
+          <w:szCs w:val="20"/>
+        </w:rPr>
+        <w:t>nogui</w:t>
+      </w:r>
+      <w:proofErr w:type="spellEnd"/>
+      <w:r>
+        <w:rPr>
+          <w:rFonts w:ascii="Courier" w:hAnsi="Courier"/>
+          <w:sz w:val="16"/>
+          <w:szCs w:val="20"/>
+        </w:rPr>
+        <w:t xml:space="preserve"> --silent --</w:t>
+      </w:r>
+      <w:proofErr w:type="spellStart"/>
+      <w:r>
+        <w:rPr>
+          <w:rFonts w:ascii="Courier" w:hAnsi="Courier"/>
+          <w:sz w:val="16"/>
+          <w:szCs w:val="20"/>
+        </w:rPr>
+        <w:t>nostatus</w:t>
+      </w:r>
+      <w:proofErr w:type="spellEnd"/>
+      <w:r>
+        <w:rPr>
+          <w:rFonts w:ascii="Courier" w:hAnsi="Courier"/>
+          <w:sz w:val="16"/>
+          <w:szCs w:val="20"/>
+        </w:rPr>
+        <w:t xml:space="preserve"> ~/_data/</w:t>
+      </w:r>
+      <w:proofErr w:type="spellStart"/>
+      <w:r>
+        <w:rPr>
+          <w:rFonts w:ascii="Courier" w:hAnsi="Courier"/>
+          <w:sz w:val="16"/>
+          <w:szCs w:val="20"/>
+        </w:rPr>
+        <w:t>mmetrics</w:t>
+      </w:r>
+      <w:proofErr w:type="spellEnd"/>
+      <w:r>
+        <w:rPr>
+          <w:rFonts w:ascii="Courier" w:hAnsi="Courier"/>
+          <w:sz w:val="16"/>
+          <w:szCs w:val="20"/>
+        </w:rPr>
+        <w:t>/emd_20026/emd_20026.map ~/_data/</w:t>
+      </w:r>
+      <w:proofErr w:type="spellStart"/>
+      <w:r>
+        <w:rPr>
+          <w:rFonts w:ascii="Courier" w:hAnsi="Courier"/>
+          <w:sz w:val="16"/>
+          <w:szCs w:val="20"/>
+        </w:rPr>
+        <w:t>mmetrics</w:t>
+      </w:r>
+      <w:proofErr w:type="spellEnd"/>
+      <w:r>
+        <w:rPr>
+          <w:rFonts w:ascii="Courier" w:hAnsi="Courier"/>
+          <w:sz w:val="16"/>
+          <w:szCs w:val="20"/>
+        </w:rPr>
+        <w:t>/emd_20026/3ajo.pdb ~/Desktop/Chimera.app/Contents/Resources/share/mapq/mapq_run</w:t>
+      </w:r>
+      <w:r>
+        <w:rPr>
+          <w:rFonts w:ascii="Courier" w:hAnsi="Courier"/>
+          <w:sz w:val="16"/>
+          <w:szCs w:val="20"/>
+        </w:rPr>
+        <w:t>_MP</w:t>
+      </w:r>
+      <w:r>
+        <w:rPr>
+          <w:rFonts w:ascii="Courier" w:hAnsi="Courier"/>
+          <w:sz w:val="16"/>
+          <w:szCs w:val="20"/>
+        </w:rPr>
+        <w:t xml:space="preserve">.py </w:t>
+      </w:r>
+    </w:p>
+    <w:p/>
+    <w:p>
+      <w:pPr>
+        <w:ind w:left="720"/>
+      </w:pPr>
+      <w:r>
+        <w:t>Unix Command:</w:t>
+      </w:r>
+    </w:p>
+    <w:p>
+      <w:pPr>
+        <w:ind w:left="720"/>
+        <w:rPr>
+          <w:rFonts w:ascii="Courier" w:hAnsi="Courier"/>
+          <w:sz w:val="16"/>
+          <w:szCs w:val="20"/>
+        </w:rPr>
+      </w:pPr>
+      <w:r>
+        <w:rPr>
+          <w:rFonts w:ascii="Courier" w:hAnsi="Courier"/>
+          <w:sz w:val="16"/>
+          <w:szCs w:val="20"/>
+        </w:rPr>
+        <w:t>[path to Chimera]/bin/chimera --</w:t>
+      </w:r>
+      <w:proofErr w:type="spellStart"/>
+      <w:r>
+        <w:rPr>
+          <w:rFonts w:ascii="Courier" w:hAnsi="Courier"/>
+          <w:sz w:val="16"/>
+          <w:szCs w:val="20"/>
+        </w:rPr>
+        <w:t>nogui</w:t>
+      </w:r>
+      <w:proofErr w:type="spellEnd"/>
+      <w:r>
+        <w:rPr>
+          <w:rFonts w:ascii="Courier" w:hAnsi="Courier"/>
+          <w:sz w:val="16"/>
+          <w:szCs w:val="20"/>
+        </w:rPr>
+        <w:t xml:space="preserve"> --silent --</w:t>
+      </w:r>
+      <w:proofErr w:type="spellStart"/>
+      <w:r>
+        <w:rPr>
+          <w:rFonts w:ascii="Courier" w:hAnsi="Courier"/>
+          <w:sz w:val="16"/>
+          <w:szCs w:val="20"/>
+        </w:rPr>
+        <w:t>nostatus</w:t>
+      </w:r>
+      <w:proofErr w:type="spellEnd"/>
+      <w:r>
+        <w:rPr>
+          <w:rFonts w:ascii="Courier" w:hAnsi="Courier"/>
+          <w:sz w:val="16"/>
+          <w:szCs w:val="20"/>
+        </w:rPr>
+        <w:t xml:space="preserve"> [path to map] [path to model] [path to Chimera]/share/mapq/mapq_run</w:t>
+      </w:r>
+      <w:r>
+        <w:rPr>
+          <w:rFonts w:ascii="Courier" w:hAnsi="Courier"/>
+          <w:sz w:val="16"/>
+          <w:szCs w:val="20"/>
+        </w:rPr>
+        <w:t>_MP</w:t>
+      </w:r>
+      <w:r>
+        <w:rPr>
+          <w:rFonts w:ascii="Courier" w:hAnsi="Courier"/>
+          <w:sz w:val="16"/>
+          <w:szCs w:val="20"/>
+        </w:rPr>
+        <w:t>.py</w:t>
+      </w:r>
+    </w:p>
+    <w:p>
+      <w:pPr>
+        <w:ind w:left="720"/>
+      </w:pPr>
+    </w:p>
+    <w:p>
+      <w:pPr>
+        <w:ind w:left="720"/>
+      </w:pPr>
+      <w:r>
+        <w:t>Unix Example:</w:t>
+      </w:r>
+    </w:p>
+    <w:p>
+      <w:pPr>
+        <w:ind w:left="720"/>
+        <w:rPr>
+          <w:rFonts w:ascii="Courier" w:hAnsi="Courier"/>
+          <w:sz w:val="16"/>
+          <w:szCs w:val="20"/>
+        </w:rPr>
+      </w:pPr>
+      <w:r>
+        <w:rPr>
+          <w:rFonts w:ascii="Courier" w:hAnsi="Courier"/>
+          <w:sz w:val="16"/>
+          <w:szCs w:val="20"/>
+        </w:rPr>
+        <w:t>~/_</w:t>
+      </w:r>
+      <w:proofErr w:type="spellStart"/>
+      <w:r>
+        <w:rPr>
+          <w:rFonts w:ascii="Courier" w:hAnsi="Courier"/>
+          <w:sz w:val="16"/>
+          <w:szCs w:val="20"/>
+        </w:rPr>
+        <w:t>mol</w:t>
+      </w:r>
+      <w:proofErr w:type="spellEnd"/>
+      <w:r>
+        <w:rPr>
+          <w:rFonts w:ascii="Courier" w:hAnsi="Courier"/>
+          <w:sz w:val="16"/>
+          <w:szCs w:val="20"/>
+        </w:rPr>
+        <w:t>/Chimera/bin/chimera --</w:t>
+      </w:r>
+      <w:proofErr w:type="spellStart"/>
+      <w:r>
+        <w:rPr>
+          <w:rFonts w:ascii="Courier" w:hAnsi="Courier"/>
+          <w:sz w:val="16"/>
+          <w:szCs w:val="20"/>
+        </w:rPr>
+        <w:t>nogui</w:t>
+      </w:r>
+      <w:proofErr w:type="spellEnd"/>
+      <w:r>
+        <w:rPr>
+          <w:rFonts w:ascii="Courier" w:hAnsi="Courier"/>
+          <w:sz w:val="16"/>
+          <w:szCs w:val="20"/>
+        </w:rPr>
+        <w:t xml:space="preserve"> --silent --</w:t>
+      </w:r>
+      <w:proofErr w:type="spellStart"/>
+      <w:r>
+        <w:rPr>
+          <w:rFonts w:ascii="Courier" w:hAnsi="Courier"/>
+          <w:sz w:val="16"/>
+          <w:szCs w:val="20"/>
+        </w:rPr>
+        <w:t>nostatus</w:t>
+      </w:r>
+      <w:proofErr w:type="spellEnd"/>
+      <w:r>
+        <w:rPr>
+          <w:rFonts w:ascii="Courier" w:hAnsi="Courier"/>
+          <w:sz w:val="16"/>
+          <w:szCs w:val="20"/>
+        </w:rPr>
+        <w:t xml:space="preserve"> ~/Dropbox/_data/Ferritin/k175/k175_fi.mrc ~/Dropbox/_data/Ferritin/k175/3ajo_f.pdb ~/_mol/Chimera/share/mapq/mapq_run</w:t>
+      </w:r>
+      <w:r>
+        <w:rPr>
+          <w:rFonts w:ascii="Courier" w:hAnsi="Courier"/>
+          <w:sz w:val="16"/>
+          <w:szCs w:val="20"/>
+        </w:rPr>
+        <w:t>_MP</w:t>
+      </w:r>
+      <w:r>
+        <w:rPr>
+          <w:rFonts w:ascii="Courier" w:hAnsi="Courier"/>
+          <w:sz w:val="16"/>
+          <w:szCs w:val="20"/>
+        </w:rPr>
+        <w:t>.py</w:t>
+      </w:r>
+    </w:p>
+    <w:p>
+      <w:pPr>
+        <w:ind w:left="720"/>
+        <w:rPr>
+          <w:rFonts w:ascii="Courier" w:hAnsi="Courier"/>
+          <w:sz w:val="16"/>
+          <w:szCs w:val="20"/>
+        </w:rPr>
+      </w:pPr>
+    </w:p>
+    <w:p>
+      <w:pPr>
+        <w:pStyle w:val="ListParagraph"/>
+        <w:numPr>
+          <w:ilvl w:val="0"/>
+          <w:numId w:val="3"/>
+        </w:numPr>
+        <w:rPr>
+          <w:rFonts w:cstheme="minorHAnsi"/>
+          <w:sz w:val="20"/>
+          <w:szCs w:val="20"/>
+        </w:rPr>
+      </w:pPr>
+      <w:r>
+        <w:rPr>
+          <w:rFonts w:cstheme="minorHAnsi"/>
+          <w:sz w:val="20"/>
+          <w:szCs w:val="20"/>
+        </w:rPr>
+        <w:t xml:space="preserve">Please note that </w:t>
+      </w:r>
+      <w:r>
+        <w:rPr>
+          <w:rFonts w:cstheme="minorHAnsi"/>
+          <w:sz w:val="20"/>
+          <w:szCs w:val="20"/>
+        </w:rPr>
+        <w:t>[path to model]</w:t>
+      </w:r>
+      <w:r>
+        <w:rPr>
+          <w:rFonts w:cstheme="minorHAnsi"/>
+          <w:sz w:val="20"/>
+          <w:szCs w:val="20"/>
+        </w:rPr>
+        <w:t xml:space="preserve"> is required</w:t>
+      </w:r>
+      <w:r>
+        <w:rPr>
+          <w:rFonts w:cstheme="minorHAnsi"/>
+          <w:sz w:val="20"/>
+          <w:szCs w:val="20"/>
+        </w:rPr>
+        <w:t xml:space="preserve"> when using the multi-processing script,</w:t>
+      </w:r>
+      <w:r>
+        <w:rPr>
+          <w:rFonts w:cstheme="minorHAnsi"/>
+          <w:sz w:val="20"/>
+          <w:szCs w:val="20"/>
+        </w:rPr>
+        <w:t xml:space="preserve"> and should be an absolute path, even if the script is run </w:t>
+      </w:r>
+      <w:r>
+        <w:rPr>
+          <w:rFonts w:cstheme="minorHAnsi"/>
+          <w:sz w:val="20"/>
+          <w:szCs w:val="20"/>
+        </w:rPr>
+        <w:t>from</w:t>
+      </w:r>
+      <w:r>
+        <w:rPr>
+          <w:rFonts w:cstheme="minorHAnsi"/>
+          <w:sz w:val="20"/>
+          <w:szCs w:val="20"/>
+        </w:rPr>
+        <w:t xml:space="preserve"> the directory where the model is located.</w:t>
+      </w:r>
       <w:bookmarkStart w:id="0" w:name="_GoBack"/>
       <w:bookmarkEnd w:id="0"/>
-      <w:r>
-        <w:t>):</w:t>
-      </w:r>
-    </w:p>
-    <w:p>
-      <w:pPr>
-        <w:ind w:left="720"/>
-      </w:pPr>
-      <w:r>
-        <w:t>Mac Command:</w:t>
-      </w:r>
-    </w:p>
-    <w:p>
-      <w:pPr>
-        <w:ind w:left="720"/>
-        <w:rPr>
-          <w:rFonts w:ascii="Courier" w:hAnsi="Courier"/>
-          <w:sz w:val="16"/>
-          <w:szCs w:val="20"/>
-        </w:rPr>
-      </w:pPr>
-      <w:r>
-        <w:rPr>
-          <w:rFonts w:ascii="Courier" w:hAnsi="Courier"/>
-          <w:sz w:val="16"/>
-          <w:szCs w:val="20"/>
-        </w:rPr>
-        <w:t>[path to Chimera]/Contents/MacOS/chimera --</w:t>
-      </w:r>
-      <w:proofErr w:type="spellStart"/>
-      <w:r>
-        <w:rPr>
-          <w:rFonts w:ascii="Courier" w:hAnsi="Courier"/>
-          <w:sz w:val="16"/>
-          <w:szCs w:val="20"/>
-        </w:rPr>
-        <w:t>nogui</w:t>
-      </w:r>
-      <w:proofErr w:type="spellEnd"/>
-      <w:r>
-        <w:rPr>
-          <w:rFonts w:ascii="Courier" w:hAnsi="Courier"/>
-          <w:sz w:val="16"/>
-          <w:szCs w:val="20"/>
-        </w:rPr>
-        <w:t xml:space="preserve"> --silent --</w:t>
-      </w:r>
-      <w:proofErr w:type="spellStart"/>
-      <w:r>
-        <w:rPr>
-          <w:rFonts w:ascii="Courier" w:hAnsi="Courier"/>
-          <w:sz w:val="16"/>
-          <w:szCs w:val="20"/>
-        </w:rPr>
-        <w:t>nostatus</w:t>
-      </w:r>
-      <w:proofErr w:type="spellEnd"/>
-      <w:r>
-        <w:rPr>
-          <w:rFonts w:ascii="Courier" w:hAnsi="Courier"/>
-          <w:sz w:val="16"/>
-          <w:szCs w:val="20"/>
-        </w:rPr>
-        <w:t xml:space="preserve"> [path to map] [path to model] [path to Chimera]/Contents/Resources/share/mapq/mapq_run</w:t>
-      </w:r>
-      <w:r>
-        <w:rPr>
-          <w:rFonts w:ascii="Courier" w:hAnsi="Courier"/>
-          <w:sz w:val="16"/>
-          <w:szCs w:val="20"/>
-        </w:rPr>
-        <w:t>_MP</w:t>
-      </w:r>
-      <w:r>
-        <w:rPr>
-          <w:rFonts w:ascii="Courier" w:hAnsi="Courier"/>
-          <w:sz w:val="16"/>
-          <w:szCs w:val="20"/>
-        </w:rPr>
-        <w:t>.py</w:t>
-      </w:r>
-    </w:p>
-    <w:p>
-      <w:pPr>
-        <w:ind w:left="720"/>
-      </w:pPr>
-    </w:p>
-    <w:p>
-      <w:pPr>
-        <w:ind w:left="720"/>
-      </w:pPr>
-      <w:r>
-        <w:t>Mac Example:</w:t>
-      </w:r>
-    </w:p>
-    <w:p>
-      <w:pPr>
-        <w:ind w:left="720"/>
-        <w:rPr>
-          <w:rFonts w:ascii="Courier" w:hAnsi="Courier"/>
-          <w:sz w:val="16"/>
-          <w:szCs w:val="20"/>
-        </w:rPr>
-      </w:pPr>
-      <w:r>
-        <w:rPr>
-          <w:rFonts w:ascii="Courier" w:hAnsi="Courier"/>
-          <w:sz w:val="16"/>
-          <w:szCs w:val="20"/>
-        </w:rPr>
-        <w:t>~/Desktop/</w:t>
-      </w:r>
-      <w:proofErr w:type="spellStart"/>
-      <w:r>
-        <w:rPr>
-          <w:rFonts w:ascii="Courier" w:hAnsi="Courier"/>
-          <w:sz w:val="16"/>
-          <w:szCs w:val="20"/>
-        </w:rPr>
-        <w:t>Chimera.app</w:t>
-      </w:r>
-      <w:proofErr w:type="spellEnd"/>
-      <w:r>
-        <w:rPr>
-          <w:rFonts w:ascii="Courier" w:hAnsi="Courier"/>
-          <w:sz w:val="16"/>
-          <w:szCs w:val="20"/>
-        </w:rPr>
-        <w:t>/Contents/MacOS/chimera --</w:t>
-      </w:r>
-      <w:proofErr w:type="spellStart"/>
-      <w:r>
-        <w:rPr>
-          <w:rFonts w:ascii="Courier" w:hAnsi="Courier"/>
-          <w:sz w:val="16"/>
-          <w:szCs w:val="20"/>
-        </w:rPr>
-        <w:t>nogui</w:t>
-      </w:r>
-      <w:proofErr w:type="spellEnd"/>
-      <w:r>
-        <w:rPr>
-          <w:rFonts w:ascii="Courier" w:hAnsi="Courier"/>
-          <w:sz w:val="16"/>
-          <w:szCs w:val="20"/>
-        </w:rPr>
-        <w:t xml:space="preserve"> --silent --</w:t>
-      </w:r>
-      <w:proofErr w:type="spellStart"/>
-      <w:r>
-        <w:rPr>
-          <w:rFonts w:ascii="Courier" w:hAnsi="Courier"/>
-          <w:sz w:val="16"/>
-          <w:szCs w:val="20"/>
-        </w:rPr>
-        <w:t>nostatus</w:t>
-      </w:r>
-      <w:proofErr w:type="spellEnd"/>
-      <w:r>
-        <w:rPr>
-          <w:rFonts w:ascii="Courier" w:hAnsi="Courier"/>
-          <w:sz w:val="16"/>
-          <w:szCs w:val="20"/>
-        </w:rPr>
-        <w:t xml:space="preserve"> ~/_data/</w:t>
-      </w:r>
-      <w:proofErr w:type="spellStart"/>
-      <w:r>
-        <w:rPr>
-          <w:rFonts w:ascii="Courier" w:hAnsi="Courier"/>
-          <w:sz w:val="16"/>
-          <w:szCs w:val="20"/>
-        </w:rPr>
-        <w:t>mmetrics</w:t>
-      </w:r>
-      <w:proofErr w:type="spellEnd"/>
-      <w:r>
-        <w:rPr>
-          <w:rFonts w:ascii="Courier" w:hAnsi="Courier"/>
-          <w:sz w:val="16"/>
-          <w:szCs w:val="20"/>
-        </w:rPr>
-        <w:t>/emd_20026/emd_20026.map ~/_data/</w:t>
-      </w:r>
-      <w:proofErr w:type="spellStart"/>
-      <w:r>
-        <w:rPr>
-          <w:rFonts w:ascii="Courier" w:hAnsi="Courier"/>
-          <w:sz w:val="16"/>
-          <w:szCs w:val="20"/>
-        </w:rPr>
-        <w:t>mmetrics</w:t>
-      </w:r>
-      <w:proofErr w:type="spellEnd"/>
-      <w:r>
-        <w:rPr>
-          <w:rFonts w:ascii="Courier" w:hAnsi="Courier"/>
-          <w:sz w:val="16"/>
-          <w:szCs w:val="20"/>
-        </w:rPr>
-        <w:t>/emd_20026/3ajo.pdb ~/Desktop/Chimera.app/Contents/Resources/share/mapq/mapq_run</w:t>
-      </w:r>
-      <w:r>
-        <w:rPr>
-          <w:rFonts w:ascii="Courier" w:hAnsi="Courier"/>
-          <w:sz w:val="16"/>
-          <w:szCs w:val="20"/>
-        </w:rPr>
-        <w:t>_MP</w:t>
-      </w:r>
-      <w:r>
-        <w:rPr>
-          <w:rFonts w:ascii="Courier" w:hAnsi="Courier"/>
-          <w:sz w:val="16"/>
-          <w:szCs w:val="20"/>
-        </w:rPr>
-        <w:t xml:space="preserve">.py </w:t>
-      </w:r>
-    </w:p>
-    <w:p/>
-    <w:p>
-      <w:pPr>
-        <w:ind w:left="720"/>
-      </w:pPr>
-      <w:r>
-        <w:t>Unix Command:</w:t>
-      </w:r>
-    </w:p>
-    <w:p>
-      <w:pPr>
-        <w:ind w:left="720"/>
-        <w:rPr>
-          <w:rFonts w:ascii="Courier" w:hAnsi="Courier"/>
-          <w:sz w:val="16"/>
-          <w:szCs w:val="20"/>
-        </w:rPr>
-      </w:pPr>
-      <w:r>
-        <w:rPr>
-          <w:rFonts w:ascii="Courier" w:hAnsi="Courier"/>
-          <w:sz w:val="16"/>
-          <w:szCs w:val="20"/>
-        </w:rPr>
-        <w:t>[path to Chimera]/bin/chimera --</w:t>
-      </w:r>
-      <w:proofErr w:type="spellStart"/>
-      <w:r>
-        <w:rPr>
-          <w:rFonts w:ascii="Courier" w:hAnsi="Courier"/>
-          <w:sz w:val="16"/>
-          <w:szCs w:val="20"/>
-        </w:rPr>
-        <w:t>nogui</w:t>
-      </w:r>
-      <w:proofErr w:type="spellEnd"/>
-      <w:r>
-        <w:rPr>
-          <w:rFonts w:ascii="Courier" w:hAnsi="Courier"/>
-          <w:sz w:val="16"/>
-          <w:szCs w:val="20"/>
-        </w:rPr>
-        <w:t xml:space="preserve"> --silent --</w:t>
-      </w:r>
-      <w:proofErr w:type="spellStart"/>
-      <w:r>
-        <w:rPr>
-          <w:rFonts w:ascii="Courier" w:hAnsi="Courier"/>
-          <w:sz w:val="16"/>
-          <w:szCs w:val="20"/>
-        </w:rPr>
-        <w:t>nostatus</w:t>
-      </w:r>
-      <w:proofErr w:type="spellEnd"/>
-      <w:r>
-        <w:rPr>
-          <w:rFonts w:ascii="Courier" w:hAnsi="Courier"/>
-          <w:sz w:val="16"/>
-          <w:szCs w:val="20"/>
-        </w:rPr>
-        <w:t xml:space="preserve"> [path to map] [path to model] [path to Chimera]/share/mapq/mapq_run</w:t>
-      </w:r>
-      <w:r>
-        <w:rPr>
-          <w:rFonts w:ascii="Courier" w:hAnsi="Courier"/>
-          <w:sz w:val="16"/>
-          <w:szCs w:val="20"/>
-        </w:rPr>
-        <w:t>_MP</w:t>
-      </w:r>
-      <w:r>
-        <w:rPr>
-          <w:rFonts w:ascii="Courier" w:hAnsi="Courier"/>
-          <w:sz w:val="16"/>
-          <w:szCs w:val="20"/>
-        </w:rPr>
-        <w:t>.py</w:t>
-      </w:r>
-    </w:p>
-    <w:p>
-      <w:pPr>
-        <w:ind w:left="720"/>
-      </w:pPr>
-    </w:p>
-    <w:p>
-      <w:pPr>
-        <w:ind w:left="720"/>
-      </w:pPr>
-      <w:r>
-        <w:t>Unix Example:</w:t>
-      </w:r>
-    </w:p>
-    <w:p>
-      <w:pPr>
-        <w:ind w:left="720"/>
-        <w:rPr>
-          <w:rFonts w:ascii="Courier" w:hAnsi="Courier"/>
-          <w:sz w:val="16"/>
-          <w:szCs w:val="20"/>
-        </w:rPr>
-      </w:pPr>
-      <w:r>
-        <w:rPr>
-          <w:rFonts w:ascii="Courier" w:hAnsi="Courier"/>
-          <w:sz w:val="16"/>
-          <w:szCs w:val="20"/>
-        </w:rPr>
-        <w:t>~/_</w:t>
-      </w:r>
-      <w:proofErr w:type="spellStart"/>
-      <w:r>
-        <w:rPr>
-          <w:rFonts w:ascii="Courier" w:hAnsi="Courier"/>
-          <w:sz w:val="16"/>
-          <w:szCs w:val="20"/>
-        </w:rPr>
-        <w:t>mol</w:t>
-      </w:r>
-      <w:proofErr w:type="spellEnd"/>
-      <w:r>
-        <w:rPr>
-          <w:rFonts w:ascii="Courier" w:hAnsi="Courier"/>
-          <w:sz w:val="16"/>
-          <w:szCs w:val="20"/>
-        </w:rPr>
-        <w:t>/Chimera/bin/chimera --</w:t>
-      </w:r>
-      <w:proofErr w:type="spellStart"/>
-      <w:r>
-        <w:rPr>
-          <w:rFonts w:ascii="Courier" w:hAnsi="Courier"/>
-          <w:sz w:val="16"/>
-          <w:szCs w:val="20"/>
-        </w:rPr>
-        <w:t>nogui</w:t>
-      </w:r>
-      <w:proofErr w:type="spellEnd"/>
-      <w:r>
-        <w:rPr>
-          <w:rFonts w:ascii="Courier" w:hAnsi="Courier"/>
-          <w:sz w:val="16"/>
-          <w:szCs w:val="20"/>
-        </w:rPr>
-        <w:t xml:space="preserve"> --silent --</w:t>
-      </w:r>
-      <w:proofErr w:type="spellStart"/>
-      <w:r>
-        <w:rPr>
-          <w:rFonts w:ascii="Courier" w:hAnsi="Courier"/>
-          <w:sz w:val="16"/>
-          <w:szCs w:val="20"/>
-        </w:rPr>
-        <w:t>nostatus</w:t>
-      </w:r>
-      <w:proofErr w:type="spellEnd"/>
-      <w:r>
-        <w:rPr>
-          <w:rFonts w:ascii="Courier" w:hAnsi="Courier"/>
-          <w:sz w:val="16"/>
-          <w:szCs w:val="20"/>
-        </w:rPr>
-        <w:t xml:space="preserve"> ~/Dropbox/_data/Ferritin/k175/k175_fi.mrc ~/Dropbox/_data/Ferritin/k175/3ajo_f.pdb ~/_mol/Chimera/share/mapq/mapq_run</w:t>
-      </w:r>
-      <w:r>
-        <w:rPr>
-          <w:rFonts w:ascii="Courier" w:hAnsi="Courier"/>
-          <w:sz w:val="16"/>
-          <w:szCs w:val="20"/>
-        </w:rPr>
-        <w:t>_MP</w:t>
-      </w:r>
-      <w:r>
-        <w:rPr>
-          <w:rFonts w:ascii="Courier" w:hAnsi="Courier"/>
-          <w:sz w:val="16"/>
-          <w:szCs w:val="20"/>
-        </w:rPr>
-        <w:t>.py</w:t>
-      </w:r>
     </w:p>
     <w:p/>
     <w:p/>
@@ -1809,6 +1889,119 @@
 <file path=word/numbering.xml><?xml version="1.0" encoding="utf-8"?>
 <w:numbering xmlns:wpc="http://schemas.microsoft.com/office/word/2010/wordprocessingCanvas" xmlns:cx="http://schemas.microsoft.com/office/drawing/2014/chartex" xmlns:cx1="http://schemas.microsoft.com/office/drawing/2015/9/8/chartex" xmlns:cx2="http://schemas.microsoft.com/office/drawing/2015/10/21/chartex" xmlns:cx3="http://schemas.microsoft.com/office/drawing/2016/5/9/chartex" xmlns:cx4="http://schemas.microsoft.com/office/drawing/2016/5/10/chartex" xmlns:cx5="http://schemas.microsoft.com/office/drawing/2016/5/11/chartex" xmlns:cx6="http://schemas.microsoft.com/office/drawing/2016/5/12/chartex" xmlns:cx7="http://schemas.microsoft.com/office/drawing/2016/5/13/chartex" xmlns:cx8="http://schemas.microsoft.com/office/drawing/2016/5/14/chartex" xmlns:mc="http://schemas.openxmlformats.org/markup-compatibility/2006" xmlns:aink="http://schemas.microsoft.com/office/drawing/2016/ink" xmlns:am3d="http://schemas.microsoft.com/office/drawing/2017/model3d" xmlns:o="urn:schemas-microsoft-com:office:office" xmlns:r="http://schemas.openxmlformats.org/officeDocument/2006/relationships" xmlns:m="http://schemas.openxmlformats.org/officeDocument/2006/math" xmlns:v="urn:schemas-microsoft-com:vml" xmlns:wp14="http://schemas.microsoft.com/office/word/2010/wordprocessingDrawing" xmlns:wp="http://schemas.openxmlformats.org/drawingml/2006/wordprocessingDrawing" xmlns:w10="urn:schemas-microsoft-com:office:word" xmlns:w="http://schemas.openxmlformats.org/wordprocessingml/2006/main" xmlns:w14="http://schemas.microsoft.com/office/word/2010/wordml" xmlns:w15="http://schemas.microsoft.com/office/word/2012/wordml" xmlns:w16cid="http://schemas.microsoft.com/office/word/2016/wordml/cid" xmlns:w16se="http://schemas.microsoft.com/office/word/2015/wordml/symex" xmlns:wpg="http://schemas.microsoft.com/office/word/2010/wordprocessingGroup" xmlns:wpi="http://schemas.microsoft.com/office/word/2010/wordprocessingInk" xmlns:wne="http://schemas.microsoft.com/office/word/2006/wordml" xmlns:wps="http://schemas.microsoft.com/office/word/2010/wordprocessingShape" mc:Ignorable="w14 w15 w16se w16cid wp14">
   <w:abstractNum w:abstractNumId="0" w15:restartNumberingAfterBreak="0">
+    <w:nsid w:val="0A575459"/>
+    <w:multiLevelType w:val="hybridMultilevel"/>
+    <w:tmpl w:val="40FC5AFE"/>
+    <w:lvl w:ilvl="0" w:tplc="04090001">
+      <w:start w:val="1"/>
+      <w:numFmt w:val="bullet"/>
+      <w:lvlText w:val=""/>
+      <w:lvlJc w:val="left"/>
+      <w:pPr>
+        <w:ind w:left="360" w:hanging="360"/>
+      </w:pPr>
+      <w:rPr>
+        <w:rFonts w:ascii="Symbol" w:hAnsi="Symbol" w:hint="default"/>
+      </w:rPr>
+    </w:lvl>
+    <w:lvl w:ilvl="1" w:tplc="04090003" w:tentative="1">
+      <w:start w:val="1"/>
+      <w:numFmt w:val="bullet"/>
+      <w:lvlText w:val="o"/>
+      <w:lvlJc w:val="left"/>
+      <w:pPr>
+        <w:ind w:left="1080" w:hanging="360"/>
+      </w:pPr>
+      <w:rPr>
+        <w:rFonts w:ascii="Courier New" w:hAnsi="Courier New" w:cs="Courier New" w:hint="default"/>
+      </w:rPr>
+    </w:lvl>
+    <w:lvl w:ilvl="2" w:tplc="04090005" w:tentative="1">
+      <w:start w:val="1"/>
+      <w:numFmt w:val="bullet"/>
+      <w:lvlText w:val=""/>
+      <w:lvlJc w:val="left"/>
+      <w:pPr>
+        <w:ind w:left="1800" w:hanging="360"/>
+      </w:pPr>
+      <w:rPr>
+        <w:rFonts w:ascii="Wingdings" w:hAnsi="Wingdings" w:hint="default"/>
+      </w:rPr>
+    </w:lvl>
+    <w:lvl w:ilvl="3" w:tplc="04090001" w:tentative="1">
+      <w:start w:val="1"/>
+      <w:numFmt w:val="bullet"/>
+      <w:lvlText w:val=""/>
+      <w:lvlJc w:val="left"/>
+      <w:pPr>
+        <w:ind w:left="2520" w:hanging="360"/>
+      </w:pPr>
+      <w:rPr>
+        <w:rFonts w:ascii="Symbol" w:hAnsi="Symbol" w:hint="default"/>
+      </w:rPr>
+    </w:lvl>
+    <w:lvl w:ilvl="4" w:tplc="04090003" w:tentative="1">
+      <w:start w:val="1"/>
+      <w:numFmt w:val="bullet"/>
+      <w:lvlText w:val="o"/>
+      <w:lvlJc w:val="left"/>
+      <w:pPr>
+        <w:ind w:left="3240" w:hanging="360"/>
+      </w:pPr>
+      <w:rPr>
+        <w:rFonts w:ascii="Courier New" w:hAnsi="Courier New" w:cs="Courier New" w:hint="default"/>
+      </w:rPr>
+    </w:lvl>
+    <w:lvl w:ilvl="5" w:tplc="04090005" w:tentative="1">
+      <w:start w:val="1"/>
+      <w:numFmt w:val="bullet"/>
+      <w:lvlText w:val=""/>
+      <w:lvlJc w:val="left"/>
+      <w:pPr>
+        <w:ind w:left="3960" w:hanging="360"/>
+      </w:pPr>
+      <w:rPr>
+        <w:rFonts w:ascii="Wingdings" w:hAnsi="Wingdings" w:hint="default"/>
+      </w:rPr>
+    </w:lvl>
+    <w:lvl w:ilvl="6" w:tplc="04090001" w:tentative="1">
+      <w:start w:val="1"/>
+      <w:numFmt w:val="bullet"/>
+      <w:lvlText w:val=""/>
+      <w:lvlJc w:val="left"/>
+      <w:pPr>
+        <w:ind w:left="4680" w:hanging="360"/>
+      </w:pPr>
+      <w:rPr>
+        <w:rFonts w:ascii="Symbol" w:hAnsi="Symbol" w:hint="default"/>
+      </w:rPr>
+    </w:lvl>
+    <w:lvl w:ilvl="7" w:tplc="04090003" w:tentative="1">
+      <w:start w:val="1"/>
+      <w:numFmt w:val="bullet"/>
+      <w:lvlText w:val="o"/>
+      <w:lvlJc w:val="left"/>
+      <w:pPr>
+        <w:ind w:left="5400" w:hanging="360"/>
+      </w:pPr>
+      <w:rPr>
+        <w:rFonts w:ascii="Courier New" w:hAnsi="Courier New" w:cs="Courier New" w:hint="default"/>
+      </w:rPr>
+    </w:lvl>
+    <w:lvl w:ilvl="8" w:tplc="04090005" w:tentative="1">
+      <w:start w:val="1"/>
+      <w:numFmt w:val="bullet"/>
+      <w:lvlText w:val=""/>
+      <w:lvlJc w:val="left"/>
+      <w:pPr>
+        <w:ind w:left="6120" w:hanging="360"/>
+      </w:pPr>
+      <w:rPr>
+        <w:rFonts w:ascii="Wingdings" w:hAnsi="Wingdings" w:hint="default"/>
+      </w:rPr>
+    </w:lvl>
+  </w:abstractNum>
+  <w:abstractNum w:abstractNumId="1" w15:restartNumberingAfterBreak="0">
     <w:nsid w:val="111573B6"/>
     <w:multiLevelType w:val="hybridMultilevel"/>
     <w:tmpl w:val="93B2771A"/>
@@ -1897,7 +2090,7 @@
       </w:pPr>
     </w:lvl>
   </w:abstractNum>
-  <w:abstractNum w:abstractNumId="1" w15:restartNumberingAfterBreak="0">
+  <w:abstractNum w:abstractNumId="2" w15:restartNumberingAfterBreak="0">
     <w:nsid w:val="1D42121D"/>
     <w:multiLevelType w:val="hybridMultilevel"/>
     <w:tmpl w:val="2AAC96C2"/>
@@ -2011,10 +2204,13 @@
     </w:lvl>
   </w:abstractNum>
   <w:num w:numId="1">
-    <w:abstractNumId w:val="0"/>
+    <w:abstractNumId w:val="1"/>
   </w:num>
   <w:num w:numId="2">
-    <w:abstractNumId w:val="1"/>
+    <w:abstractNumId w:val="2"/>
+  </w:num>
+  <w:num w:numId="3">
+    <w:abstractNumId w:val="0"/>
   </w:num>
 </w:numbering>
 </file>

</xml_diff>

<commit_message>
fixed potential bug for _MP script when running on Linux; added a parameter to latter to specify number of processors to use (should be useful on clusters)
</commit_message>
<xml_diff>
--- a/documentation/QScores_CommandLine.docx
+++ b/documentation/QScores_CommandLine.docx
@@ -589,6 +589,14 @@
         </w:rPr>
         <w:t>.py</w:t>
       </w:r>
+      <w:r>
+        <w:rPr>
+          <w:rFonts w:ascii="Courier" w:hAnsi="Courier"/>
+          <w:sz w:val="16"/>
+          <w:szCs w:val="20"/>
+        </w:rPr>
+        <w:t xml:space="preserve"> [number of processors]</w:t>
+      </w:r>
     </w:p>
     <w:p>
       <w:pPr>
@@ -726,6 +734,14 @@
         </w:rPr>
         <w:t xml:space="preserve">.py </w:t>
       </w:r>
+      <w:r>
+        <w:rPr>
+          <w:rFonts w:ascii="Courier" w:hAnsi="Courier"/>
+          <w:sz w:val="16"/>
+          <w:szCs w:val="20"/>
+        </w:rPr>
+        <w:t>6</w:t>
+      </w:r>
     </w:p>
     <w:p/>
     <w:p>
@@ -805,6 +821,22 @@
         </w:rPr>
         <w:t>.py</w:t>
       </w:r>
+      <w:r>
+        <w:rPr>
+          <w:rFonts w:ascii="Courier" w:hAnsi="Courier"/>
+          <w:sz w:val="16"/>
+          <w:szCs w:val="20"/>
+        </w:rPr>
+        <w:t xml:space="preserve"> </w:t>
+      </w:r>
+      <w:r>
+        <w:rPr>
+          <w:rFonts w:ascii="Courier" w:hAnsi="Courier"/>
+          <w:sz w:val="16"/>
+          <w:szCs w:val="20"/>
+        </w:rPr>
+        <w:t>[number of processors]</w:t>
+      </w:r>
     </w:p>
     <w:p>
       <w:pPr>
@@ -905,6 +937,14 @@
           <w:szCs w:val="20"/>
         </w:rPr>
         <w:t>.py</w:t>
+      </w:r>
+      <w:r>
+        <w:rPr>
+          <w:rFonts w:ascii="Courier" w:hAnsi="Courier"/>
+          <w:sz w:val="16"/>
+          <w:szCs w:val="20"/>
+        </w:rPr>
+        <w:t xml:space="preserve"> 6</w:t>
       </w:r>
     </w:p>
     <w:p>
@@ -936,7 +976,7 @@
           <w:sz w:val="20"/>
           <w:szCs w:val="20"/>
         </w:rPr>
-        <w:t xml:space="preserve">Please note that </w:t>
+        <w:t>Please note that [path to model] is required</w:t>
       </w:r>
       <w:r>
         <w:rPr>
@@ -944,7 +984,7 @@
           <w:sz w:val="20"/>
           <w:szCs w:val="20"/>
         </w:rPr>
-        <w:t>[path to model]</w:t>
+        <w:t xml:space="preserve"> when using the multi-processing script,</w:t>
       </w:r>
       <w:r>
         <w:rPr>
@@ -952,7 +992,7 @@
           <w:sz w:val="20"/>
           <w:szCs w:val="20"/>
         </w:rPr>
-        <w:t xml:space="preserve"> is required</w:t>
+        <w:t xml:space="preserve"> and should be an absolute path, even if the script is run </w:t>
       </w:r>
       <w:r>
         <w:rPr>
@@ -960,7 +1000,7 @@
           <w:sz w:val="20"/>
           <w:szCs w:val="20"/>
         </w:rPr>
-        <w:t xml:space="preserve"> when using the multi-processing script,</w:t>
+        <w:t>from</w:t>
       </w:r>
       <w:r>
         <w:rPr>
@@ -968,7 +1008,7 @@
           <w:sz w:val="20"/>
           <w:szCs w:val="20"/>
         </w:rPr>
-        <w:t xml:space="preserve"> and should be an absolute path, even if the script is run </w:t>
+        <w:t xml:space="preserve"> the directory where the model is located.</w:t>
       </w:r>
       <w:r>
         <w:rPr>
@@ -976,7 +1016,7 @@
           <w:sz w:val="20"/>
           <w:szCs w:val="20"/>
         </w:rPr>
-        <w:t>from</w:t>
+        <w:t xml:space="preserve"> This is so that </w:t>
       </w:r>
       <w:r>
         <w:rPr>
@@ -984,10 +1024,50 @@
           <w:sz w:val="20"/>
           <w:szCs w:val="20"/>
         </w:rPr>
-        <w:t xml:space="preserve"> the directory where the model is located.</w:t>
+        <w:t>per-atom</w:t>
+      </w:r>
+      <w:r>
+        <w:rPr>
+          <w:rFonts w:cstheme="minorHAnsi"/>
+          <w:sz w:val="20"/>
+          <w:szCs w:val="20"/>
+        </w:rPr>
+        <w:t xml:space="preserve"> Q-score</w:t>
+      </w:r>
+      <w:r>
+        <w:rPr>
+          <w:rFonts w:cstheme="minorHAnsi"/>
+          <w:sz w:val="20"/>
+          <w:szCs w:val="20"/>
+        </w:rPr>
+        <w:t>s</w:t>
       </w:r>
       <w:bookmarkStart w:id="0" w:name="_GoBack"/>
       <w:bookmarkEnd w:id="0"/>
+      <w:r>
+        <w:rPr>
+          <w:rFonts w:cstheme="minorHAnsi"/>
+          <w:sz w:val="20"/>
+          <w:szCs w:val="20"/>
+        </w:rPr>
+        <w:t xml:space="preserve"> can be written to a PDB file in the same folder</w:t>
+      </w:r>
+      <w:r>
+        <w:rPr>
+          <w:rFonts w:cstheme="minorHAnsi"/>
+          <w:sz w:val="20"/>
+          <w:szCs w:val="20"/>
+        </w:rPr>
+        <w:t xml:space="preserve"> (see below)</w:t>
+      </w:r>
+      <w:r>
+        <w:rPr>
+          <w:rFonts w:cstheme="minorHAnsi"/>
+          <w:sz w:val="20"/>
+          <w:szCs w:val="20"/>
+        </w:rPr>
+        <w:t>.</w:t>
+      </w:r>
     </w:p>
     <w:p/>
     <w:p/>

</xml_diff>

<commit_message>
updated documentation for multi-processor with [number of processors] option
</commit_message>
<xml_diff>
--- a/documentation/QScores_CommandLine.docx
+++ b/documentation/QScores_CommandLine.docx
@@ -92,10 +92,21 @@
     </w:p>
     <w:p/>
     <w:p>
-      <w:r>
+      <w:pPr>
+        <w:rPr>
+          <w:b/>
+        </w:rPr>
+      </w:pPr>
+      <w:r>
+        <w:rPr>
+          <w:b/>
+        </w:rPr>
         <w:t>Using only a</w:t>
       </w:r>
       <w:r>
+        <w:rPr>
+          <w:b/>
+        </w:rPr>
         <w:t xml:space="preserve"> single processor:</w:t>
       </w:r>
     </w:p>
@@ -496,22 +507,26 @@
     </w:p>
     <w:p/>
     <w:p>
-      <w:r>
-        <w:t xml:space="preserve">Using multi-processing (the number of processors/cores will be </w:t>
-      </w:r>
-      <w:r>
-        <w:t xml:space="preserve">automatically </w:t>
-      </w:r>
-      <w:r>
-        <w:t>detected and used</w:t>
-      </w:r>
-      <w:r>
-        <w:t xml:space="preserve"> – this may be set as an option in the future</w:t>
-      </w:r>
-      <w:r>
-        <w:t>):</w:t>
-      </w:r>
-    </w:p>
+      <w:pPr>
+        <w:rPr>
+          <w:b/>
+        </w:rPr>
+      </w:pPr>
+      <w:bookmarkStart w:id="0" w:name="_GoBack"/>
+      <w:r>
+        <w:rPr>
+          <w:b/>
+        </w:rPr>
+        <w:t>Using multi-processing</w:t>
+      </w:r>
+      <w:r>
+        <w:rPr>
+          <w:b/>
+        </w:rPr>
+        <w:t>:</w:t>
+      </w:r>
+    </w:p>
+    <w:bookmarkEnd w:id="0"/>
     <w:p>
       <w:pPr>
         <w:ind w:left="720"/>
@@ -827,15 +842,7 @@
           <w:sz w:val="16"/>
           <w:szCs w:val="20"/>
         </w:rPr>
-        <w:t xml:space="preserve"> </w:t>
-      </w:r>
-      <w:r>
-        <w:rPr>
-          <w:rFonts w:ascii="Courier" w:hAnsi="Courier"/>
-          <w:sz w:val="16"/>
-          <w:szCs w:val="20"/>
-        </w:rPr>
-        <w:t>[number of processors]</w:t>
+        <w:t xml:space="preserve"> [number of processors]</w:t>
       </w:r>
     </w:p>
     <w:p>
@@ -1042,8 +1049,6 @@
         </w:rPr>
         <w:t>s</w:t>
       </w:r>
-      <w:bookmarkStart w:id="0" w:name="_GoBack"/>
-      <w:bookmarkEnd w:id="0"/>
       <w:r>
         <w:rPr>
           <w:rFonts w:cstheme="minorHAnsi"/>

</xml_diff>

<commit_message>
command line scripts now loop over multiple models
</commit_message>
<xml_diff>
--- a/documentation/QScores_CommandLine.docx
+++ b/documentation/QScores_CommandLine.docx
@@ -51,7 +51,6 @@
         <w:t>Line</w:t>
       </w:r>
     </w:p>
-    <w:p/>
     <w:p/>
     <w:p>
       <w:r>
@@ -81,18 +80,432 @@
       </w:hyperlink>
     </w:p>
     <w:p/>
+    <w:p>
+      <w:r>
+        <w:t>Then, Q-scores can be calculated from the command line using a command which varies slightly by platform</w:t>
+      </w:r>
+      <w:r>
+        <w:t>, and whether to use multiprocessing:</w:t>
+      </w:r>
+    </w:p>
     <w:p/>
     <w:p>
-      <w:r>
-        <w:t>Then, Q-scores can be calculated from the command line using a command which varies slightly by platform</w:t>
-      </w:r>
-      <w:r>
-        <w:t>, and whether to use multiprocessing:</w:t>
+      <w:pPr>
+        <w:rPr>
+          <w:b/>
+        </w:rPr>
+      </w:pPr>
+      <w:r>
+        <w:rPr>
+          <w:b/>
+        </w:rPr>
+        <w:t>Using only a</w:t>
+      </w:r>
+      <w:r>
+        <w:rPr>
+          <w:b/>
+        </w:rPr>
+        <w:t xml:space="preserve"> single processor:</w:t>
+      </w:r>
+    </w:p>
+    <w:p>
+      <w:pPr>
+        <w:ind w:left="720"/>
+      </w:pPr>
+      <w:r>
+        <w:t>Mac Command:</w:t>
+      </w:r>
+    </w:p>
+    <w:p>
+      <w:pPr>
+        <w:ind w:left="720"/>
+        <w:rPr>
+          <w:rFonts w:ascii="Courier" w:hAnsi="Courier"/>
+          <w:sz w:val="16"/>
+          <w:szCs w:val="20"/>
+        </w:rPr>
+      </w:pPr>
+      <w:r>
+        <w:rPr>
+          <w:rFonts w:ascii="Courier" w:hAnsi="Courier"/>
+          <w:sz w:val="16"/>
+          <w:szCs w:val="20"/>
+        </w:rPr>
+        <w:t>[path to Chimera]/Contents/MacOS/chimera --</w:t>
+      </w:r>
+      <w:proofErr w:type="spellStart"/>
+      <w:r>
+        <w:rPr>
+          <w:rFonts w:ascii="Courier" w:hAnsi="Courier"/>
+          <w:sz w:val="16"/>
+          <w:szCs w:val="20"/>
+        </w:rPr>
+        <w:t>nogui</w:t>
+      </w:r>
+      <w:proofErr w:type="spellEnd"/>
+      <w:r>
+        <w:rPr>
+          <w:rFonts w:ascii="Courier" w:hAnsi="Courier"/>
+          <w:sz w:val="16"/>
+          <w:szCs w:val="20"/>
+        </w:rPr>
+        <w:t xml:space="preserve"> --silent --</w:t>
+      </w:r>
+      <w:proofErr w:type="spellStart"/>
+      <w:r>
+        <w:rPr>
+          <w:rFonts w:ascii="Courier" w:hAnsi="Courier"/>
+          <w:sz w:val="16"/>
+          <w:szCs w:val="20"/>
+        </w:rPr>
+        <w:t>nostatus</w:t>
+      </w:r>
+      <w:proofErr w:type="spellEnd"/>
+      <w:r>
+        <w:rPr>
+          <w:rFonts w:ascii="Courier" w:hAnsi="Courier"/>
+          <w:sz w:val="16"/>
+          <w:szCs w:val="20"/>
+        </w:rPr>
+        <w:t xml:space="preserve"> [path to map] [path to model] [path to Chimera]/Contents/Resources/share/</w:t>
+      </w:r>
+      <w:r>
+        <w:rPr>
+          <w:rFonts w:ascii="Courier" w:hAnsi="Courier"/>
+          <w:sz w:val="16"/>
+          <w:szCs w:val="20"/>
+        </w:rPr>
+        <w:t>mapq</w:t>
+      </w:r>
+      <w:r>
+        <w:rPr>
+          <w:rFonts w:ascii="Courier" w:hAnsi="Courier"/>
+          <w:sz w:val="16"/>
+          <w:szCs w:val="20"/>
+        </w:rPr>
+        <w:t>/mapq_run.py</w:t>
+      </w:r>
+    </w:p>
+    <w:p>
+      <w:pPr>
+        <w:ind w:left="720"/>
+      </w:pPr>
+    </w:p>
+    <w:p>
+      <w:pPr>
+        <w:ind w:left="720"/>
+      </w:pPr>
+      <w:r>
+        <w:t>Mac Example:</w:t>
+      </w:r>
+    </w:p>
+    <w:p>
+      <w:pPr>
+        <w:ind w:left="720"/>
+        <w:rPr>
+          <w:rFonts w:ascii="Courier" w:hAnsi="Courier"/>
+          <w:sz w:val="16"/>
+          <w:szCs w:val="20"/>
+        </w:rPr>
+      </w:pPr>
+      <w:r>
+        <w:rPr>
+          <w:rFonts w:ascii="Courier" w:hAnsi="Courier"/>
+          <w:sz w:val="16"/>
+          <w:szCs w:val="20"/>
+        </w:rPr>
+        <w:t>~/Desktop/</w:t>
+      </w:r>
+      <w:proofErr w:type="spellStart"/>
+      <w:r>
+        <w:rPr>
+          <w:rFonts w:ascii="Courier" w:hAnsi="Courier"/>
+          <w:sz w:val="16"/>
+          <w:szCs w:val="20"/>
+        </w:rPr>
+        <w:t>Chimera.app</w:t>
+      </w:r>
+      <w:proofErr w:type="spellEnd"/>
+      <w:r>
+        <w:rPr>
+          <w:rFonts w:ascii="Courier" w:hAnsi="Courier"/>
+          <w:sz w:val="16"/>
+          <w:szCs w:val="20"/>
+        </w:rPr>
+        <w:t>/Contents/MacOS/chimera --</w:t>
+      </w:r>
+      <w:proofErr w:type="spellStart"/>
+      <w:r>
+        <w:rPr>
+          <w:rFonts w:ascii="Courier" w:hAnsi="Courier"/>
+          <w:sz w:val="16"/>
+          <w:szCs w:val="20"/>
+        </w:rPr>
+        <w:t>nogui</w:t>
+      </w:r>
+      <w:proofErr w:type="spellEnd"/>
+      <w:r>
+        <w:rPr>
+          <w:rFonts w:ascii="Courier" w:hAnsi="Courier"/>
+          <w:sz w:val="16"/>
+          <w:szCs w:val="20"/>
+        </w:rPr>
+        <w:t xml:space="preserve"> --silent --</w:t>
+      </w:r>
+      <w:proofErr w:type="spellStart"/>
+      <w:r>
+        <w:rPr>
+          <w:rFonts w:ascii="Courier" w:hAnsi="Courier"/>
+          <w:sz w:val="16"/>
+          <w:szCs w:val="20"/>
+        </w:rPr>
+        <w:t>nostatus</w:t>
+      </w:r>
+      <w:proofErr w:type="spellEnd"/>
+      <w:r>
+        <w:rPr>
+          <w:rFonts w:ascii="Courier" w:hAnsi="Courier"/>
+          <w:sz w:val="16"/>
+          <w:szCs w:val="20"/>
+        </w:rPr>
+        <w:t xml:space="preserve"> ~/_data/</w:t>
+      </w:r>
+      <w:proofErr w:type="spellStart"/>
+      <w:r>
+        <w:rPr>
+          <w:rFonts w:ascii="Courier" w:hAnsi="Courier"/>
+          <w:sz w:val="16"/>
+          <w:szCs w:val="20"/>
+        </w:rPr>
+        <w:t>mmetrics</w:t>
+      </w:r>
+      <w:proofErr w:type="spellEnd"/>
+      <w:r>
+        <w:rPr>
+          <w:rFonts w:ascii="Courier" w:hAnsi="Courier"/>
+          <w:sz w:val="16"/>
+          <w:szCs w:val="20"/>
+        </w:rPr>
+        <w:t>/emd_20026/emd_20026.map ~/_data/</w:t>
+      </w:r>
+      <w:proofErr w:type="spellStart"/>
+      <w:r>
+        <w:rPr>
+          <w:rFonts w:ascii="Courier" w:hAnsi="Courier"/>
+          <w:sz w:val="16"/>
+          <w:szCs w:val="20"/>
+        </w:rPr>
+        <w:t>mmetrics</w:t>
+      </w:r>
+      <w:proofErr w:type="spellEnd"/>
+      <w:r>
+        <w:rPr>
+          <w:rFonts w:ascii="Courier" w:hAnsi="Courier"/>
+          <w:sz w:val="16"/>
+          <w:szCs w:val="20"/>
+        </w:rPr>
+        <w:t>/emd_20026/3ajo.pdb ~/Desktop/Chimera.app/Contents/Resources/share/</w:t>
+      </w:r>
+      <w:r>
+        <w:rPr>
+          <w:rFonts w:ascii="Courier" w:hAnsi="Courier"/>
+          <w:sz w:val="16"/>
+          <w:szCs w:val="20"/>
+        </w:rPr>
+        <w:t>mapq</w:t>
+      </w:r>
+      <w:r>
+        <w:rPr>
+          <w:rFonts w:ascii="Courier" w:hAnsi="Courier"/>
+          <w:sz w:val="16"/>
+          <w:szCs w:val="20"/>
+        </w:rPr>
+        <w:t xml:space="preserve">/mapq_run.py </w:t>
       </w:r>
     </w:p>
     <w:p/>
     <w:p>
       <w:pPr>
+        <w:ind w:left="720"/>
+      </w:pPr>
+      <w:r>
+        <w:t>Unix Command:</w:t>
+      </w:r>
+    </w:p>
+    <w:p>
+      <w:pPr>
+        <w:ind w:left="720"/>
+        <w:rPr>
+          <w:rFonts w:ascii="Courier" w:hAnsi="Courier"/>
+          <w:sz w:val="16"/>
+          <w:szCs w:val="20"/>
+        </w:rPr>
+      </w:pPr>
+      <w:r>
+        <w:rPr>
+          <w:rFonts w:ascii="Courier" w:hAnsi="Courier"/>
+          <w:sz w:val="16"/>
+          <w:szCs w:val="20"/>
+        </w:rPr>
+        <w:t>[path to Chimera]/bin/chimera --</w:t>
+      </w:r>
+      <w:proofErr w:type="spellStart"/>
+      <w:r>
+        <w:rPr>
+          <w:rFonts w:ascii="Courier" w:hAnsi="Courier"/>
+          <w:sz w:val="16"/>
+          <w:szCs w:val="20"/>
+        </w:rPr>
+        <w:t>nogui</w:t>
+      </w:r>
+      <w:proofErr w:type="spellEnd"/>
+      <w:r>
+        <w:rPr>
+          <w:rFonts w:ascii="Courier" w:hAnsi="Courier"/>
+          <w:sz w:val="16"/>
+          <w:szCs w:val="20"/>
+        </w:rPr>
+        <w:t xml:space="preserve"> --silent --</w:t>
+      </w:r>
+      <w:proofErr w:type="spellStart"/>
+      <w:r>
+        <w:rPr>
+          <w:rFonts w:ascii="Courier" w:hAnsi="Courier"/>
+          <w:sz w:val="16"/>
+          <w:szCs w:val="20"/>
+        </w:rPr>
+        <w:t>nostatus</w:t>
+      </w:r>
+      <w:proofErr w:type="spellEnd"/>
+      <w:r>
+        <w:rPr>
+          <w:rFonts w:ascii="Courier" w:hAnsi="Courier"/>
+          <w:sz w:val="16"/>
+          <w:szCs w:val="20"/>
+        </w:rPr>
+        <w:t xml:space="preserve"> [path to map] [path to model] [path to Chimera]/share/</w:t>
+      </w:r>
+      <w:r>
+        <w:rPr>
+          <w:rFonts w:ascii="Courier" w:hAnsi="Courier"/>
+          <w:sz w:val="16"/>
+          <w:szCs w:val="20"/>
+        </w:rPr>
+        <w:t>mapq</w:t>
+      </w:r>
+      <w:r>
+        <w:rPr>
+          <w:rFonts w:ascii="Courier" w:hAnsi="Courier"/>
+          <w:sz w:val="16"/>
+          <w:szCs w:val="20"/>
+        </w:rPr>
+        <w:t>/mapq_run.py</w:t>
+      </w:r>
+    </w:p>
+    <w:p>
+      <w:pPr>
+        <w:ind w:left="720"/>
+      </w:pPr>
+    </w:p>
+    <w:p>
+      <w:pPr>
+        <w:ind w:left="720"/>
+      </w:pPr>
+      <w:r>
+        <w:t>Unix Example:</w:t>
+      </w:r>
+    </w:p>
+    <w:p>
+      <w:pPr>
+        <w:ind w:left="720"/>
+        <w:rPr>
+          <w:rFonts w:ascii="Courier" w:hAnsi="Courier"/>
+          <w:sz w:val="16"/>
+          <w:szCs w:val="20"/>
+        </w:rPr>
+      </w:pPr>
+      <w:r>
+        <w:rPr>
+          <w:rFonts w:ascii="Courier" w:hAnsi="Courier"/>
+          <w:sz w:val="16"/>
+          <w:szCs w:val="20"/>
+        </w:rPr>
+        <w:t>~/_</w:t>
+      </w:r>
+      <w:proofErr w:type="spellStart"/>
+      <w:r>
+        <w:rPr>
+          <w:rFonts w:ascii="Courier" w:hAnsi="Courier"/>
+          <w:sz w:val="16"/>
+          <w:szCs w:val="20"/>
+        </w:rPr>
+        <w:t>mol</w:t>
+      </w:r>
+      <w:proofErr w:type="spellEnd"/>
+      <w:r>
+        <w:rPr>
+          <w:rFonts w:ascii="Courier" w:hAnsi="Courier"/>
+          <w:sz w:val="16"/>
+          <w:szCs w:val="20"/>
+        </w:rPr>
+        <w:t>/Chimera/bin/chimera --</w:t>
+      </w:r>
+      <w:proofErr w:type="spellStart"/>
+      <w:r>
+        <w:rPr>
+          <w:rFonts w:ascii="Courier" w:hAnsi="Courier"/>
+          <w:sz w:val="16"/>
+          <w:szCs w:val="20"/>
+        </w:rPr>
+        <w:t>nogui</w:t>
+      </w:r>
+      <w:proofErr w:type="spellEnd"/>
+      <w:r>
+        <w:rPr>
+          <w:rFonts w:ascii="Courier" w:hAnsi="Courier"/>
+          <w:sz w:val="16"/>
+          <w:szCs w:val="20"/>
+        </w:rPr>
+        <w:t xml:space="preserve"> --silent --</w:t>
+      </w:r>
+      <w:proofErr w:type="spellStart"/>
+      <w:r>
+        <w:rPr>
+          <w:rFonts w:ascii="Courier" w:hAnsi="Courier"/>
+          <w:sz w:val="16"/>
+          <w:szCs w:val="20"/>
+        </w:rPr>
+        <w:t>nostatus</w:t>
+      </w:r>
+      <w:proofErr w:type="spellEnd"/>
+      <w:r>
+        <w:rPr>
+          <w:rFonts w:ascii="Courier" w:hAnsi="Courier"/>
+          <w:sz w:val="16"/>
+          <w:szCs w:val="20"/>
+        </w:rPr>
+        <w:t xml:space="preserve"> ~/Dropbox/_data/Ferritin/k175/k175_fi.mrc ~/Dropbox/_data/Ferritin/k175/3ajo_f.pdb ~/_mol/Chimera/share/</w:t>
+      </w:r>
+      <w:r>
+        <w:rPr>
+          <w:rFonts w:ascii="Courier" w:hAnsi="Courier"/>
+          <w:sz w:val="16"/>
+          <w:szCs w:val="20"/>
+        </w:rPr>
+        <w:t>mapq</w:t>
+      </w:r>
+      <w:r>
+        <w:rPr>
+          <w:rFonts w:ascii="Courier" w:hAnsi="Courier"/>
+          <w:sz w:val="16"/>
+          <w:szCs w:val="20"/>
+        </w:rPr>
+        <w:t>/mapq_run.py</w:t>
+      </w:r>
+    </w:p>
+    <w:p/>
+    <w:p>
+      <w:pPr>
         <w:rPr>
           <w:b/>
         </w:rPr>
@@ -101,432 +514,15 @@
         <w:rPr>
           <w:b/>
         </w:rPr>
-        <w:t>Using only a</w:t>
+        <w:t>Using multi-processing</w:t>
       </w:r>
       <w:r>
         <w:rPr>
           <w:b/>
         </w:rPr>
-        <w:t xml:space="preserve"> single processor:</w:t>
-      </w:r>
-    </w:p>
-    <w:p>
-      <w:pPr>
-        <w:ind w:left="720"/>
-      </w:pPr>
-      <w:r>
-        <w:t>Mac Command:</w:t>
-      </w:r>
-    </w:p>
-    <w:p>
-      <w:pPr>
-        <w:ind w:left="720"/>
-        <w:rPr>
-          <w:rFonts w:ascii="Courier" w:hAnsi="Courier"/>
-          <w:sz w:val="16"/>
-          <w:szCs w:val="20"/>
-        </w:rPr>
-      </w:pPr>
-      <w:r>
-        <w:rPr>
-          <w:rFonts w:ascii="Courier" w:hAnsi="Courier"/>
-          <w:sz w:val="16"/>
-          <w:szCs w:val="20"/>
-        </w:rPr>
-        <w:t>[path to Chimera]/Contents/MacOS/chimera --</w:t>
-      </w:r>
-      <w:proofErr w:type="spellStart"/>
-      <w:r>
-        <w:rPr>
-          <w:rFonts w:ascii="Courier" w:hAnsi="Courier"/>
-          <w:sz w:val="16"/>
-          <w:szCs w:val="20"/>
-        </w:rPr>
-        <w:t>nogui</w:t>
-      </w:r>
-      <w:proofErr w:type="spellEnd"/>
-      <w:r>
-        <w:rPr>
-          <w:rFonts w:ascii="Courier" w:hAnsi="Courier"/>
-          <w:sz w:val="16"/>
-          <w:szCs w:val="20"/>
-        </w:rPr>
-        <w:t xml:space="preserve"> --silent --</w:t>
-      </w:r>
-      <w:proofErr w:type="spellStart"/>
-      <w:r>
-        <w:rPr>
-          <w:rFonts w:ascii="Courier" w:hAnsi="Courier"/>
-          <w:sz w:val="16"/>
-          <w:szCs w:val="20"/>
-        </w:rPr>
-        <w:t>nostatus</w:t>
-      </w:r>
-      <w:proofErr w:type="spellEnd"/>
-      <w:r>
-        <w:rPr>
-          <w:rFonts w:ascii="Courier" w:hAnsi="Courier"/>
-          <w:sz w:val="16"/>
-          <w:szCs w:val="20"/>
-        </w:rPr>
-        <w:t xml:space="preserve"> [path to map] [path to model] [path to Chimera]/Contents/Resources/share/</w:t>
-      </w:r>
-      <w:r>
-        <w:rPr>
-          <w:rFonts w:ascii="Courier" w:hAnsi="Courier"/>
-          <w:sz w:val="16"/>
-          <w:szCs w:val="20"/>
-        </w:rPr>
-        <w:t>mapq</w:t>
-      </w:r>
-      <w:r>
-        <w:rPr>
-          <w:rFonts w:ascii="Courier" w:hAnsi="Courier"/>
-          <w:sz w:val="16"/>
-          <w:szCs w:val="20"/>
-        </w:rPr>
-        <w:t>/mapq_run.py</w:t>
-      </w:r>
-    </w:p>
-    <w:p>
-      <w:pPr>
-        <w:ind w:left="720"/>
-      </w:pPr>
-    </w:p>
-    <w:p>
-      <w:pPr>
-        <w:ind w:left="720"/>
-      </w:pPr>
-      <w:r>
-        <w:t>Mac Example:</w:t>
-      </w:r>
-    </w:p>
-    <w:p>
-      <w:pPr>
-        <w:ind w:left="720"/>
-        <w:rPr>
-          <w:rFonts w:ascii="Courier" w:hAnsi="Courier"/>
-          <w:sz w:val="16"/>
-          <w:szCs w:val="20"/>
-        </w:rPr>
-      </w:pPr>
-      <w:r>
-        <w:rPr>
-          <w:rFonts w:ascii="Courier" w:hAnsi="Courier"/>
-          <w:sz w:val="16"/>
-          <w:szCs w:val="20"/>
-        </w:rPr>
-        <w:t>~/Desktop/</w:t>
-      </w:r>
-      <w:proofErr w:type="spellStart"/>
-      <w:r>
-        <w:rPr>
-          <w:rFonts w:ascii="Courier" w:hAnsi="Courier"/>
-          <w:sz w:val="16"/>
-          <w:szCs w:val="20"/>
-        </w:rPr>
-        <w:t>Chimera.app</w:t>
-      </w:r>
-      <w:proofErr w:type="spellEnd"/>
-      <w:r>
-        <w:rPr>
-          <w:rFonts w:ascii="Courier" w:hAnsi="Courier"/>
-          <w:sz w:val="16"/>
-          <w:szCs w:val="20"/>
-        </w:rPr>
-        <w:t>/Contents/MacOS/chimera --</w:t>
-      </w:r>
-      <w:proofErr w:type="spellStart"/>
-      <w:r>
-        <w:rPr>
-          <w:rFonts w:ascii="Courier" w:hAnsi="Courier"/>
-          <w:sz w:val="16"/>
-          <w:szCs w:val="20"/>
-        </w:rPr>
-        <w:t>nogui</w:t>
-      </w:r>
-      <w:proofErr w:type="spellEnd"/>
-      <w:r>
-        <w:rPr>
-          <w:rFonts w:ascii="Courier" w:hAnsi="Courier"/>
-          <w:sz w:val="16"/>
-          <w:szCs w:val="20"/>
-        </w:rPr>
-        <w:t xml:space="preserve"> --silent --</w:t>
-      </w:r>
-      <w:proofErr w:type="spellStart"/>
-      <w:r>
-        <w:rPr>
-          <w:rFonts w:ascii="Courier" w:hAnsi="Courier"/>
-          <w:sz w:val="16"/>
-          <w:szCs w:val="20"/>
-        </w:rPr>
-        <w:t>nostatus</w:t>
-      </w:r>
-      <w:proofErr w:type="spellEnd"/>
-      <w:r>
-        <w:rPr>
-          <w:rFonts w:ascii="Courier" w:hAnsi="Courier"/>
-          <w:sz w:val="16"/>
-          <w:szCs w:val="20"/>
-        </w:rPr>
-        <w:t xml:space="preserve"> ~/_data/</w:t>
-      </w:r>
-      <w:proofErr w:type="spellStart"/>
-      <w:r>
-        <w:rPr>
-          <w:rFonts w:ascii="Courier" w:hAnsi="Courier"/>
-          <w:sz w:val="16"/>
-          <w:szCs w:val="20"/>
-        </w:rPr>
-        <w:t>mmetrics</w:t>
-      </w:r>
-      <w:proofErr w:type="spellEnd"/>
-      <w:r>
-        <w:rPr>
-          <w:rFonts w:ascii="Courier" w:hAnsi="Courier"/>
-          <w:sz w:val="16"/>
-          <w:szCs w:val="20"/>
-        </w:rPr>
-        <w:t>/emd_20026/emd_20026.map ~/_data/</w:t>
-      </w:r>
-      <w:proofErr w:type="spellStart"/>
-      <w:r>
-        <w:rPr>
-          <w:rFonts w:ascii="Courier" w:hAnsi="Courier"/>
-          <w:sz w:val="16"/>
-          <w:szCs w:val="20"/>
-        </w:rPr>
-        <w:t>mmetrics</w:t>
-      </w:r>
-      <w:proofErr w:type="spellEnd"/>
-      <w:r>
-        <w:rPr>
-          <w:rFonts w:ascii="Courier" w:hAnsi="Courier"/>
-          <w:sz w:val="16"/>
-          <w:szCs w:val="20"/>
-        </w:rPr>
-        <w:t>/emd_20026/3ajo.pdb ~/Desktop/Chimera.app/Contents/Resources/share/</w:t>
-      </w:r>
-      <w:r>
-        <w:rPr>
-          <w:rFonts w:ascii="Courier" w:hAnsi="Courier"/>
-          <w:sz w:val="16"/>
-          <w:szCs w:val="20"/>
-        </w:rPr>
-        <w:t>mapq</w:t>
-      </w:r>
-      <w:r>
-        <w:rPr>
-          <w:rFonts w:ascii="Courier" w:hAnsi="Courier"/>
-          <w:sz w:val="16"/>
-          <w:szCs w:val="20"/>
-        </w:rPr>
-        <w:t xml:space="preserve">/mapq_run.py </w:t>
-      </w:r>
-    </w:p>
-    <w:p/>
-    <w:p>
-      <w:pPr>
-        <w:ind w:left="720"/>
-      </w:pPr>
-      <w:r>
-        <w:t>Unix Command:</w:t>
-      </w:r>
-    </w:p>
-    <w:p>
-      <w:pPr>
-        <w:ind w:left="720"/>
-        <w:rPr>
-          <w:rFonts w:ascii="Courier" w:hAnsi="Courier"/>
-          <w:sz w:val="16"/>
-          <w:szCs w:val="20"/>
-        </w:rPr>
-      </w:pPr>
-      <w:r>
-        <w:rPr>
-          <w:rFonts w:ascii="Courier" w:hAnsi="Courier"/>
-          <w:sz w:val="16"/>
-          <w:szCs w:val="20"/>
-        </w:rPr>
-        <w:t>[path to Chimera]/bin/chimera --</w:t>
-      </w:r>
-      <w:proofErr w:type="spellStart"/>
-      <w:r>
-        <w:rPr>
-          <w:rFonts w:ascii="Courier" w:hAnsi="Courier"/>
-          <w:sz w:val="16"/>
-          <w:szCs w:val="20"/>
-        </w:rPr>
-        <w:t>nogui</w:t>
-      </w:r>
-      <w:proofErr w:type="spellEnd"/>
-      <w:r>
-        <w:rPr>
-          <w:rFonts w:ascii="Courier" w:hAnsi="Courier"/>
-          <w:sz w:val="16"/>
-          <w:szCs w:val="20"/>
-        </w:rPr>
-        <w:t xml:space="preserve"> --silent --</w:t>
-      </w:r>
-      <w:proofErr w:type="spellStart"/>
-      <w:r>
-        <w:rPr>
-          <w:rFonts w:ascii="Courier" w:hAnsi="Courier"/>
-          <w:sz w:val="16"/>
-          <w:szCs w:val="20"/>
-        </w:rPr>
-        <w:t>nostatus</w:t>
-      </w:r>
-      <w:proofErr w:type="spellEnd"/>
-      <w:r>
-        <w:rPr>
-          <w:rFonts w:ascii="Courier" w:hAnsi="Courier"/>
-          <w:sz w:val="16"/>
-          <w:szCs w:val="20"/>
-        </w:rPr>
-        <w:t xml:space="preserve"> [path to map] [path to model] [path to Chimera]/share/</w:t>
-      </w:r>
-      <w:r>
-        <w:rPr>
-          <w:rFonts w:ascii="Courier" w:hAnsi="Courier"/>
-          <w:sz w:val="16"/>
-          <w:szCs w:val="20"/>
-        </w:rPr>
-        <w:t>mapq</w:t>
-      </w:r>
-      <w:r>
-        <w:rPr>
-          <w:rFonts w:ascii="Courier" w:hAnsi="Courier"/>
-          <w:sz w:val="16"/>
-          <w:szCs w:val="20"/>
-        </w:rPr>
-        <w:t>/mapq_run.py</w:t>
-      </w:r>
-    </w:p>
-    <w:p>
-      <w:pPr>
-        <w:ind w:left="720"/>
-      </w:pPr>
-    </w:p>
-    <w:p>
-      <w:pPr>
-        <w:ind w:left="720"/>
-      </w:pPr>
-      <w:r>
-        <w:t>Unix Example:</w:t>
-      </w:r>
-    </w:p>
-    <w:p>
-      <w:pPr>
-        <w:ind w:left="720"/>
-        <w:rPr>
-          <w:rFonts w:ascii="Courier" w:hAnsi="Courier"/>
-          <w:sz w:val="16"/>
-          <w:szCs w:val="20"/>
-        </w:rPr>
-      </w:pPr>
-      <w:r>
-        <w:rPr>
-          <w:rFonts w:ascii="Courier" w:hAnsi="Courier"/>
-          <w:sz w:val="16"/>
-          <w:szCs w:val="20"/>
-        </w:rPr>
-        <w:t>~/_</w:t>
-      </w:r>
-      <w:proofErr w:type="spellStart"/>
-      <w:r>
-        <w:rPr>
-          <w:rFonts w:ascii="Courier" w:hAnsi="Courier"/>
-          <w:sz w:val="16"/>
-          <w:szCs w:val="20"/>
-        </w:rPr>
-        <w:t>mol</w:t>
-      </w:r>
-      <w:proofErr w:type="spellEnd"/>
-      <w:r>
-        <w:rPr>
-          <w:rFonts w:ascii="Courier" w:hAnsi="Courier"/>
-          <w:sz w:val="16"/>
-          <w:szCs w:val="20"/>
-        </w:rPr>
-        <w:t>/Chimera/bin/chimera --</w:t>
-      </w:r>
-      <w:proofErr w:type="spellStart"/>
-      <w:r>
-        <w:rPr>
-          <w:rFonts w:ascii="Courier" w:hAnsi="Courier"/>
-          <w:sz w:val="16"/>
-          <w:szCs w:val="20"/>
-        </w:rPr>
-        <w:t>nogui</w:t>
-      </w:r>
-      <w:proofErr w:type="spellEnd"/>
-      <w:r>
-        <w:rPr>
-          <w:rFonts w:ascii="Courier" w:hAnsi="Courier"/>
-          <w:sz w:val="16"/>
-          <w:szCs w:val="20"/>
-        </w:rPr>
-        <w:t xml:space="preserve"> --silent --</w:t>
-      </w:r>
-      <w:proofErr w:type="spellStart"/>
-      <w:r>
-        <w:rPr>
-          <w:rFonts w:ascii="Courier" w:hAnsi="Courier"/>
-          <w:sz w:val="16"/>
-          <w:szCs w:val="20"/>
-        </w:rPr>
-        <w:t>nostatus</w:t>
-      </w:r>
-      <w:proofErr w:type="spellEnd"/>
-      <w:r>
-        <w:rPr>
-          <w:rFonts w:ascii="Courier" w:hAnsi="Courier"/>
-          <w:sz w:val="16"/>
-          <w:szCs w:val="20"/>
-        </w:rPr>
-        <w:t xml:space="preserve"> ~/Dropbox/_data/Ferritin/k175/k175_fi.mrc ~/Dropbox/_data/Ferritin/k175/3ajo_f.pdb ~/_mol/Chimera/share/</w:t>
-      </w:r>
-      <w:r>
-        <w:rPr>
-          <w:rFonts w:ascii="Courier" w:hAnsi="Courier"/>
-          <w:sz w:val="16"/>
-          <w:szCs w:val="20"/>
-        </w:rPr>
-        <w:t>mapq</w:t>
-      </w:r>
-      <w:r>
-        <w:rPr>
-          <w:rFonts w:ascii="Courier" w:hAnsi="Courier"/>
-          <w:sz w:val="16"/>
-          <w:szCs w:val="20"/>
-        </w:rPr>
-        <w:t>/mapq_run.py</w:t>
-      </w:r>
-    </w:p>
-    <w:p/>
-    <w:p>
-      <w:pPr>
-        <w:rPr>
-          <w:b/>
-        </w:rPr>
-      </w:pPr>
-      <w:bookmarkStart w:id="0" w:name="_GoBack"/>
-      <w:r>
-        <w:rPr>
-          <w:b/>
-        </w:rPr>
-        <w:t>Using multi-processing</w:t>
-      </w:r>
-      <w:r>
-        <w:rPr>
-          <w:b/>
-        </w:rPr>
         <w:t>:</w:t>
       </w:r>
     </w:p>
-    <w:bookmarkEnd w:id="0"/>
     <w:p>
       <w:pPr>
         <w:ind w:left="720"/>
@@ -1074,6 +1070,28 @@
         <w:t>.</w:t>
       </w:r>
     </w:p>
+    <w:p>
+      <w:pPr>
+        <w:pStyle w:val="ListParagraph"/>
+        <w:numPr>
+          <w:ilvl w:val="0"/>
+          <w:numId w:val="3"/>
+        </w:numPr>
+        <w:rPr>
+          <w:rFonts w:cstheme="minorHAnsi"/>
+          <w:sz w:val="20"/>
+          <w:szCs w:val="20"/>
+        </w:rPr>
+      </w:pPr>
+      <w:r>
+        <w:rPr>
+          <w:rFonts w:cstheme="minorHAnsi"/>
+          <w:sz w:val="20"/>
+          <w:szCs w:val="20"/>
+        </w:rPr>
+        <w:t>Multiple models can be specified on the command line; the script will iterate over all of them. Just one map should be specified however.</w:t>
+      </w:r>
+    </w:p>
     <w:p/>
     <w:p/>
     <w:p>
@@ -1866,7 +1884,57 @@
           <w:sz w:val="16"/>
           <w:szCs w:val="16"/>
         </w:rPr>
-        <w:t>Avg. Q score: 0.776</w:t>
+        <w:t xml:space="preserve">Map: </w:t>
+      </w:r>
+      <w:r>
+        <w:rPr>
+          <w:rFonts w:ascii="Courier" w:hAnsi="Courier"/>
+          <w:sz w:val="16"/>
+          <w:szCs w:val="16"/>
+        </w:rPr>
+        <w:t>emd_20026.map</w:t>
+      </w:r>
+      <w:r>
+        <w:rPr>
+          <w:rFonts w:ascii="Courier" w:hAnsi="Courier"/>
+          <w:sz w:val="16"/>
+          <w:szCs w:val="16"/>
+        </w:rPr>
+        <w:t xml:space="preserve">, Model: </w:t>
+      </w:r>
+      <w:r>
+        <w:rPr>
+          <w:rFonts w:ascii="Courier" w:hAnsi="Courier"/>
+          <w:sz w:val="16"/>
+          <w:szCs w:val="16"/>
+        </w:rPr>
+        <w:t>3ajo</w:t>
+      </w:r>
+      <w:r>
+        <w:rPr>
+          <w:rFonts w:ascii="Courier" w:hAnsi="Courier"/>
+          <w:sz w:val="16"/>
+          <w:szCs w:val="16"/>
+        </w:rPr>
+        <w:t>.pdb</w:t>
+      </w:r>
+    </w:p>
+    <w:p>
+      <w:r>
+        <w:rPr>
+          <w:rFonts w:ascii="Courier" w:hAnsi="Courier"/>
+          <w:sz w:val="16"/>
+          <w:szCs w:val="16"/>
+        </w:rPr>
+        <w:t xml:space="preserve"> --&gt; avg. Q score: 0.</w:t>
+      </w:r>
+      <w:r>
+        <w:rPr>
+          <w:rFonts w:ascii="Courier" w:hAnsi="Courier"/>
+          <w:sz w:val="16"/>
+          <w:szCs w:val="16"/>
+        </w:rPr>
+        <w:t>776</w:t>
       </w:r>
     </w:p>
     <w:p/>
@@ -1882,7 +1950,7 @@
         <w:t>T</w:t>
       </w:r>
       <w:r>
-        <w:t>he score for the entire model is on the third last line (0.</w:t>
+        <w:t>he score for the entire model is on the last line (0.</w:t>
       </w:r>
       <w:r>
         <w:t>776</w:t>
@@ -1956,10 +2024,41 @@
       </w:r>
       <w:proofErr w:type="spellEnd"/>
       <w:r>
-        <w:t xml:space="preserve"> file [model name]__Q__[map name] in the B-factor column.</w:t>
-      </w:r>
-    </w:p>
-    <w:p/>
+        <w:t xml:space="preserve"> file [model name]__Q__[map name] in the </w:t>
+      </w:r>
+      <w:r>
+        <w:rPr>
+          <w:b/>
+        </w:rPr>
+        <w:t>Occupancy</w:t>
+      </w:r>
+      <w:r>
+        <w:t xml:space="preserve"> column.</w:t>
+      </w:r>
+    </w:p>
+    <w:p>
+      <w:pPr>
+        <w:pStyle w:val="ListParagraph"/>
+        <w:numPr>
+          <w:ilvl w:val="0"/>
+          <w:numId w:val="2"/>
+        </w:numPr>
+      </w:pPr>
+      <w:r>
+        <w:t>When using multiprocessing, there will be an ‘error’ output at the end, e.g. “Error processing 6: …”. Chimera is complaining that it did not know what to do with the parameter which specifies the number of processors</w:t>
+      </w:r>
+      <w:r>
+        <w:t>, even though it was used by the script as intended</w:t>
+      </w:r>
+      <w:bookmarkStart w:id="0" w:name="_GoBack"/>
+      <w:bookmarkEnd w:id="0"/>
+      <w:r>
+        <w:t>;</w:t>
+      </w:r>
+      <w:r>
+        <w:t xml:space="preserve"> otherwise the script should have completed successfully.</w:t>
+      </w:r>
+    </w:p>
     <w:p/>
     <w:sectPr>
       <w:pgSz w:w="12240" w:h="15840"/>
@@ -2751,6 +2850,33 @@
       <w:shd w:val="clear" w:color="auto" w:fill="E1DFDD"/>
     </w:rPr>
   </w:style>
+  <w:style w:type="paragraph" w:styleId="BalloonText">
+    <w:name w:val="Balloon Text"/>
+    <w:basedOn w:val="Normal"/>
+    <w:link w:val="BalloonTextChar"/>
+    <w:uiPriority w:val="99"/>
+    <w:semiHidden/>
+    <w:unhideWhenUsed/>
+    <w:rsid w:val="00096A03"/>
+    <w:rPr>
+      <w:rFonts w:ascii="Times New Roman" w:hAnsi="Times New Roman" w:cs="Times New Roman"/>
+      <w:sz w:val="18"/>
+      <w:szCs w:val="18"/>
+    </w:rPr>
+  </w:style>
+  <w:style w:type="character" w:customStyle="1" w:styleId="BalloonTextChar">
+    <w:name w:val="Balloon Text Char"/>
+    <w:basedOn w:val="DefaultParagraphFont"/>
+    <w:link w:val="BalloonText"/>
+    <w:uiPriority w:val="99"/>
+    <w:semiHidden/>
+    <w:rsid w:val="00096A03"/>
+    <w:rPr>
+      <w:rFonts w:ascii="Times New Roman" w:hAnsi="Times New Roman" w:cs="Times New Roman"/>
+      <w:sz w:val="18"/>
+      <w:szCs w:val="18"/>
+    </w:rPr>
+  </w:style>
 </w:styles>
 </file>
 

</xml_diff>

<commit_message>
some new UI buttons, added sigma parameter to command line, moved q-score code to separate module
</commit_message>
<xml_diff>
--- a/documentation/QScores_CommandLine.docx
+++ b/documentation/QScores_CommandLine.docx
@@ -49,6 +49,30 @@
           <w:u w:val="single"/>
         </w:rPr>
         <w:t>Line</w:t>
+      </w:r>
+      <w:r>
+        <w:rPr>
+          <w:u w:val="single"/>
+        </w:rPr>
+        <w:t xml:space="preserve"> </w:t>
+      </w:r>
+      <w:r>
+        <w:rPr>
+          <w:u w:val="single"/>
+        </w:rPr>
+        <w:t>–</w:t>
+      </w:r>
+      <w:r>
+        <w:rPr>
+          <w:u w:val="single"/>
+        </w:rPr>
+        <w:t xml:space="preserve"> NEW</w:t>
+      </w:r>
+      <w:r>
+        <w:rPr>
+          <w:u w:val="single"/>
+        </w:rPr>
+        <w:t xml:space="preserve"> (Simpler method)</w:t>
       </w:r>
     </w:p>
     <w:p/>
@@ -82,43 +106,96 @@
     <w:p/>
     <w:p>
       <w:r>
-        <w:t>Then, Q-scores can be calculated from the command line using a command which varies slightly by platform</w:t>
-      </w:r>
-      <w:r>
-        <w:t>, and whether to use multiprocessing:</w:t>
+        <w:t xml:space="preserve">Then, Q-scores can be calculated from the command line using a </w:t>
+      </w:r>
+      <w:r>
+        <w:t xml:space="preserve">python script that is in the zip file downloaded when installing the </w:t>
+      </w:r>
+      <w:proofErr w:type="spellStart"/>
+      <w:r>
+        <w:t>MapQ</w:t>
+      </w:r>
+      <w:proofErr w:type="spellEnd"/>
+      <w:r>
+        <w:t xml:space="preserve"> plugin. The command has the following format:</w:t>
       </w:r>
     </w:p>
     <w:p/>
     <w:p>
       <w:pPr>
         <w:rPr>
-          <w:b/>
-        </w:rPr>
-      </w:pPr>
-      <w:r>
-        <w:rPr>
-          <w:b/>
-        </w:rPr>
-        <w:t>Using only a</w:t>
-      </w:r>
-      <w:r>
-        <w:rPr>
-          <w:b/>
-        </w:rPr>
-        <w:t xml:space="preserve"> single processor:</w:t>
-      </w:r>
-    </w:p>
-    <w:p>
-      <w:pPr>
-        <w:ind w:left="720"/>
-      </w:pPr>
-      <w:r>
-        <w:t>Mac Command:</w:t>
-      </w:r>
-    </w:p>
-    <w:p>
-      <w:pPr>
-        <w:ind w:left="720"/>
+          <w:rFonts w:ascii="Courier" w:hAnsi="Courier"/>
+          <w:sz w:val="18"/>
+          <w:szCs w:val="18"/>
+        </w:rPr>
+      </w:pPr>
+      <w:r>
+        <w:rPr>
+          <w:rFonts w:ascii="Courier" w:hAnsi="Courier"/>
+          <w:sz w:val="18"/>
+          <w:szCs w:val="18"/>
+        </w:rPr>
+        <w:t>python mapq_cmd.py [path to Chimera] [path to map] [path to model 1] [path to model 2] [path to model …] np=N</w:t>
+      </w:r>
+      <w:r>
+        <w:rPr>
+          <w:rFonts w:ascii="Courier" w:hAnsi="Courier"/>
+          <w:sz w:val="18"/>
+          <w:szCs w:val="18"/>
+        </w:rPr>
+        <w:t xml:space="preserve"> res=N.N</w:t>
+      </w:r>
+      <w:r>
+        <w:rPr>
+          <w:rFonts w:ascii="Courier" w:hAnsi="Courier"/>
+          <w:sz w:val="18"/>
+          <w:szCs w:val="18"/>
+        </w:rPr>
+        <w:t xml:space="preserve"> </w:t>
+      </w:r>
+      <w:proofErr w:type="spellStart"/>
+      <w:r>
+        <w:rPr>
+          <w:rFonts w:ascii="Courier" w:hAnsi="Courier"/>
+          <w:sz w:val="18"/>
+          <w:szCs w:val="18"/>
+        </w:rPr>
+        <w:t>bfactor</w:t>
+      </w:r>
+      <w:proofErr w:type="spellEnd"/>
+      <w:r>
+        <w:rPr>
+          <w:rFonts w:ascii="Courier" w:hAnsi="Courier"/>
+          <w:sz w:val="18"/>
+          <w:szCs w:val="18"/>
+        </w:rPr>
+        <w:t>=N</w:t>
+      </w:r>
+      <w:r>
+        <w:rPr>
+          <w:rFonts w:ascii="Courier" w:hAnsi="Courier"/>
+          <w:sz w:val="18"/>
+          <w:szCs w:val="18"/>
+        </w:rPr>
+        <w:t xml:space="preserve"> sigma=</w:t>
+      </w:r>
+      <w:r>
+        <w:rPr>
+          <w:rFonts w:ascii="Courier" w:hAnsi="Courier"/>
+          <w:sz w:val="18"/>
+          <w:szCs w:val="18"/>
+        </w:rPr>
+        <w:t>N.N</w:t>
+      </w:r>
+    </w:p>
+    <w:p/>
+    <w:p>
+      <w:r>
+        <w:t>Example:</w:t>
+      </w:r>
+    </w:p>
+    <w:p>
+      <w:pPr>
         <w:rPr>
           <w:rFonts w:ascii="Courier" w:hAnsi="Courier"/>
           <w:sz w:val="16"/>
@@ -128,10 +205,26 @@
       <w:r>
         <w:rPr>
           <w:rFonts w:ascii="Courier" w:hAnsi="Courier"/>
+          <w:sz w:val="18"/>
+          <w:szCs w:val="18"/>
+        </w:rPr>
+        <w:t>python mapq_cmd.py</w:t>
+      </w:r>
+      <w:r>
+        <w:rPr>
+          <w:rFonts w:ascii="Courier" w:hAnsi="Courier"/>
+          <w:sz w:val="18"/>
+          <w:szCs w:val="18"/>
+        </w:rPr>
+        <w:t xml:space="preserve"> </w:t>
+      </w:r>
+      <w:r>
+        <w:rPr>
+          <w:rFonts w:ascii="Courier" w:hAnsi="Courier"/>
           <w:sz w:val="16"/>
           <w:szCs w:val="20"/>
         </w:rPr>
-        <w:t>[path to Chimera]/Contents/MacOS/chimera --</w:t>
+        <w:t>~/_</w:t>
       </w:r>
       <w:proofErr w:type="spellStart"/>
       <w:r>
@@ -140,7 +233,7 @@
           <w:sz w:val="16"/>
           <w:szCs w:val="20"/>
         </w:rPr>
-        <w:t>nogui</w:t>
+        <w:t>mol</w:t>
       </w:r>
       <w:proofErr w:type="spellEnd"/>
       <w:r>
@@ -149,7 +242,47 @@
           <w:sz w:val="16"/>
           <w:szCs w:val="20"/>
         </w:rPr>
-        <w:t xml:space="preserve"> --silent --</w:t>
+        <w:t>/Chimera/bin/chimera</w:t>
+      </w:r>
+      <w:r>
+        <w:rPr>
+          <w:rFonts w:ascii="Courier" w:hAnsi="Courier"/>
+          <w:sz w:val="16"/>
+          <w:szCs w:val="20"/>
+        </w:rPr>
+        <w:t xml:space="preserve"> </w:t>
+      </w:r>
+      <w:r>
+        <w:rPr>
+          <w:rFonts w:ascii="Courier" w:hAnsi="Courier"/>
+          <w:sz w:val="16"/>
+          <w:szCs w:val="20"/>
+        </w:rPr>
+        <w:t>~/Dropbox/_data/Ferritin/k175/k175_fi.mrc ~/Dropbox/_data/Ferritin/k175/3ajo_f.pdb</w:t>
+      </w:r>
+      <w:r>
+        <w:rPr>
+          <w:rFonts w:ascii="Courier" w:hAnsi="Courier"/>
+          <w:sz w:val="16"/>
+          <w:szCs w:val="20"/>
+        </w:rPr>
+        <w:t xml:space="preserve"> np=4</w:t>
+      </w:r>
+      <w:r>
+        <w:rPr>
+          <w:rFonts w:ascii="Courier" w:hAnsi="Courier"/>
+          <w:sz w:val="16"/>
+          <w:szCs w:val="20"/>
+        </w:rPr>
+        <w:t xml:space="preserve"> res=3.0</w:t>
+      </w:r>
+      <w:r>
+        <w:rPr>
+          <w:rFonts w:ascii="Courier" w:hAnsi="Courier"/>
+          <w:sz w:val="16"/>
+          <w:szCs w:val="20"/>
+        </w:rPr>
+        <w:t xml:space="preserve"> </w:t>
       </w:r>
       <w:proofErr w:type="spellStart"/>
       <w:r>
@@ -158,7 +291,7 @@
           <w:sz w:val="16"/>
           <w:szCs w:val="20"/>
         </w:rPr>
-        <w:t>nostatus</w:t>
+        <w:t>bfactor</w:t>
       </w:r>
       <w:proofErr w:type="spellEnd"/>
       <w:r>
@@ -167,907 +300,49 @@
           <w:sz w:val="16"/>
           <w:szCs w:val="20"/>
         </w:rPr>
-        <w:t xml:space="preserve"> [path to map] [path to model] [path to Chimera]/Contents/Resources/share/</w:t>
-      </w:r>
-      <w:r>
-        <w:rPr>
-          <w:rFonts w:ascii="Courier" w:hAnsi="Courier"/>
-          <w:sz w:val="16"/>
-          <w:szCs w:val="20"/>
-        </w:rPr>
-        <w:t>mapq</w:t>
-      </w:r>
-      <w:r>
-        <w:rPr>
-          <w:rFonts w:ascii="Courier" w:hAnsi="Courier"/>
-          <w:sz w:val="16"/>
-          <w:szCs w:val="20"/>
-        </w:rPr>
-        <w:t>/mapq_run.py</w:t>
-      </w:r>
-    </w:p>
-    <w:p>
-      <w:pPr>
-        <w:ind w:left="720"/>
-      </w:pPr>
-    </w:p>
-    <w:p>
-      <w:pPr>
-        <w:ind w:left="720"/>
-      </w:pPr>
-      <w:r>
-        <w:t>Mac Example:</w:t>
-      </w:r>
-    </w:p>
-    <w:p>
-      <w:pPr>
-        <w:ind w:left="720"/>
-        <w:rPr>
-          <w:rFonts w:ascii="Courier" w:hAnsi="Courier"/>
-          <w:sz w:val="16"/>
-          <w:szCs w:val="20"/>
-        </w:rPr>
-      </w:pPr>
-      <w:r>
-        <w:rPr>
-          <w:rFonts w:ascii="Courier" w:hAnsi="Courier"/>
-          <w:sz w:val="16"/>
-          <w:szCs w:val="20"/>
-        </w:rPr>
-        <w:t>~/Desktop/</w:t>
-      </w:r>
-      <w:proofErr w:type="spellStart"/>
-      <w:r>
-        <w:rPr>
-          <w:rFonts w:ascii="Courier" w:hAnsi="Courier"/>
-          <w:sz w:val="16"/>
-          <w:szCs w:val="20"/>
-        </w:rPr>
-        <w:t>Chimera.app</w:t>
-      </w:r>
-      <w:proofErr w:type="spellEnd"/>
-      <w:r>
-        <w:rPr>
-          <w:rFonts w:ascii="Courier" w:hAnsi="Courier"/>
-          <w:sz w:val="16"/>
-          <w:szCs w:val="20"/>
-        </w:rPr>
-        <w:t>/Contents/MacOS/chimera --</w:t>
-      </w:r>
-      <w:proofErr w:type="spellStart"/>
-      <w:r>
-        <w:rPr>
-          <w:rFonts w:ascii="Courier" w:hAnsi="Courier"/>
-          <w:sz w:val="16"/>
-          <w:szCs w:val="20"/>
-        </w:rPr>
-        <w:t>nogui</w:t>
-      </w:r>
-      <w:proofErr w:type="spellEnd"/>
-      <w:r>
-        <w:rPr>
-          <w:rFonts w:ascii="Courier" w:hAnsi="Courier"/>
-          <w:sz w:val="16"/>
-          <w:szCs w:val="20"/>
-        </w:rPr>
-        <w:t xml:space="preserve"> --silent --</w:t>
-      </w:r>
-      <w:proofErr w:type="spellStart"/>
-      <w:r>
-        <w:rPr>
-          <w:rFonts w:ascii="Courier" w:hAnsi="Courier"/>
-          <w:sz w:val="16"/>
-          <w:szCs w:val="20"/>
-        </w:rPr>
-        <w:t>nostatus</w:t>
-      </w:r>
-      <w:proofErr w:type="spellEnd"/>
-      <w:r>
-        <w:rPr>
-          <w:rFonts w:ascii="Courier" w:hAnsi="Courier"/>
-          <w:sz w:val="16"/>
-          <w:szCs w:val="20"/>
-        </w:rPr>
-        <w:t xml:space="preserve"> ~/_data/</w:t>
-      </w:r>
-      <w:proofErr w:type="spellStart"/>
-      <w:r>
-        <w:rPr>
-          <w:rFonts w:ascii="Courier" w:hAnsi="Courier"/>
-          <w:sz w:val="16"/>
-          <w:szCs w:val="20"/>
-        </w:rPr>
-        <w:t>mmetrics</w:t>
-      </w:r>
-      <w:proofErr w:type="spellEnd"/>
-      <w:r>
-        <w:rPr>
-          <w:rFonts w:ascii="Courier" w:hAnsi="Courier"/>
-          <w:sz w:val="16"/>
-          <w:szCs w:val="20"/>
-        </w:rPr>
-        <w:t>/emd_20026/emd_20026.map ~/_data/</w:t>
-      </w:r>
-      <w:proofErr w:type="spellStart"/>
-      <w:r>
-        <w:rPr>
-          <w:rFonts w:ascii="Courier" w:hAnsi="Courier"/>
-          <w:sz w:val="16"/>
-          <w:szCs w:val="20"/>
-        </w:rPr>
-        <w:t>mmetrics</w:t>
-      </w:r>
-      <w:proofErr w:type="spellEnd"/>
-      <w:r>
-        <w:rPr>
-          <w:rFonts w:ascii="Courier" w:hAnsi="Courier"/>
-          <w:sz w:val="16"/>
-          <w:szCs w:val="20"/>
-        </w:rPr>
-        <w:t>/emd_20026/3ajo.pdb ~/Desktop/Chimera.app/Contents/Resources/share/</w:t>
-      </w:r>
-      <w:r>
-        <w:rPr>
-          <w:rFonts w:ascii="Courier" w:hAnsi="Courier"/>
-          <w:sz w:val="16"/>
-          <w:szCs w:val="20"/>
-        </w:rPr>
-        <w:t>mapq</w:t>
-      </w:r>
-      <w:r>
-        <w:rPr>
-          <w:rFonts w:ascii="Courier" w:hAnsi="Courier"/>
-          <w:sz w:val="16"/>
-          <w:szCs w:val="20"/>
-        </w:rPr>
-        <w:t xml:space="preserve">/mapq_run.py </w:t>
+        <w:t>=200</w:t>
       </w:r>
     </w:p>
     <w:p/>
     <w:p>
-      <w:pPr>
-        <w:ind w:left="720"/>
-      </w:pPr>
-      <w:r>
-        <w:t>Unix Command:</w:t>
-      </w:r>
-    </w:p>
-    <w:p>
-      <w:pPr>
-        <w:ind w:left="720"/>
-        <w:rPr>
-          <w:rFonts w:ascii="Courier" w:hAnsi="Courier"/>
-          <w:sz w:val="16"/>
-          <w:szCs w:val="20"/>
-        </w:rPr>
-      </w:pPr>
-      <w:r>
-        <w:rPr>
-          <w:rFonts w:ascii="Courier" w:hAnsi="Courier"/>
-          <w:sz w:val="16"/>
-          <w:szCs w:val="20"/>
-        </w:rPr>
-        <w:t>[path to Chimera]/bin/chimera --</w:t>
-      </w:r>
-      <w:proofErr w:type="spellStart"/>
-      <w:r>
-        <w:rPr>
-          <w:rFonts w:ascii="Courier" w:hAnsi="Courier"/>
-          <w:sz w:val="16"/>
-          <w:szCs w:val="20"/>
-        </w:rPr>
-        <w:t>nogui</w:t>
-      </w:r>
-      <w:proofErr w:type="spellEnd"/>
-      <w:r>
-        <w:rPr>
-          <w:rFonts w:ascii="Courier" w:hAnsi="Courier"/>
-          <w:sz w:val="16"/>
-          <w:szCs w:val="20"/>
-        </w:rPr>
-        <w:t xml:space="preserve"> --silent --</w:t>
-      </w:r>
-      <w:proofErr w:type="spellStart"/>
-      <w:r>
-        <w:rPr>
-          <w:rFonts w:ascii="Courier" w:hAnsi="Courier"/>
-          <w:sz w:val="16"/>
-          <w:szCs w:val="20"/>
-        </w:rPr>
-        <w:t>nostatus</w:t>
-      </w:r>
-      <w:proofErr w:type="spellEnd"/>
-      <w:r>
-        <w:rPr>
-          <w:rFonts w:ascii="Courier" w:hAnsi="Courier"/>
-          <w:sz w:val="16"/>
-          <w:szCs w:val="20"/>
-        </w:rPr>
-        <w:t xml:space="preserve"> [path to map] [path to model] [path to Chimera]/share/</w:t>
-      </w:r>
-      <w:r>
-        <w:rPr>
-          <w:rFonts w:ascii="Courier" w:hAnsi="Courier"/>
-          <w:sz w:val="16"/>
-          <w:szCs w:val="20"/>
-        </w:rPr>
-        <w:t>mapq</w:t>
-      </w:r>
-      <w:r>
-        <w:rPr>
-          <w:rFonts w:ascii="Courier" w:hAnsi="Courier"/>
-          <w:sz w:val="16"/>
-          <w:szCs w:val="20"/>
-        </w:rPr>
-        <w:t>/mapq_run.py</w:t>
-      </w:r>
-    </w:p>
-    <w:p>
-      <w:pPr>
-        <w:ind w:left="720"/>
-      </w:pPr>
-    </w:p>
-    <w:p>
-      <w:pPr>
-        <w:ind w:left="720"/>
-      </w:pPr>
-      <w:r>
-        <w:t>Unix Example:</w:t>
-      </w:r>
-    </w:p>
-    <w:p>
-      <w:pPr>
-        <w:ind w:left="720"/>
-        <w:rPr>
-          <w:rFonts w:ascii="Courier" w:hAnsi="Courier"/>
-          <w:sz w:val="16"/>
-          <w:szCs w:val="20"/>
-        </w:rPr>
-      </w:pPr>
-      <w:r>
-        <w:rPr>
-          <w:rFonts w:ascii="Courier" w:hAnsi="Courier"/>
-          <w:sz w:val="16"/>
-          <w:szCs w:val="20"/>
-        </w:rPr>
-        <w:t>~/_</w:t>
-      </w:r>
-      <w:proofErr w:type="spellStart"/>
-      <w:r>
-        <w:rPr>
-          <w:rFonts w:ascii="Courier" w:hAnsi="Courier"/>
-          <w:sz w:val="16"/>
-          <w:szCs w:val="20"/>
-        </w:rPr>
-        <w:t>mol</w:t>
-      </w:r>
-      <w:proofErr w:type="spellEnd"/>
-      <w:r>
-        <w:rPr>
-          <w:rFonts w:ascii="Courier" w:hAnsi="Courier"/>
-          <w:sz w:val="16"/>
-          <w:szCs w:val="20"/>
-        </w:rPr>
-        <w:t>/Chimera/bin/chimera --</w:t>
-      </w:r>
-      <w:proofErr w:type="spellStart"/>
-      <w:r>
-        <w:rPr>
-          <w:rFonts w:ascii="Courier" w:hAnsi="Courier"/>
-          <w:sz w:val="16"/>
-          <w:szCs w:val="20"/>
-        </w:rPr>
-        <w:t>nogui</w:t>
-      </w:r>
-      <w:proofErr w:type="spellEnd"/>
-      <w:r>
-        <w:rPr>
-          <w:rFonts w:ascii="Courier" w:hAnsi="Courier"/>
-          <w:sz w:val="16"/>
-          <w:szCs w:val="20"/>
-        </w:rPr>
-        <w:t xml:space="preserve"> --silent --</w:t>
-      </w:r>
-      <w:proofErr w:type="spellStart"/>
-      <w:r>
-        <w:rPr>
-          <w:rFonts w:ascii="Courier" w:hAnsi="Courier"/>
-          <w:sz w:val="16"/>
-          <w:szCs w:val="20"/>
-        </w:rPr>
-        <w:t>nostatus</w:t>
-      </w:r>
-      <w:proofErr w:type="spellEnd"/>
-      <w:r>
-        <w:rPr>
-          <w:rFonts w:ascii="Courier" w:hAnsi="Courier"/>
-          <w:sz w:val="16"/>
-          <w:szCs w:val="20"/>
-        </w:rPr>
-        <w:t xml:space="preserve"> ~/Dropbox/_data/Ferritin/k175/k175_fi.mrc ~/Dropbox/_data/Ferritin/k175/3ajo_f.pdb ~/_mol/Chimera/share/</w:t>
-      </w:r>
-      <w:r>
-        <w:rPr>
-          <w:rFonts w:ascii="Courier" w:hAnsi="Courier"/>
-          <w:sz w:val="16"/>
-          <w:szCs w:val="20"/>
-        </w:rPr>
-        <w:t>mapq</w:t>
-      </w:r>
-      <w:r>
-        <w:rPr>
-          <w:rFonts w:ascii="Courier" w:hAnsi="Courier"/>
-          <w:sz w:val="16"/>
-          <w:szCs w:val="20"/>
-        </w:rPr>
-        <w:t>/mapq_run.py</w:t>
-      </w:r>
-    </w:p>
-    <w:p/>
-    <w:p>
-      <w:pPr>
-        <w:rPr>
-          <w:b/>
-        </w:rPr>
-      </w:pPr>
-      <w:r>
-        <w:rPr>
-          <w:b/>
-        </w:rPr>
-        <w:t>Using multi-processing</w:t>
-      </w:r>
-      <w:r>
-        <w:rPr>
-          <w:b/>
-        </w:rPr>
-        <w:t>:</w:t>
-      </w:r>
-    </w:p>
-    <w:p>
-      <w:pPr>
-        <w:ind w:left="720"/>
-      </w:pPr>
-      <w:r>
-        <w:t>Mac Command:</w:t>
-      </w:r>
-    </w:p>
-    <w:p>
-      <w:pPr>
-        <w:ind w:left="720"/>
-        <w:rPr>
-          <w:rFonts w:ascii="Courier" w:hAnsi="Courier"/>
-          <w:sz w:val="16"/>
-          <w:szCs w:val="20"/>
-        </w:rPr>
-      </w:pPr>
-      <w:r>
-        <w:rPr>
-          <w:rFonts w:ascii="Courier" w:hAnsi="Courier"/>
-          <w:sz w:val="16"/>
-          <w:szCs w:val="20"/>
-        </w:rPr>
-        <w:t>[path to Chimera]/Contents/MacOS/chimera --</w:t>
-      </w:r>
-      <w:proofErr w:type="spellStart"/>
-      <w:r>
-        <w:rPr>
-          <w:rFonts w:ascii="Courier" w:hAnsi="Courier"/>
-          <w:sz w:val="16"/>
-          <w:szCs w:val="20"/>
-        </w:rPr>
-        <w:t>nogui</w:t>
-      </w:r>
-      <w:proofErr w:type="spellEnd"/>
-      <w:r>
-        <w:rPr>
-          <w:rFonts w:ascii="Courier" w:hAnsi="Courier"/>
-          <w:sz w:val="16"/>
-          <w:szCs w:val="20"/>
-        </w:rPr>
-        <w:t xml:space="preserve"> --silent --</w:t>
-      </w:r>
-      <w:proofErr w:type="spellStart"/>
-      <w:r>
-        <w:rPr>
-          <w:rFonts w:ascii="Courier" w:hAnsi="Courier"/>
-          <w:sz w:val="16"/>
-          <w:szCs w:val="20"/>
-        </w:rPr>
-        <w:t>nostatus</w:t>
-      </w:r>
-      <w:proofErr w:type="spellEnd"/>
-      <w:r>
-        <w:rPr>
-          <w:rFonts w:ascii="Courier" w:hAnsi="Courier"/>
-          <w:sz w:val="16"/>
-          <w:szCs w:val="20"/>
-        </w:rPr>
-        <w:t xml:space="preserve"> [path to map] [path to model] [path to Chimera]/Contents/Resources/share/mapq/mapq_run</w:t>
-      </w:r>
-      <w:r>
-        <w:rPr>
-          <w:rFonts w:ascii="Courier" w:hAnsi="Courier"/>
-          <w:sz w:val="16"/>
-          <w:szCs w:val="20"/>
-        </w:rPr>
-        <w:t>_MP</w:t>
-      </w:r>
-      <w:r>
-        <w:rPr>
-          <w:rFonts w:ascii="Courier" w:hAnsi="Courier"/>
-          <w:sz w:val="16"/>
-          <w:szCs w:val="20"/>
-        </w:rPr>
-        <w:t>.py</w:t>
-      </w:r>
-      <w:r>
-        <w:rPr>
-          <w:rFonts w:ascii="Courier" w:hAnsi="Courier"/>
-          <w:sz w:val="16"/>
-          <w:szCs w:val="20"/>
-        </w:rPr>
-        <w:t xml:space="preserve"> [number of processors]</w:t>
-      </w:r>
-    </w:p>
-    <w:p>
-      <w:pPr>
-        <w:ind w:left="720"/>
-      </w:pPr>
-    </w:p>
-    <w:p>
-      <w:pPr>
-        <w:ind w:left="720"/>
-      </w:pPr>
-      <w:r>
-        <w:t>Mac Example:</w:t>
-      </w:r>
-    </w:p>
-    <w:p>
-      <w:pPr>
-        <w:ind w:left="720"/>
-        <w:rPr>
-          <w:rFonts w:ascii="Courier" w:hAnsi="Courier"/>
-          <w:sz w:val="16"/>
-          <w:szCs w:val="20"/>
-        </w:rPr>
-      </w:pPr>
-      <w:r>
-        <w:rPr>
-          <w:rFonts w:ascii="Courier" w:hAnsi="Courier"/>
-          <w:sz w:val="16"/>
-          <w:szCs w:val="20"/>
-        </w:rPr>
-        <w:t>~/Desktop/</w:t>
-      </w:r>
-      <w:proofErr w:type="spellStart"/>
-      <w:r>
-        <w:rPr>
-          <w:rFonts w:ascii="Courier" w:hAnsi="Courier"/>
-          <w:sz w:val="16"/>
-          <w:szCs w:val="20"/>
-        </w:rPr>
-        <w:t>Chimera.app</w:t>
-      </w:r>
-      <w:proofErr w:type="spellEnd"/>
-      <w:r>
-        <w:rPr>
-          <w:rFonts w:ascii="Courier" w:hAnsi="Courier"/>
-          <w:sz w:val="16"/>
-          <w:szCs w:val="20"/>
-        </w:rPr>
-        <w:t>/Contents/MacOS/chimera --</w:t>
-      </w:r>
-      <w:proofErr w:type="spellStart"/>
-      <w:r>
-        <w:rPr>
-          <w:rFonts w:ascii="Courier" w:hAnsi="Courier"/>
-          <w:sz w:val="16"/>
-          <w:szCs w:val="20"/>
-        </w:rPr>
-        <w:t>nogui</w:t>
-      </w:r>
-      <w:proofErr w:type="spellEnd"/>
-      <w:r>
-        <w:rPr>
-          <w:rFonts w:ascii="Courier" w:hAnsi="Courier"/>
-          <w:sz w:val="16"/>
-          <w:szCs w:val="20"/>
-        </w:rPr>
-        <w:t xml:space="preserve"> --silent --</w:t>
-      </w:r>
-      <w:proofErr w:type="spellStart"/>
-      <w:r>
-        <w:rPr>
-          <w:rFonts w:ascii="Courier" w:hAnsi="Courier"/>
-          <w:sz w:val="16"/>
-          <w:szCs w:val="20"/>
-        </w:rPr>
-        <w:t>nostatus</w:t>
-      </w:r>
-      <w:proofErr w:type="spellEnd"/>
-      <w:r>
-        <w:rPr>
-          <w:rFonts w:ascii="Courier" w:hAnsi="Courier"/>
-          <w:sz w:val="16"/>
-          <w:szCs w:val="20"/>
-        </w:rPr>
-        <w:t xml:space="preserve"> ~/_data/</w:t>
-      </w:r>
-      <w:proofErr w:type="spellStart"/>
-      <w:r>
-        <w:rPr>
-          <w:rFonts w:ascii="Courier" w:hAnsi="Courier"/>
-          <w:sz w:val="16"/>
-          <w:szCs w:val="20"/>
-        </w:rPr>
-        <w:t>mmetrics</w:t>
-      </w:r>
-      <w:proofErr w:type="spellEnd"/>
-      <w:r>
-        <w:rPr>
-          <w:rFonts w:ascii="Courier" w:hAnsi="Courier"/>
-          <w:sz w:val="16"/>
-          <w:szCs w:val="20"/>
-        </w:rPr>
-        <w:t>/emd_20026/emd_20026.map ~/_data/</w:t>
-      </w:r>
-      <w:proofErr w:type="spellStart"/>
-      <w:r>
-        <w:rPr>
-          <w:rFonts w:ascii="Courier" w:hAnsi="Courier"/>
-          <w:sz w:val="16"/>
-          <w:szCs w:val="20"/>
-        </w:rPr>
-        <w:t>mmetrics</w:t>
-      </w:r>
-      <w:proofErr w:type="spellEnd"/>
-      <w:r>
-        <w:rPr>
-          <w:rFonts w:ascii="Courier" w:hAnsi="Courier"/>
-          <w:sz w:val="16"/>
-          <w:szCs w:val="20"/>
-        </w:rPr>
-        <w:t>/emd_20026/3ajo.pdb ~/Desktop/Chimera.app/Contents/Resources/share/mapq/mapq_run</w:t>
-      </w:r>
-      <w:r>
-        <w:rPr>
-          <w:rFonts w:ascii="Courier" w:hAnsi="Courier"/>
-          <w:sz w:val="16"/>
-          <w:szCs w:val="20"/>
-        </w:rPr>
-        <w:t>_MP</w:t>
-      </w:r>
-      <w:r>
-        <w:rPr>
-          <w:rFonts w:ascii="Courier" w:hAnsi="Courier"/>
-          <w:sz w:val="16"/>
-          <w:szCs w:val="20"/>
-        </w:rPr>
-        <w:t xml:space="preserve">.py </w:t>
-      </w:r>
-      <w:r>
-        <w:rPr>
-          <w:rFonts w:ascii="Courier" w:hAnsi="Courier"/>
-          <w:sz w:val="16"/>
-          <w:szCs w:val="20"/>
-        </w:rPr>
-        <w:t>6</w:t>
-      </w:r>
-    </w:p>
-    <w:p/>
-    <w:p>
-      <w:pPr>
-        <w:ind w:left="720"/>
-      </w:pPr>
-      <w:r>
-        <w:t>Unix Command:</w:t>
-      </w:r>
-    </w:p>
-    <w:p>
-      <w:pPr>
-        <w:ind w:left="720"/>
-        <w:rPr>
-          <w:rFonts w:ascii="Courier" w:hAnsi="Courier"/>
-          <w:sz w:val="16"/>
-          <w:szCs w:val="20"/>
-        </w:rPr>
-      </w:pPr>
-      <w:r>
-        <w:rPr>
-          <w:rFonts w:ascii="Courier" w:hAnsi="Courier"/>
-          <w:sz w:val="16"/>
-          <w:szCs w:val="20"/>
-        </w:rPr>
-        <w:t>[path to Chimera]/bin/chimera --</w:t>
-      </w:r>
-      <w:proofErr w:type="spellStart"/>
-      <w:r>
-        <w:rPr>
-          <w:rFonts w:ascii="Courier" w:hAnsi="Courier"/>
-          <w:sz w:val="16"/>
-          <w:szCs w:val="20"/>
-        </w:rPr>
-        <w:t>nogui</w:t>
-      </w:r>
-      <w:proofErr w:type="spellEnd"/>
-      <w:r>
-        <w:rPr>
-          <w:rFonts w:ascii="Courier" w:hAnsi="Courier"/>
-          <w:sz w:val="16"/>
-          <w:szCs w:val="20"/>
-        </w:rPr>
-        <w:t xml:space="preserve"> --silent --</w:t>
-      </w:r>
-      <w:proofErr w:type="spellStart"/>
-      <w:r>
-        <w:rPr>
-          <w:rFonts w:ascii="Courier" w:hAnsi="Courier"/>
-          <w:sz w:val="16"/>
-          <w:szCs w:val="20"/>
-        </w:rPr>
-        <w:t>nostatus</w:t>
-      </w:r>
-      <w:proofErr w:type="spellEnd"/>
-      <w:r>
-        <w:rPr>
-          <w:rFonts w:ascii="Courier" w:hAnsi="Courier"/>
-          <w:sz w:val="16"/>
-          <w:szCs w:val="20"/>
-        </w:rPr>
-        <w:t xml:space="preserve"> [path to map] [path to model] [path to Chimera]/share/mapq/mapq_run</w:t>
-      </w:r>
-      <w:r>
-        <w:rPr>
-          <w:rFonts w:ascii="Courier" w:hAnsi="Courier"/>
-          <w:sz w:val="16"/>
-          <w:szCs w:val="20"/>
-        </w:rPr>
-        <w:t>_MP</w:t>
-      </w:r>
-      <w:r>
-        <w:rPr>
-          <w:rFonts w:ascii="Courier" w:hAnsi="Courier"/>
-          <w:sz w:val="16"/>
-          <w:szCs w:val="20"/>
-        </w:rPr>
-        <w:t>.py</w:t>
-      </w:r>
-      <w:r>
-        <w:rPr>
-          <w:rFonts w:ascii="Courier" w:hAnsi="Courier"/>
-          <w:sz w:val="16"/>
-          <w:szCs w:val="20"/>
-        </w:rPr>
-        <w:t xml:space="preserve"> [number of processors]</w:t>
-      </w:r>
-    </w:p>
-    <w:p>
-      <w:pPr>
-        <w:ind w:left="720"/>
-      </w:pPr>
-    </w:p>
-    <w:p>
-      <w:pPr>
-        <w:ind w:left="720"/>
-      </w:pPr>
-      <w:r>
-        <w:t>Unix Example:</w:t>
-      </w:r>
-    </w:p>
-    <w:p>
-      <w:pPr>
-        <w:ind w:left="720"/>
-        <w:rPr>
-          <w:rFonts w:ascii="Courier" w:hAnsi="Courier"/>
-          <w:sz w:val="16"/>
-          <w:szCs w:val="20"/>
-        </w:rPr>
-      </w:pPr>
-      <w:r>
-        <w:rPr>
-          <w:rFonts w:ascii="Courier" w:hAnsi="Courier"/>
-          <w:sz w:val="16"/>
-          <w:szCs w:val="20"/>
-        </w:rPr>
-        <w:t>~/_</w:t>
-      </w:r>
-      <w:proofErr w:type="spellStart"/>
-      <w:r>
-        <w:rPr>
-          <w:rFonts w:ascii="Courier" w:hAnsi="Courier"/>
-          <w:sz w:val="16"/>
-          <w:szCs w:val="20"/>
-        </w:rPr>
-        <w:t>mol</w:t>
-      </w:r>
-      <w:proofErr w:type="spellEnd"/>
-      <w:r>
-        <w:rPr>
-          <w:rFonts w:ascii="Courier" w:hAnsi="Courier"/>
-          <w:sz w:val="16"/>
-          <w:szCs w:val="20"/>
-        </w:rPr>
-        <w:t>/Chimera/bin/chimera --</w:t>
-      </w:r>
-      <w:proofErr w:type="spellStart"/>
-      <w:r>
-        <w:rPr>
-          <w:rFonts w:ascii="Courier" w:hAnsi="Courier"/>
-          <w:sz w:val="16"/>
-          <w:szCs w:val="20"/>
-        </w:rPr>
-        <w:t>nogui</w:t>
-      </w:r>
-      <w:proofErr w:type="spellEnd"/>
-      <w:r>
-        <w:rPr>
-          <w:rFonts w:ascii="Courier" w:hAnsi="Courier"/>
-          <w:sz w:val="16"/>
-          <w:szCs w:val="20"/>
-        </w:rPr>
-        <w:t xml:space="preserve"> --silent --</w:t>
-      </w:r>
-      <w:proofErr w:type="spellStart"/>
-      <w:r>
-        <w:rPr>
-          <w:rFonts w:ascii="Courier" w:hAnsi="Courier"/>
-          <w:sz w:val="16"/>
-          <w:szCs w:val="20"/>
-        </w:rPr>
-        <w:t>nostatus</w:t>
-      </w:r>
-      <w:proofErr w:type="spellEnd"/>
-      <w:r>
-        <w:rPr>
-          <w:rFonts w:ascii="Courier" w:hAnsi="Courier"/>
-          <w:sz w:val="16"/>
-          <w:szCs w:val="20"/>
-        </w:rPr>
-        <w:t xml:space="preserve"> ~/Dropbox/_data/Ferritin/k175/k175_fi.mrc ~/Dropbox/_data/Ferritin/k175/3ajo_f.pdb ~/_mol/Chimera/share/mapq/mapq_run</w:t>
-      </w:r>
-      <w:r>
-        <w:rPr>
-          <w:rFonts w:ascii="Courier" w:hAnsi="Courier"/>
-          <w:sz w:val="16"/>
-          <w:szCs w:val="20"/>
-        </w:rPr>
-        <w:t>_MP</w:t>
-      </w:r>
-      <w:r>
-        <w:rPr>
-          <w:rFonts w:ascii="Courier" w:hAnsi="Courier"/>
-          <w:sz w:val="16"/>
-          <w:szCs w:val="20"/>
-        </w:rPr>
-        <w:t>.py</w:t>
-      </w:r>
-      <w:r>
-        <w:rPr>
-          <w:rFonts w:ascii="Courier" w:hAnsi="Courier"/>
-          <w:sz w:val="16"/>
-          <w:szCs w:val="20"/>
-        </w:rPr>
-        <w:t xml:space="preserve"> 6</w:t>
-      </w:r>
-    </w:p>
-    <w:p>
-      <w:pPr>
-        <w:ind w:left="720"/>
-        <w:rPr>
-          <w:rFonts w:ascii="Courier" w:hAnsi="Courier"/>
-          <w:sz w:val="16"/>
-          <w:szCs w:val="20"/>
-        </w:rPr>
-      </w:pPr>
+      <w:r>
+        <w:t>Note</w:t>
+      </w:r>
+      <w:r>
+        <w:t>s:</w:t>
+      </w:r>
     </w:p>
     <w:p>
       <w:pPr>
         <w:pStyle w:val="ListParagraph"/>
         <w:numPr>
           <w:ilvl w:val="0"/>
-          <w:numId w:val="3"/>
+          <w:numId w:val="4"/>
         </w:numPr>
-        <w:rPr>
-          <w:rFonts w:cstheme="minorHAnsi"/>
-          <w:sz w:val="20"/>
-          <w:szCs w:val="20"/>
-        </w:rPr>
-      </w:pPr>
-      <w:r>
-        <w:rPr>
-          <w:rFonts w:cstheme="minorHAnsi"/>
-          <w:sz w:val="20"/>
-          <w:szCs w:val="20"/>
-        </w:rPr>
-        <w:t>Please note that [path to model] is required</w:t>
-      </w:r>
-      <w:r>
-        <w:rPr>
-          <w:rFonts w:cstheme="minorHAnsi"/>
-          <w:sz w:val="20"/>
-          <w:szCs w:val="20"/>
-        </w:rPr>
-        <w:t xml:space="preserve"> when using the multi-processing script,</w:t>
-      </w:r>
-      <w:r>
-        <w:rPr>
-          <w:rFonts w:cstheme="minorHAnsi"/>
-          <w:sz w:val="20"/>
-          <w:szCs w:val="20"/>
-        </w:rPr>
-        <w:t xml:space="preserve"> and should be an absolute path, even if the script is run </w:t>
-      </w:r>
-      <w:r>
-        <w:rPr>
-          <w:rFonts w:cstheme="minorHAnsi"/>
-          <w:sz w:val="20"/>
-          <w:szCs w:val="20"/>
-        </w:rPr>
-        <w:t>from</w:t>
-      </w:r>
-      <w:r>
-        <w:rPr>
-          <w:rFonts w:cstheme="minorHAnsi"/>
-          <w:sz w:val="20"/>
-          <w:szCs w:val="20"/>
-        </w:rPr>
-        <w:t xml:space="preserve"> the directory where the model is located.</w:t>
-      </w:r>
-      <w:r>
-        <w:rPr>
-          <w:rFonts w:cstheme="minorHAnsi"/>
-          <w:sz w:val="20"/>
-          <w:szCs w:val="20"/>
-        </w:rPr>
-        <w:t xml:space="preserve"> This is so that </w:t>
-      </w:r>
-      <w:r>
-        <w:rPr>
-          <w:rFonts w:cstheme="minorHAnsi"/>
-          <w:sz w:val="20"/>
-          <w:szCs w:val="20"/>
-        </w:rPr>
-        <w:t>per-atom</w:t>
-      </w:r>
-      <w:r>
-        <w:rPr>
-          <w:rFonts w:cstheme="minorHAnsi"/>
-          <w:sz w:val="20"/>
-          <w:szCs w:val="20"/>
-        </w:rPr>
-        <w:t xml:space="preserve"> Q-score</w:t>
-      </w:r>
-      <w:r>
-        <w:rPr>
-          <w:rFonts w:cstheme="minorHAnsi"/>
-          <w:sz w:val="20"/>
-          <w:szCs w:val="20"/>
-        </w:rPr>
-        <w:t>s</w:t>
-      </w:r>
-      <w:r>
-        <w:rPr>
-          <w:rFonts w:cstheme="minorHAnsi"/>
-          <w:sz w:val="20"/>
-          <w:szCs w:val="20"/>
-        </w:rPr>
-        <w:t xml:space="preserve"> can be written to a PDB file in the same folder</w:t>
-      </w:r>
-      <w:r>
-        <w:rPr>
-          <w:rFonts w:cstheme="minorHAnsi"/>
-          <w:sz w:val="20"/>
-          <w:szCs w:val="20"/>
-        </w:rPr>
-        <w:t xml:space="preserve"> (see below)</w:t>
-      </w:r>
-      <w:r>
-        <w:rPr>
-          <w:rFonts w:cstheme="minorHAnsi"/>
-          <w:sz w:val="20"/>
-          <w:szCs w:val="20"/>
-        </w:rPr>
-        <w:t>.</w:t>
+      </w:pPr>
+      <w:r>
+        <w:t>np=</w:t>
+      </w:r>
+      <w:r>
+        <w:t xml:space="preserve">N (e.g. np=4) </w:t>
+      </w:r>
+      <w:r>
+        <w:t xml:space="preserve">– </w:t>
+      </w:r>
+      <w:r>
+        <w:t>optional</w:t>
+      </w:r>
+      <w:r>
+        <w:t xml:space="preserve"> –</w:t>
+      </w:r>
+      <w:r>
+        <w:t xml:space="preserve"> </w:t>
+      </w:r>
+      <w:r>
+        <w:t xml:space="preserve">default is 1 - </w:t>
+      </w:r>
+      <w:r>
+        <w:t>it specifies number of processes to use</w:t>
       </w:r>
     </w:p>
     <w:p>
@@ -1075,25 +350,165 @@
         <w:pStyle w:val="ListParagraph"/>
         <w:numPr>
           <w:ilvl w:val="0"/>
-          <w:numId w:val="3"/>
+          <w:numId w:val="4"/>
         </w:numPr>
-        <w:rPr>
-          <w:rFonts w:cstheme="minorHAnsi"/>
-          <w:sz w:val="20"/>
-          <w:szCs w:val="20"/>
-        </w:rPr>
-      </w:pPr>
-      <w:r>
-        <w:rPr>
-          <w:rFonts w:cstheme="minorHAnsi"/>
-          <w:sz w:val="20"/>
-          <w:szCs w:val="20"/>
-        </w:rPr>
-        <w:t>Multiple models can be specified on the command line; the script will iterate over all of them. Just one map should be specified however.</w:t>
+      </w:pPr>
+      <w:r>
+        <w:t>res=</w:t>
+      </w:r>
+      <w:r>
+        <w:t>N.N (e.g. res=3.2)</w:t>
+      </w:r>
+      <w:r>
+        <w:t xml:space="preserve"> </w:t>
+      </w:r>
+      <w:r>
+        <w:t xml:space="preserve">– </w:t>
+      </w:r>
+      <w:r>
+        <w:t>optional</w:t>
+      </w:r>
+      <w:r>
+        <w:t xml:space="preserve"> -</w:t>
+      </w:r>
+      <w:r>
+        <w:t xml:space="preserve"> </w:t>
+      </w:r>
+      <w:r>
+        <w:t>default is 3.0</w:t>
+      </w:r>
+      <w:r>
+        <w:t xml:space="preserve"> -</w:t>
+      </w:r>
+      <w:r>
+        <w:t xml:space="preserve"> specifies resolution of map;</w:t>
+      </w:r>
+      <w:r>
+        <w:t xml:space="preserve"> </w:t>
+      </w:r>
+      <w:r>
+        <w:t>it</w:t>
+      </w:r>
+      <w:r>
+        <w:t xml:space="preserve"> is used to output per-residue statistics along with expected</w:t>
+      </w:r>
+      <w:r>
+        <w:t xml:space="preserve"> Q-score at this resolution</w:t>
+      </w:r>
+    </w:p>
+    <w:p>
+      <w:pPr>
+        <w:pStyle w:val="ListParagraph"/>
+        <w:numPr>
+          <w:ilvl w:val="0"/>
+          <w:numId w:val="4"/>
+        </w:numPr>
+      </w:pPr>
+      <w:proofErr w:type="spellStart"/>
+      <w:r>
+        <w:t>bfactor</w:t>
+      </w:r>
+      <w:proofErr w:type="spellEnd"/>
+      <w:r>
+        <w:t xml:space="preserve">=N (suggested </w:t>
+      </w:r>
+      <w:proofErr w:type="spellStart"/>
+      <w:r>
+        <w:t>bfactor</w:t>
+      </w:r>
+      <w:proofErr w:type="spellEnd"/>
+      <w:r>
+        <w:t xml:space="preserve">=200) </w:t>
+      </w:r>
+      <w:r>
+        <w:t xml:space="preserve">– </w:t>
+      </w:r>
+      <w:r>
+        <w:t>optional</w:t>
+      </w:r>
+      <w:r>
+        <w:t xml:space="preserve"> -</w:t>
+      </w:r>
+      <w:r>
+        <w:t xml:space="preserve"> if specified, a separate </w:t>
+      </w:r>
+      <w:proofErr w:type="spellStart"/>
+      <w:r>
+        <w:t>pdb</w:t>
+      </w:r>
+      <w:proofErr w:type="spellEnd"/>
+      <w:r>
+        <w:t xml:space="preserve"> file will be written where </w:t>
+      </w:r>
+      <w:proofErr w:type="spellStart"/>
+      <w:r>
+        <w:t>bfactor</w:t>
+      </w:r>
+      <w:proofErr w:type="spellEnd"/>
+      <w:r>
+        <w:t>=N*(1-Qscore) for each atom</w:t>
+      </w:r>
+    </w:p>
+    <w:p>
+      <w:pPr>
+        <w:pStyle w:val="ListParagraph"/>
+        <w:numPr>
+          <w:ilvl w:val="0"/>
+          <w:numId w:val="4"/>
+        </w:numPr>
+      </w:pPr>
+      <w:r>
+        <w:t xml:space="preserve">sigma=N.N (e.g. sigma=0.6) – optional – default is 0.6 – specifies width of reference Gaussian (for sigma=0.6, the </w:t>
+      </w:r>
+      <w:proofErr w:type="spellStart"/>
+      <w:r>
+        <w:t>higest</w:t>
+      </w:r>
+      <w:proofErr w:type="spellEnd"/>
+      <w:r>
+        <w:t xml:space="preserve"> Q-score of 1 occurs at ~1.5Å resolution, for sigma=0.4, highest is at ~1.1Å)</w:t>
+      </w:r>
+    </w:p>
+    <w:p>
+      <w:pPr>
+        <w:pStyle w:val="ListParagraph"/>
+        <w:numPr>
+          <w:ilvl w:val="0"/>
+          <w:numId w:val="4"/>
+        </w:numPr>
+      </w:pPr>
+      <w:r>
+        <w:t>[</w:t>
+      </w:r>
+      <w:r>
+        <w:t>path</w:t>
+      </w:r>
+      <w:r>
+        <w:t xml:space="preserve"> to Chimera] </w:t>
+      </w:r>
+      <w:r>
+        <w:t>-</w:t>
+      </w:r>
+      <w:r>
+        <w:t xml:space="preserve"> the path where Chimera is installed</w:t>
+      </w:r>
+      <w:r>
+        <w:t xml:space="preserve"> (</w:t>
+      </w:r>
+      <w:r>
+        <w:t>not</w:t>
+      </w:r>
+      <w:r>
+        <w:t>e, not to</w:t>
+      </w:r>
+      <w:r>
+        <w:t xml:space="preserve"> the binary </w:t>
+      </w:r>
+      <w:r>
+        <w:t>file)</w:t>
       </w:r>
     </w:p>
     <w:p/>
-    <w:p/>
     <w:p>
       <w:r>
         <w:t>T</w:t>
@@ -1102,7 +517,13 @@
         <w:t>he output should be something like this</w:t>
       </w:r>
       <w:r>
-        <w:t xml:space="preserve"> (will vary slightly depending on whether multi-processing was used or not):</w:t>
+        <w:t xml:space="preserve"> (will vary slightly depending on whether multi-processing was used or not</w:t>
+      </w:r>
+      <w:r>
+        <w:t>, and whether more than one model was specified</w:t>
+      </w:r>
+      <w:r>
+        <w:t>):</w:t>
       </w:r>
     </w:p>
     <w:p/>
@@ -1920,6 +1341,13 @@
       </w:r>
     </w:p>
     <w:p>
+      <w:pPr>
+        <w:rPr>
+          <w:rFonts w:ascii="Courier" w:hAnsi="Courier"/>
+          <w:sz w:val="16"/>
+          <w:szCs w:val="16"/>
+        </w:rPr>
+      </w:pPr>
       <w:r>
         <w:rPr>
           <w:rFonts w:ascii="Courier" w:hAnsi="Courier"/>
@@ -1935,6 +1363,133 @@
           <w:szCs w:val="16"/>
         </w:rPr>
         <w:t>776</w:t>
+      </w:r>
+    </w:p>
+    <w:p>
+      <w:pPr>
+        <w:rPr>
+          <w:sz w:val="16"/>
+          <w:szCs w:val="16"/>
+        </w:rPr>
+      </w:pPr>
+    </w:p>
+    <w:p>
+      <w:pPr>
+        <w:rPr>
+          <w:rFonts w:ascii="Courier" w:hAnsi="Courier"/>
+          <w:sz w:val="16"/>
+          <w:szCs w:val="16"/>
+        </w:rPr>
+      </w:pPr>
+      <w:r>
+        <w:rPr>
+          <w:rFonts w:ascii="Courier" w:hAnsi="Courier"/>
+          <w:sz w:val="16"/>
+          <w:szCs w:val="16"/>
+        </w:rPr>
+        <w:t>Saving per-chain &amp; per-residue Q</w:t>
+      </w:r>
+      <w:r>
+        <w:rPr>
+          <w:rFonts w:ascii="Courier" w:hAnsi="Courier"/>
+          <w:sz w:val="16"/>
+          <w:szCs w:val="16"/>
+        </w:rPr>
+        <w:t>-</w:t>
+      </w:r>
+      <w:r>
+        <w:rPr>
+          <w:rFonts w:ascii="Courier" w:hAnsi="Courier"/>
+          <w:sz w:val="16"/>
+          <w:szCs w:val="16"/>
+        </w:rPr>
+        <w:t>s</w:t>
+      </w:r>
+      <w:r>
+        <w:rPr>
+          <w:rFonts w:ascii="Courier" w:hAnsi="Courier"/>
+          <w:sz w:val="16"/>
+          <w:szCs w:val="16"/>
+        </w:rPr>
+        <w:t>cores</w:t>
+      </w:r>
+      <w:r>
+        <w:rPr>
+          <w:rFonts w:ascii="Courier" w:hAnsi="Courier"/>
+          <w:sz w:val="16"/>
+          <w:szCs w:val="16"/>
+        </w:rPr>
+        <w:t>:</w:t>
+      </w:r>
+    </w:p>
+    <w:p>
+      <w:pPr>
+        <w:rPr>
+          <w:rFonts w:ascii="Courier" w:hAnsi="Courier"/>
+          <w:sz w:val="16"/>
+          <w:szCs w:val="16"/>
+        </w:rPr>
+      </w:pPr>
+      <w:r>
+        <w:rPr>
+          <w:rFonts w:ascii="Courier" w:hAnsi="Courier"/>
+          <w:sz w:val="16"/>
+          <w:szCs w:val="16"/>
+        </w:rPr>
+        <w:t xml:space="preserve"> -&gt; res= 1.75</w:t>
+      </w:r>
+    </w:p>
+    <w:p>
+      <w:pPr>
+        <w:rPr>
+          <w:rFonts w:ascii="Courier" w:hAnsi="Courier"/>
+          <w:sz w:val="16"/>
+          <w:szCs w:val="16"/>
+        </w:rPr>
+      </w:pPr>
+      <w:r>
+        <w:rPr>
+          <w:rFonts w:ascii="Courier" w:hAnsi="Courier"/>
+          <w:sz w:val="16"/>
+          <w:szCs w:val="16"/>
+        </w:rPr>
+        <w:t xml:space="preserve"> -&gt; file: /Users/</w:t>
+      </w:r>
+      <w:proofErr w:type="spellStart"/>
+      <w:r>
+        <w:rPr>
+          <w:rFonts w:ascii="Courier" w:hAnsi="Courier"/>
+          <w:sz w:val="16"/>
+          <w:szCs w:val="16"/>
+        </w:rPr>
+        <w:t>greg</w:t>
+      </w:r>
+      <w:proofErr w:type="spellEnd"/>
+      <w:r>
+        <w:rPr>
+          <w:rFonts w:ascii="Courier" w:hAnsi="Courier"/>
+          <w:sz w:val="16"/>
+          <w:szCs w:val="16"/>
+        </w:rPr>
+        <w:t>/_data/maps2/</w:t>
+      </w:r>
+      <w:proofErr w:type="spellStart"/>
+      <w:r>
+        <w:rPr>
+          <w:rFonts w:ascii="Courier" w:hAnsi="Courier"/>
+          <w:sz w:val="16"/>
+          <w:szCs w:val="16"/>
+        </w:rPr>
+        <w:t>FerritinT</w:t>
+      </w:r>
+      <w:proofErr w:type="spellEnd"/>
+      <w:r>
+        <w:rPr>
+          <w:rFonts w:ascii="Courier" w:hAnsi="Courier"/>
+          <w:sz w:val="16"/>
+          <w:szCs w:val="16"/>
+        </w:rPr>
+        <w:t>/3ajo__Q__emd_20026_All.txt</w:t>
       </w:r>
     </w:p>
     <w:p/>
@@ -2027,39 +1582,17 @@
         <w:t xml:space="preserve"> file [model name]__Q__[map name] in the </w:t>
       </w:r>
       <w:r>
-        <w:rPr>
-          <w:b/>
-        </w:rPr>
-        <w:t>Occupancy</w:t>
-      </w:r>
-      <w:r>
-        <w:t xml:space="preserve"> column.</w:t>
-      </w:r>
-    </w:p>
-    <w:p>
-      <w:pPr>
-        <w:pStyle w:val="ListParagraph"/>
-        <w:numPr>
-          <w:ilvl w:val="0"/>
-          <w:numId w:val="2"/>
-        </w:numPr>
-      </w:pPr>
-      <w:r>
-        <w:t>When using multiprocessing, there will be an ‘error’ output at the end, e.g. “Error processing 6: …”. Chimera is complaining that it did not know what to do with the parameter which specifies the number of processors</w:t>
-      </w:r>
-      <w:r>
-        <w:t>, even though it was used by the script as intended</w:t>
+        <w:t>B-factor</w:t>
+      </w:r>
+      <w:r>
+        <w:t xml:space="preserve"> column</w:t>
+      </w:r>
+      <w:r>
+        <w:t>. Note that the full path to the model must be given in the command for this file to be put in the same folder as this model.</w:t>
       </w:r>
       <w:bookmarkStart w:id="0" w:name="_GoBack"/>
       <w:bookmarkEnd w:id="0"/>
-      <w:r>
-        <w:t>;</w:t>
-      </w:r>
-      <w:r>
-        <w:t xml:space="preserve"> otherwise the script should have completed successfully.</w:t>
-      </w:r>
-    </w:p>
-    <w:p/>
+    </w:p>
     <w:sectPr>
       <w:pgSz w:w="12240" w:h="15840"/>
       <w:pgMar w:top="1440" w:right="1440" w:bottom="1440" w:left="1440" w:header="708" w:footer="708" w:gutter="0"/>
@@ -2275,6 +1808,119 @@
     </w:lvl>
   </w:abstractNum>
   <w:abstractNum w:abstractNumId="2" w15:restartNumberingAfterBreak="0">
+    <w:nsid w:val="182A265A"/>
+    <w:multiLevelType w:val="hybridMultilevel"/>
+    <w:tmpl w:val="E3F27FF6"/>
+    <w:lvl w:ilvl="0" w:tplc="04090001">
+      <w:start w:val="1"/>
+      <w:numFmt w:val="bullet"/>
+      <w:lvlText w:val=""/>
+      <w:lvlJc w:val="left"/>
+      <w:pPr>
+        <w:ind w:left="720" w:hanging="360"/>
+      </w:pPr>
+      <w:rPr>
+        <w:rFonts w:ascii="Symbol" w:hAnsi="Symbol" w:hint="default"/>
+      </w:rPr>
+    </w:lvl>
+    <w:lvl w:ilvl="1" w:tplc="04090003" w:tentative="1">
+      <w:start w:val="1"/>
+      <w:numFmt w:val="bullet"/>
+      <w:lvlText w:val="o"/>
+      <w:lvlJc w:val="left"/>
+      <w:pPr>
+        <w:ind w:left="1440" w:hanging="360"/>
+      </w:pPr>
+      <w:rPr>
+        <w:rFonts w:ascii="Courier New" w:hAnsi="Courier New" w:cs="Courier New" w:hint="default"/>
+      </w:rPr>
+    </w:lvl>
+    <w:lvl w:ilvl="2" w:tplc="04090005" w:tentative="1">
+      <w:start w:val="1"/>
+      <w:numFmt w:val="bullet"/>
+      <w:lvlText w:val=""/>
+      <w:lvlJc w:val="left"/>
+      <w:pPr>
+        <w:ind w:left="2160" w:hanging="360"/>
+      </w:pPr>
+      <w:rPr>
+        <w:rFonts w:ascii="Wingdings" w:hAnsi="Wingdings" w:hint="default"/>
+      </w:rPr>
+    </w:lvl>
+    <w:lvl w:ilvl="3" w:tplc="04090001" w:tentative="1">
+      <w:start w:val="1"/>
+      <w:numFmt w:val="bullet"/>
+      <w:lvlText w:val=""/>
+      <w:lvlJc w:val="left"/>
+      <w:pPr>
+        <w:ind w:left="2880" w:hanging="360"/>
+      </w:pPr>
+      <w:rPr>
+        <w:rFonts w:ascii="Symbol" w:hAnsi="Symbol" w:hint="default"/>
+      </w:rPr>
+    </w:lvl>
+    <w:lvl w:ilvl="4" w:tplc="04090003" w:tentative="1">
+      <w:start w:val="1"/>
+      <w:numFmt w:val="bullet"/>
+      <w:lvlText w:val="o"/>
+      <w:lvlJc w:val="left"/>
+      <w:pPr>
+        <w:ind w:left="3600" w:hanging="360"/>
+      </w:pPr>
+      <w:rPr>
+        <w:rFonts w:ascii="Courier New" w:hAnsi="Courier New" w:cs="Courier New" w:hint="default"/>
+      </w:rPr>
+    </w:lvl>
+    <w:lvl w:ilvl="5" w:tplc="04090005" w:tentative="1">
+      <w:start w:val="1"/>
+      <w:numFmt w:val="bullet"/>
+      <w:lvlText w:val=""/>
+      <w:lvlJc w:val="left"/>
+      <w:pPr>
+        <w:ind w:left="4320" w:hanging="360"/>
+      </w:pPr>
+      <w:rPr>
+        <w:rFonts w:ascii="Wingdings" w:hAnsi="Wingdings" w:hint="default"/>
+      </w:rPr>
+    </w:lvl>
+    <w:lvl w:ilvl="6" w:tplc="04090001" w:tentative="1">
+      <w:start w:val="1"/>
+      <w:numFmt w:val="bullet"/>
+      <w:lvlText w:val=""/>
+      <w:lvlJc w:val="left"/>
+      <w:pPr>
+        <w:ind w:left="5040" w:hanging="360"/>
+      </w:pPr>
+      <w:rPr>
+        <w:rFonts w:ascii="Symbol" w:hAnsi="Symbol" w:hint="default"/>
+      </w:rPr>
+    </w:lvl>
+    <w:lvl w:ilvl="7" w:tplc="04090003" w:tentative="1">
+      <w:start w:val="1"/>
+      <w:numFmt w:val="bullet"/>
+      <w:lvlText w:val="o"/>
+      <w:lvlJc w:val="left"/>
+      <w:pPr>
+        <w:ind w:left="5760" w:hanging="360"/>
+      </w:pPr>
+      <w:rPr>
+        <w:rFonts w:ascii="Courier New" w:hAnsi="Courier New" w:cs="Courier New" w:hint="default"/>
+      </w:rPr>
+    </w:lvl>
+    <w:lvl w:ilvl="8" w:tplc="04090005" w:tentative="1">
+      <w:start w:val="1"/>
+      <w:numFmt w:val="bullet"/>
+      <w:lvlText w:val=""/>
+      <w:lvlJc w:val="left"/>
+      <w:pPr>
+        <w:ind w:left="6480" w:hanging="360"/>
+      </w:pPr>
+      <w:rPr>
+        <w:rFonts w:ascii="Wingdings" w:hAnsi="Wingdings" w:hint="default"/>
+      </w:rPr>
+    </w:lvl>
+  </w:abstractNum>
+  <w:abstractNum w:abstractNumId="3" w15:restartNumberingAfterBreak="0">
     <w:nsid w:val="1D42121D"/>
     <w:multiLevelType w:val="hybridMultilevel"/>
     <w:tmpl w:val="2AAC96C2"/>
@@ -2391,10 +2037,13 @@
     <w:abstractNumId w:val="1"/>
   </w:num>
   <w:num w:numId="2">
-    <w:abstractNumId w:val="2"/>
+    <w:abstractNumId w:val="3"/>
   </w:num>
   <w:num w:numId="3">
     <w:abstractNumId w:val="0"/>
+  </w:num>
+  <w:num w:numId="4">
+    <w:abstractNumId w:val="2"/>
   </w:num>
 </w:numbering>
 </file>

</xml_diff>